<commit_message>
Probando si funciona la modificación de un documento
</commit_message>
<xml_diff>
--- a/Perfil de Proyecto de Grado.docx
+++ b/Perfil de Proyecto de Grado.docx
@@ -2957,25 +2957,17 @@
           <w:color w:val="000000" w:themeColor="text1"/>
         </w:rPr>
         <w:lastRenderedPageBreak/>
-        <w:t>INTRODUCCI</w:t>
-      </w:r>
-      <w:r>
-        <w:rPr>
-          <w:rFonts w:ascii="Arial MT" w:hAnsi="Arial MT"/>
-          <w:color w:val="000000" w:themeColor="text1"/>
-        </w:rPr>
-        <w:t>O</w:t>
-      </w:r>
-      <w:r>
-        <w:rPr>
-          <w:rFonts w:ascii="Arial MT" w:hAnsi="Arial MT"/>
-          <w:color w:val="000000" w:themeColor="text1"/>
-        </w:rPr>
-        <w:t>N</w:t>
+        <w:t>INTRODUCCION</w:t>
       </w:r>
       <w:bookmarkEnd w:id="0"/>
       <w:bookmarkEnd w:id="1"/>
     </w:p>
+    <w:p>
+      <w:r>
+        <w:t>Prueba</w:t>
+      </w:r>
+    </w:p>
+    <w:p/>
     <w:p>
       <w:pPr>
         <w:pStyle w:val="Ttulo1"/>
@@ -3091,7 +3083,7 @@
           <w:sz w:val="22"/>
           <w:szCs w:val="22"/>
         </w:rPr>
-        <w:t>JUSTIFICACI</w:t>
+        <w:t xml:space="preserve">JUSTIFICACION </w:t>
       </w:r>
       <w:r>
         <w:rPr>
@@ -3102,7 +3094,7 @@
           <w:sz w:val="22"/>
           <w:szCs w:val="22"/>
         </w:rPr>
-        <w:t>O</w:t>
+        <w:t>ECON</w:t>
       </w:r>
       <w:r>
         <w:rPr>
@@ -3113,7 +3105,7 @@
           <w:sz w:val="22"/>
           <w:szCs w:val="22"/>
         </w:rPr>
-        <w:t xml:space="preserve">N </w:t>
+        <w:t>O</w:t>
       </w:r>
       <w:r>
         <w:rPr>
@@ -3124,9 +3116,14 @@
           <w:sz w:val="22"/>
           <w:szCs w:val="22"/>
         </w:rPr>
-        <w:t>ECON</w:t>
-      </w:r>
-      <w:r>
+        <w:t>MICA</w:t>
+      </w:r>
+      <w:bookmarkEnd w:id="6"/>
+    </w:p>
+    <w:p>
+      <w:pPr>
+        <w:pStyle w:val="Ttulo2"/>
+        <w:spacing w:after="240" w:line="360" w:lineRule="auto"/>
         <w:rPr>
           <w:rFonts w:ascii="Arial MT" w:hAnsi="Arial MT" w:cs="Arial"/>
           <w:b/>
@@ -3135,8 +3132,8 @@
           <w:sz w:val="22"/>
           <w:szCs w:val="22"/>
         </w:rPr>
-        <w:t>O</w:t>
-      </w:r>
+      </w:pPr>
+      <w:bookmarkStart w:id="7" w:name="_Toc141912960"/>
       <w:r>
         <w:rPr>
           <w:rFonts w:ascii="Arial MT" w:hAnsi="Arial MT" w:cs="Arial"/>
@@ -3146,9 +3143,28 @@
           <w:sz w:val="22"/>
           <w:szCs w:val="22"/>
         </w:rPr>
-        <w:t>MICA</w:t>
-      </w:r>
-      <w:bookmarkEnd w:id="6"/>
+        <w:t>JUSTIFICACION SOCIAL</w:t>
+      </w:r>
+      <w:bookmarkEnd w:id="7"/>
+    </w:p>
+    <w:p>
+      <w:pPr>
+        <w:pStyle w:val="Ttulo1"/>
+        <w:spacing w:after="240" w:line="360" w:lineRule="auto"/>
+        <w:rPr>
+          <w:rFonts w:ascii="Arial MT" w:hAnsi="Arial MT"/>
+          <w:color w:val="000000" w:themeColor="text1"/>
+        </w:rPr>
+      </w:pPr>
+      <w:bookmarkStart w:id="8" w:name="_Toc141912961"/>
+      <w:r>
+        <w:rPr>
+          <w:rFonts w:ascii="Arial MT" w:hAnsi="Arial MT"/>
+          <w:color w:val="000000" w:themeColor="text1"/>
+        </w:rPr>
+        <w:t>OBJETIVOS</w:t>
+      </w:r>
+      <w:bookmarkEnd w:id="8"/>
     </w:p>
     <w:p>
       <w:pPr>
@@ -3163,7 +3179,7 @@
           <w:szCs w:val="22"/>
         </w:rPr>
       </w:pPr>
-      <w:bookmarkStart w:id="7" w:name="_Toc141912960"/>
+      <w:bookmarkStart w:id="9" w:name="_Toc141912962"/>
       <w:r>
         <w:rPr>
           <w:rFonts w:ascii="Arial MT" w:hAnsi="Arial MT" w:cs="Arial"/>
@@ -3173,9 +3189,14 @@
           <w:sz w:val="22"/>
           <w:szCs w:val="22"/>
         </w:rPr>
-        <w:t>JUSTIFICACI</w:t>
-      </w:r>
-      <w:r>
+        <w:t>OBJETIVO GENERAL</w:t>
+      </w:r>
+      <w:bookmarkEnd w:id="9"/>
+    </w:p>
+    <w:p>
+      <w:pPr>
+        <w:pStyle w:val="Ttulo2"/>
+        <w:spacing w:after="240" w:line="360" w:lineRule="auto"/>
         <w:rPr>
           <w:rFonts w:ascii="Arial MT" w:hAnsi="Arial MT" w:cs="Arial"/>
           <w:b/>
@@ -3184,8 +3205,8 @@
           <w:sz w:val="22"/>
           <w:szCs w:val="22"/>
         </w:rPr>
-        <w:t>O</w:t>
-      </w:r>
+      </w:pPr>
+      <w:bookmarkStart w:id="10" w:name="_Toc141912963"/>
       <w:r>
         <w:rPr>
           <w:rFonts w:ascii="Arial MT" w:hAnsi="Arial MT" w:cs="Arial"/>
@@ -3195,9 +3216,71 @@
           <w:sz w:val="22"/>
           <w:szCs w:val="22"/>
         </w:rPr>
-        <w:t xml:space="preserve">N </w:t>
-      </w:r>
-      <w:r>
+        <w:t>OBJETIVOS ESPECIFICOS</w:t>
+      </w:r>
+      <w:bookmarkEnd w:id="10"/>
+    </w:p>
+    <w:p>
+      <w:pPr>
+        <w:pStyle w:val="Ttulo1"/>
+        <w:spacing w:after="240" w:line="360" w:lineRule="auto"/>
+        <w:rPr>
+          <w:rFonts w:ascii="Arial MT" w:hAnsi="Arial MT"/>
+          <w:color w:val="000000" w:themeColor="text1"/>
+        </w:rPr>
+      </w:pPr>
+      <w:bookmarkStart w:id="11" w:name="_Toc141912964"/>
+      <w:r>
+        <w:rPr>
+          <w:rFonts w:ascii="Arial MT" w:hAnsi="Arial MT"/>
+          <w:color w:val="000000" w:themeColor="text1"/>
+        </w:rPr>
+        <w:t>ALCANCES</w:t>
+      </w:r>
+      <w:bookmarkEnd w:id="11"/>
+    </w:p>
+    <w:p>
+      <w:pPr>
+        <w:pStyle w:val="Ttulo1"/>
+        <w:spacing w:after="240" w:line="360" w:lineRule="auto"/>
+        <w:rPr>
+          <w:rFonts w:ascii="Arial MT" w:hAnsi="Arial MT"/>
+          <w:color w:val="000000" w:themeColor="text1"/>
+        </w:rPr>
+      </w:pPr>
+      <w:bookmarkStart w:id="12" w:name="_Toc141912965"/>
+      <w:r>
+        <w:rPr>
+          <w:rFonts w:ascii="Arial MT" w:hAnsi="Arial MT"/>
+          <w:color w:val="000000" w:themeColor="text1"/>
+        </w:rPr>
+        <w:t>MARCO TEORICO</w:t>
+      </w:r>
+      <w:bookmarkEnd w:id="12"/>
+    </w:p>
+    <w:p>
+      <w:pPr>
+        <w:pStyle w:val="Ttulo1"/>
+        <w:spacing w:after="240" w:line="360" w:lineRule="auto"/>
+        <w:rPr>
+          <w:rFonts w:ascii="Arial MT" w:hAnsi="Arial MT"/>
+          <w:color w:val="000000" w:themeColor="text1"/>
+        </w:rPr>
+      </w:pPr>
+      <w:bookmarkStart w:id="13" w:name="_Toc141912966"/>
+      <w:r>
+        <w:rPr>
+          <w:rFonts w:ascii="Arial MT" w:hAnsi="Arial MT"/>
+          <w:color w:val="000000" w:themeColor="text1"/>
+        </w:rPr>
+        <w:t>METODOLOGIA</w:t>
+      </w:r>
+      <w:bookmarkEnd w:id="13"/>
+    </w:p>
+    <w:p>
+      <w:pPr>
+        <w:pStyle w:val="Ttulo2"/>
+        <w:spacing w:after="240" w:line="360" w:lineRule="auto"/>
         <w:rPr>
           <w:rFonts w:ascii="Arial MT" w:hAnsi="Arial MT" w:cs="Arial"/>
           <w:b/>
@@ -3206,33 +3289,9 @@
           <w:sz w:val="22"/>
           <w:szCs w:val="22"/>
         </w:rPr>
-        <w:t>SOCIAL</w:t>
-      </w:r>
-      <w:bookmarkEnd w:id="7"/>
-    </w:p>
-    <w:p>
-      <w:pPr>
-        <w:pStyle w:val="Ttulo1"/>
-        <w:spacing w:after="240" w:line="360" w:lineRule="auto"/>
-        <w:rPr>
-          <w:rFonts w:ascii="Arial MT" w:hAnsi="Arial MT"/>
-          <w:color w:val="000000" w:themeColor="text1"/>
-        </w:rPr>
-      </w:pPr>
-      <w:bookmarkStart w:id="8" w:name="_Toc141912961"/>
-      <w:r>
-        <w:rPr>
-          <w:rFonts w:ascii="Arial MT" w:hAnsi="Arial MT"/>
-          <w:color w:val="000000" w:themeColor="text1"/>
-        </w:rPr>
-        <w:t>OBJETIVOS</w:t>
-      </w:r>
-      <w:bookmarkEnd w:id="8"/>
-    </w:p>
-    <w:p>
-      <w:pPr>
-        <w:pStyle w:val="Ttulo2"/>
-        <w:spacing w:after="240" w:line="360" w:lineRule="auto"/>
+      </w:pPr>
+      <w:bookmarkStart w:id="14" w:name="_Toc141912967"/>
+      <w:r>
         <w:rPr>
           <w:rFonts w:ascii="Arial MT" w:hAnsi="Arial MT" w:cs="Arial"/>
           <w:b/>
@@ -3241,9 +3300,14 @@
           <w:sz w:val="22"/>
           <w:szCs w:val="22"/>
         </w:rPr>
-      </w:pPr>
-      <w:bookmarkStart w:id="9" w:name="_Toc141912962"/>
-      <w:r>
+        <w:t>ENFOQUE DE INVESTIGACION</w:t>
+      </w:r>
+      <w:bookmarkEnd w:id="14"/>
+    </w:p>
+    <w:p>
+      <w:pPr>
+        <w:pStyle w:val="Ttulo2"/>
+        <w:spacing w:after="240" w:line="360" w:lineRule="auto"/>
         <w:rPr>
           <w:rFonts w:ascii="Arial MT" w:hAnsi="Arial MT" w:cs="Arial"/>
           <w:b/>
@@ -3252,14 +3316,9 @@
           <w:sz w:val="22"/>
           <w:szCs w:val="22"/>
         </w:rPr>
-        <w:t>OBJETIVO GENERAL</w:t>
-      </w:r>
-      <w:bookmarkEnd w:id="9"/>
-    </w:p>
-    <w:p>
-      <w:pPr>
-        <w:pStyle w:val="Ttulo2"/>
-        <w:spacing w:after="240" w:line="360" w:lineRule="auto"/>
+      </w:pPr>
+      <w:bookmarkStart w:id="15" w:name="_Toc141912968"/>
+      <w:r>
         <w:rPr>
           <w:rFonts w:ascii="Arial MT" w:hAnsi="Arial MT" w:cs="Arial"/>
           <w:b/>
@@ -3268,9 +3327,14 @@
           <w:sz w:val="22"/>
           <w:szCs w:val="22"/>
         </w:rPr>
-      </w:pPr>
-      <w:bookmarkStart w:id="10" w:name="_Toc141912963"/>
-      <w:r>
+        <w:t>TIPO DE INVESTIGACION</w:t>
+      </w:r>
+      <w:bookmarkEnd w:id="15"/>
+    </w:p>
+    <w:p>
+      <w:pPr>
+        <w:pStyle w:val="Ttulo2"/>
+        <w:spacing w:after="240" w:line="360" w:lineRule="auto"/>
         <w:rPr>
           <w:rFonts w:ascii="Arial MT" w:hAnsi="Arial MT" w:cs="Arial"/>
           <w:b/>
@@ -3279,8 +3343,8 @@
           <w:sz w:val="22"/>
           <w:szCs w:val="22"/>
         </w:rPr>
-        <w:t>OBJETIVO</w:t>
-      </w:r>
+      </w:pPr>
+      <w:bookmarkStart w:id="16" w:name="_Toc141912969"/>
       <w:r>
         <w:rPr>
           <w:rFonts w:ascii="Arial MT" w:hAnsi="Arial MT" w:cs="Arial"/>
@@ -3290,66 +3354,9 @@
           <w:sz w:val="22"/>
           <w:szCs w:val="22"/>
         </w:rPr>
-        <w:t>S ESPECIFICOS</w:t>
-      </w:r>
-      <w:bookmarkEnd w:id="10"/>
-    </w:p>
-    <w:p>
-      <w:pPr>
-        <w:pStyle w:val="Ttulo1"/>
-        <w:spacing w:after="240" w:line="360" w:lineRule="auto"/>
-        <w:rPr>
-          <w:rFonts w:ascii="Arial MT" w:hAnsi="Arial MT"/>
-          <w:color w:val="000000" w:themeColor="text1"/>
-        </w:rPr>
-      </w:pPr>
-      <w:bookmarkStart w:id="11" w:name="_Toc141912964"/>
-      <w:r>
-        <w:rPr>
-          <w:rFonts w:ascii="Arial MT" w:hAnsi="Arial MT"/>
-          <w:color w:val="000000" w:themeColor="text1"/>
-        </w:rPr>
-        <w:t>ALCANCES</w:t>
-      </w:r>
-      <w:bookmarkEnd w:id="11"/>
-    </w:p>
-    <w:p>
-      <w:pPr>
-        <w:pStyle w:val="Ttulo1"/>
-        <w:spacing w:after="240" w:line="360" w:lineRule="auto"/>
-        <w:rPr>
-          <w:rFonts w:ascii="Arial MT" w:hAnsi="Arial MT"/>
-          <w:color w:val="000000" w:themeColor="text1"/>
-        </w:rPr>
-      </w:pPr>
-      <w:bookmarkStart w:id="12" w:name="_Toc141912965"/>
-      <w:r>
-        <w:rPr>
-          <w:rFonts w:ascii="Arial MT" w:hAnsi="Arial MT"/>
-          <w:color w:val="000000" w:themeColor="text1"/>
-        </w:rPr>
-        <w:t>MARCO TEORICO</w:t>
-      </w:r>
-      <w:bookmarkEnd w:id="12"/>
-    </w:p>
-    <w:p>
-      <w:pPr>
-        <w:pStyle w:val="Ttulo1"/>
-        <w:spacing w:after="240" w:line="360" w:lineRule="auto"/>
-        <w:rPr>
-          <w:rFonts w:ascii="Arial MT" w:hAnsi="Arial MT"/>
-          <w:color w:val="000000" w:themeColor="text1"/>
-        </w:rPr>
-      </w:pPr>
-      <w:bookmarkStart w:id="13" w:name="_Toc141912966"/>
-      <w:r>
-        <w:rPr>
-          <w:rFonts w:ascii="Arial MT" w:hAnsi="Arial MT"/>
-          <w:color w:val="000000" w:themeColor="text1"/>
-        </w:rPr>
-        <w:t>METODOLOGIA</w:t>
-      </w:r>
-      <w:bookmarkEnd w:id="13"/>
+        <w:t>METODOS</w:t>
+      </w:r>
+      <w:bookmarkEnd w:id="16"/>
     </w:p>
     <w:p>
       <w:pPr>
@@ -3364,7 +3371,7 @@
           <w:szCs w:val="22"/>
         </w:rPr>
       </w:pPr>
-      <w:bookmarkStart w:id="14" w:name="_Toc141912967"/>
+      <w:bookmarkStart w:id="17" w:name="_Toc141912970"/>
       <w:r>
         <w:rPr>
           <w:rFonts w:ascii="Arial MT" w:hAnsi="Arial MT" w:cs="Arial"/>
@@ -3374,9 +3381,9 @@
           <w:sz w:val="22"/>
           <w:szCs w:val="22"/>
         </w:rPr>
-        <w:t>ENFOQUE DE INVESTIGACION</w:t>
-      </w:r>
-      <w:bookmarkEnd w:id="14"/>
+        <w:t>TECNICAS</w:t>
+      </w:r>
+      <w:bookmarkEnd w:id="17"/>
     </w:p>
     <w:p>
       <w:pPr>
@@ -3391,7 +3398,7 @@
           <w:szCs w:val="22"/>
         </w:rPr>
       </w:pPr>
-      <w:bookmarkStart w:id="15" w:name="_Toc141912968"/>
+      <w:bookmarkStart w:id="18" w:name="_Toc141912971"/>
       <w:r>
         <w:rPr>
           <w:rFonts w:ascii="Arial MT" w:hAnsi="Arial MT" w:cs="Arial"/>
@@ -3401,9 +3408,9 @@
           <w:sz w:val="22"/>
           <w:szCs w:val="22"/>
         </w:rPr>
-        <w:t>TIPO DE INVESTIGACION</w:t>
-      </w:r>
-      <w:bookmarkEnd w:id="15"/>
+        <w:t>POBLACION</w:t>
+      </w:r>
+      <w:bookmarkEnd w:id="18"/>
     </w:p>
     <w:p>
       <w:pPr>
@@ -3418,7 +3425,7 @@
           <w:szCs w:val="22"/>
         </w:rPr>
       </w:pPr>
-      <w:bookmarkStart w:id="16" w:name="_Toc141912969"/>
+      <w:bookmarkStart w:id="19" w:name="_Toc141912972"/>
       <w:r>
         <w:rPr>
           <w:rFonts w:ascii="Arial MT" w:hAnsi="Arial MT" w:cs="Arial"/>
@@ -3428,87 +3435,6 @@
           <w:sz w:val="22"/>
           <w:szCs w:val="22"/>
         </w:rPr>
-        <w:t>METODOS</w:t>
-      </w:r>
-      <w:bookmarkEnd w:id="16"/>
-    </w:p>
-    <w:p>
-      <w:pPr>
-        <w:pStyle w:val="Ttulo2"/>
-        <w:spacing w:after="240" w:line="360" w:lineRule="auto"/>
-        <w:rPr>
-          <w:rFonts w:ascii="Arial MT" w:hAnsi="Arial MT" w:cs="Arial"/>
-          <w:b/>
-          <w:bCs/>
-          <w:color w:val="000000" w:themeColor="text1"/>
-          <w:sz w:val="22"/>
-          <w:szCs w:val="22"/>
-        </w:rPr>
-      </w:pPr>
-      <w:bookmarkStart w:id="17" w:name="_Toc141912970"/>
-      <w:r>
-        <w:rPr>
-          <w:rFonts w:ascii="Arial MT" w:hAnsi="Arial MT" w:cs="Arial"/>
-          <w:b/>
-          <w:bCs/>
-          <w:color w:val="000000" w:themeColor="text1"/>
-          <w:sz w:val="22"/>
-          <w:szCs w:val="22"/>
-        </w:rPr>
-        <w:t>TECNICAS</w:t>
-      </w:r>
-      <w:bookmarkEnd w:id="17"/>
-    </w:p>
-    <w:p>
-      <w:pPr>
-        <w:pStyle w:val="Ttulo2"/>
-        <w:spacing w:after="240" w:line="360" w:lineRule="auto"/>
-        <w:rPr>
-          <w:rFonts w:ascii="Arial MT" w:hAnsi="Arial MT" w:cs="Arial"/>
-          <w:b/>
-          <w:bCs/>
-          <w:color w:val="000000" w:themeColor="text1"/>
-          <w:sz w:val="22"/>
-          <w:szCs w:val="22"/>
-        </w:rPr>
-      </w:pPr>
-      <w:bookmarkStart w:id="18" w:name="_Toc141912971"/>
-      <w:r>
-        <w:rPr>
-          <w:rFonts w:ascii="Arial MT" w:hAnsi="Arial MT" w:cs="Arial"/>
-          <w:b/>
-          <w:bCs/>
-          <w:color w:val="000000" w:themeColor="text1"/>
-          <w:sz w:val="22"/>
-          <w:szCs w:val="22"/>
-        </w:rPr>
-        <w:t>POBLACION</w:t>
-      </w:r>
-      <w:bookmarkEnd w:id="18"/>
-    </w:p>
-    <w:p>
-      <w:pPr>
-        <w:pStyle w:val="Ttulo2"/>
-        <w:spacing w:after="240" w:line="360" w:lineRule="auto"/>
-        <w:rPr>
-          <w:rFonts w:ascii="Arial MT" w:hAnsi="Arial MT" w:cs="Arial"/>
-          <w:b/>
-          <w:bCs/>
-          <w:color w:val="000000" w:themeColor="text1"/>
-          <w:sz w:val="22"/>
-          <w:szCs w:val="22"/>
-        </w:rPr>
-      </w:pPr>
-      <w:bookmarkStart w:id="19" w:name="_Toc141912972"/>
-      <w:r>
-        <w:rPr>
-          <w:rFonts w:ascii="Arial MT" w:hAnsi="Arial MT" w:cs="Arial"/>
-          <w:b/>
-          <w:bCs/>
-          <w:color w:val="000000" w:themeColor="text1"/>
-          <w:sz w:val="22"/>
-          <w:szCs w:val="22"/>
-        </w:rPr>
         <w:t>FUENTES</w:t>
       </w:r>
       <w:bookmarkEnd w:id="19"/>
@@ -3547,6 +3473,7 @@
           <w:rFonts w:ascii="Arial MT" w:hAnsi="Arial MT"/>
           <w:color w:val="000000" w:themeColor="text1"/>
         </w:rPr>
+        <w:lastRenderedPageBreak/>
         <w:t>CRONOGRAMA</w:t>
       </w:r>
       <w:bookmarkEnd w:id="21"/>
@@ -3566,7 +3493,6 @@
           <w:rFonts w:ascii="Arial MT" w:hAnsi="Arial MT"/>
           <w:color w:val="000000" w:themeColor="text1"/>
         </w:rPr>
-        <w:lastRenderedPageBreak/>
         <w:t>REFERENCIAS BIBLIOGRAFICAS</w:t>
       </w:r>
       <w:bookmarkEnd w:id="22"/>
@@ -3643,7 +3569,6 @@
         <w:docPartUnique/>
       </w:docPartObj>
     </w:sdtPr>
-    <w:sdtEndPr/>
     <w:sdtContent>
       <w:p>
         <w:pPr>

</xml_diff>

<commit_message>
Avance hasta objetivos específicos
</commit_message>
<xml_diff>
--- a/Perfil de Proyecto de Grado.docx
+++ b/Perfil de Proyecto de Grado.docx
@@ -36,7 +36,7 @@
                     <pic:cNvPicPr/>
                   </pic:nvPicPr>
                   <pic:blipFill>
-                    <a:blip r:embed="rId7" cstate="print"/>
+                    <a:blip r:embed="rId8" cstate="print"/>
                     <a:stretch>
                       <a:fillRect/>
                     </a:stretch>
@@ -387,13 +387,28 @@
         <w:t>O</w:t>
       </w:r>
       <w:r>
-        <w:t xml:space="preserve">VIL </w:t>
+        <w:t>VIL</w:t>
+      </w:r>
+      <w:r>
+        <w:t xml:space="preserve"> ENFOCADA </w:t>
+      </w:r>
+      <w:r>
+        <w:t>A</w:t>
+      </w:r>
+      <w:r>
+        <w:t xml:space="preserve"> </w:t>
+      </w:r>
+      <w:r>
+        <w:t>USUARIOS CON DIFICULTADES DE COMUNICACION</w:t>
+      </w:r>
+      <w:r>
+        <w:t xml:space="preserve"> </w:t>
       </w:r>
       <w:r>
         <w:t xml:space="preserve">PARA LA </w:t>
       </w:r>
       <w:r>
-        <w:t>ELABORACION DE ORACIONES Y FRASES SIMPLES MEDIANTE PICTOGRAMAS Y SUGERENCIA DE PALABRAS BASADA EN CADENAS DE MARKOV PARA USUARIOS CON DIFICULTADES DE COMUNICACION</w:t>
+        <w:t>ELABORACION DE ORACIONES Y FRASES SIMPLES MEDIANTE PICTOGRAMAS Y SUGERENCIA DE PALABRAS BASADA EN CADENAS DE MARKOV</w:t>
       </w:r>
     </w:p>
     <w:p>
@@ -2988,14 +3003,293 @@
       <w:bookmarkEnd w:id="1"/>
     </w:p>
     <w:p>
+      <w:pPr>
+        <w:spacing w:after="240" w:line="360" w:lineRule="auto"/>
+        <w:jc w:val="both"/>
+      </w:pPr>
       <w:r>
         <w:t>Este proyecto aborda el desarrollo</w:t>
       </w:r>
       <w:r>
         <w:t xml:space="preserve"> de una aplicación móvil </w:t>
       </w:r>
-    </w:p>
-    <w:p/>
+      <w:r>
+        <w:t>diseñada para brindar apoyo a usuarios con dificultades de comunicación, facilitando la elaboración de oraciones y frases simples a través de pictogramas</w:t>
+      </w:r>
+      <w:r>
+        <w:t>, complementados con</w:t>
+      </w:r>
+      <w:r>
+        <w:t xml:space="preserve"> asistencia basada en Cadenas de Markov</w:t>
+      </w:r>
+      <w:r>
+        <w:t>.</w:t>
+      </w:r>
+    </w:p>
+    <w:p>
+      <w:pPr>
+        <w:spacing w:after="240" w:line="360" w:lineRule="auto"/>
+        <w:jc w:val="both"/>
+      </w:pPr>
+      <w:r>
+        <w:t>Lo que se busca con el presente proyecto es permitir a los usuarios formar frases y oraciones utilizando una interfaz intuitiva y amigable que hará uso de pictogramas, es decir, representaciones gráficas de palabras o conceptos. De esta manera, los usuarios podrán expresar sus ideas y necesidades de manera visual</w:t>
+      </w:r>
+      <w:r>
+        <w:t>, textual</w:t>
+      </w:r>
+      <w:r>
+        <w:t xml:space="preserve"> y comprensible, facilitando la comunicación con familiares, amigos y educadores.</w:t>
+      </w:r>
+    </w:p>
+    <w:p>
+      <w:pPr>
+        <w:spacing w:after="240" w:line="360" w:lineRule="auto"/>
+        <w:jc w:val="both"/>
+      </w:pPr>
+      <w:r>
+        <w:t xml:space="preserve">Además, lo que ofrece la aplicación es un sistema de asistencia basado en Cadenas de Markov, el </w:t>
+      </w:r>
+      <w:r>
+        <w:t>cual</w:t>
+      </w:r>
+      <w:r>
+        <w:t xml:space="preserve"> sug</w:t>
+      </w:r>
+      <w:r>
+        <w:t>iere</w:t>
+      </w:r>
+      <w:r>
+        <w:t xml:space="preserve"> palabras o frases que podrían seguir a la secuencia de pictogramas ingresada por el usuario. Por ejemplo, si el usuario ingresa el pictograma “Quiero” seguido de “Comer”, el sistema debe sugerir opciones como “Manzana” o “Pastel”</w:t>
+      </w:r>
+      <w:r>
+        <w:t>. Esta funcionalidad ayuda a enriquecer las oraciones y frases, y a brindar mayor fluidez en la comunicación, adaptándose a las necesidades específicas de cada usuario.</w:t>
+      </w:r>
+    </w:p>
+    <w:p>
+      <w:pPr>
+        <w:spacing w:after="240" w:line="360" w:lineRule="auto"/>
+        <w:jc w:val="both"/>
+      </w:pPr>
+      <w:r>
+        <w:t xml:space="preserve">Antes de analizar la propuesta, es fundamental mencionar que existen tanto artículos como blogs provenientes de fuentes confiables que respaldan el uso y la aplicación de las Cadenas de Markov en el procesamiento de texto. Por ejemplo, en un breve repaso histórico, </w:t>
+      </w:r>
+      <w:sdt>
+        <w:sdtPr>
+          <w:id w:val="-1305851015"/>
+          <w:citation/>
+        </w:sdtPr>
+        <w:sdtContent>
+          <w:r>
+            <w:fldChar w:fldCharType="begin"/>
+          </w:r>
+          <w:r>
+            <w:instrText xml:space="preserve"> CITATION OLe \l 3082 </w:instrText>
+          </w:r>
+          <w:r>
+            <w:fldChar w:fldCharType="separate"/>
+          </w:r>
+          <w:r>
+            <w:rPr>
+              <w:noProof/>
+            </w:rPr>
+            <w:t>(O'Leary, s.f.)</w:t>
+          </w:r>
+          <w:r>
+            <w:fldChar w:fldCharType="end"/>
+          </w:r>
+        </w:sdtContent>
+      </w:sdt>
+      <w:r>
+        <w:t xml:space="preserve"> </w:t>
+      </w:r>
+      <w:r>
+        <w:t>menciona cómo se empleó este método para la generación de poesía y texto en el pasado. Además, varios artículos abordan en detalle el proceso de generación de texto mediante las Cadenas de Markov. Un caso ilustrativo es el trabajo de</w:t>
+      </w:r>
+      <w:r>
+        <w:t xml:space="preserve"> </w:t>
+      </w:r>
+      <w:sdt>
+        <w:sdtPr>
+          <w:id w:val="-487334772"/>
+          <w:citation/>
+        </w:sdtPr>
+        <w:sdtContent>
+          <w:r>
+            <w:fldChar w:fldCharType="begin"/>
+          </w:r>
+          <w:r>
+            <w:instrText xml:space="preserve"> CITATION Ady20 \l 3082 </w:instrText>
+          </w:r>
+          <w:r>
+            <w:fldChar w:fldCharType="separate"/>
+          </w:r>
+          <w:r>
+            <w:rPr>
+              <w:noProof/>
+            </w:rPr>
+            <w:t>(Adyatama, 2020)</w:t>
+          </w:r>
+          <w:r>
+            <w:fldChar w:fldCharType="end"/>
+          </w:r>
+        </w:sdtContent>
+      </w:sdt>
+      <w:r>
+        <w:t xml:space="preserve">, en el cual se demuestra paso a paso cómo generar texto utilizando Python y Cadenas de Markov. Asimismo, el estudio llevado a cabo por </w:t>
+      </w:r>
+      <w:sdt>
+        <w:sdtPr>
+          <w:id w:val="1779672070"/>
+          <w:citation/>
+        </w:sdtPr>
+        <w:sdtContent>
+          <w:r>
+            <w:fldChar w:fldCharType="begin"/>
+          </w:r>
+          <w:r>
+            <w:instrText xml:space="preserve"> CITATION Moy16 \l 3082 </w:instrText>
+          </w:r>
+          <w:r>
+            <w:fldChar w:fldCharType="separate"/>
+          </w:r>
+          <w:r>
+            <w:rPr>
+              <w:noProof/>
+            </w:rPr>
+            <w:t>(Moyotl Hernández &amp; Mónica, 2016)</w:t>
+          </w:r>
+          <w:r>
+            <w:fldChar w:fldCharType="end"/>
+          </w:r>
+        </w:sdtContent>
+      </w:sdt>
+      <w:r>
+        <w:t xml:space="preserve"> </w:t>
+      </w:r>
+      <w:r>
+        <w:t>proporciona una explicación técnica</w:t>
+      </w:r>
+      <w:r>
+        <w:t xml:space="preserve"> y detallad</w:t>
+      </w:r>
+      <w:r>
+        <w:t>a</w:t>
+      </w:r>
+      <w:r>
+        <w:t xml:space="preserve"> del proceso utilizado para generar texto</w:t>
+      </w:r>
+      <w:r>
+        <w:t>, obteniendo resultados satisfactorios</w:t>
+      </w:r>
+      <w:r>
+        <w:t>.</w:t>
+      </w:r>
+    </w:p>
+    <w:p>
+      <w:pPr>
+        <w:spacing w:after="240" w:line="360" w:lineRule="auto"/>
+        <w:jc w:val="both"/>
+      </w:pPr>
+      <w:r>
+        <w:t xml:space="preserve">Por otro lado, según lo planteado por </w:t>
+      </w:r>
+      <w:sdt>
+        <w:sdtPr>
+          <w:id w:val="-1736774752"/>
+          <w:citation/>
+        </w:sdtPr>
+        <w:sdtContent>
+          <w:r>
+            <w:fldChar w:fldCharType="begin"/>
+          </w:r>
+          <w:r>
+            <w:instrText xml:space="preserve"> CITATION Gon14 \l 3082 </w:instrText>
+          </w:r>
+          <w:r>
+            <w:fldChar w:fldCharType="separate"/>
+          </w:r>
+          <w:r>
+            <w:rPr>
+              <w:noProof/>
+            </w:rPr>
+            <w:t>(González, Sosa, &amp; Martin, 2014)</w:t>
+          </w:r>
+          <w:r>
+            <w:fldChar w:fldCharType="end"/>
+          </w:r>
+        </w:sdtContent>
+      </w:sdt>
+      <w:r>
+        <w:t xml:space="preserve">, </w:t>
+      </w:r>
+      <w:r>
+        <w:t>el uso de pictogramas como medio de comunicación alternativ</w:t>
+      </w:r>
+      <w:r>
+        <w:t>a</w:t>
+      </w:r>
+      <w:r>
+        <w:t xml:space="preserve"> para usuarios con dificultades en la comunicación es una estrategia ampliamente conocida y difundid</w:t>
+      </w:r>
+      <w:r>
+        <w:t>a</w:t>
+      </w:r>
+      <w:r>
+        <w:t xml:space="preserve">. </w:t>
+      </w:r>
+      <w:r>
+        <w:t xml:space="preserve">Los autores </w:t>
+      </w:r>
+      <w:r>
+        <w:t xml:space="preserve">a través de la tecnología </w:t>
+      </w:r>
+      <w:r>
+        <w:t xml:space="preserve">proponen estrategias para mejorar las limitaciones que este medio puede suponer para </w:t>
+      </w:r>
+      <w:r>
+        <w:t xml:space="preserve">dichos </w:t>
+      </w:r>
+      <w:r>
+        <w:t>usuarios</w:t>
+      </w:r>
+      <w:r>
+        <w:t>.</w:t>
+      </w:r>
+    </w:p>
+    <w:p>
+      <w:pPr>
+        <w:spacing w:after="240" w:line="360" w:lineRule="auto"/>
+        <w:jc w:val="both"/>
+      </w:pPr>
+      <w:r>
+        <w:lastRenderedPageBreak/>
+        <w:t>En</w:t>
+      </w:r>
+      <w:r>
+        <w:t xml:space="preserve"> resumen,</w:t>
+      </w:r>
+      <w:r>
+        <w:t xml:space="preserve"> este documento se abordará la propuesta de</w:t>
+      </w:r>
+      <w:r>
+        <w:t>l</w:t>
+      </w:r>
+      <w:r>
+        <w:t xml:space="preserve"> software para resolver la problemática planteada. </w:t>
+      </w:r>
+      <w:r>
+        <w:t>Se c</w:t>
+      </w:r>
+      <w:r>
+        <w:t>omenzar</w:t>
+      </w:r>
+      <w:r>
+        <w:t>á</w:t>
+      </w:r>
+      <w:r>
+        <w:t xml:space="preserve"> con una exposición del problema, seguida de los objetivos y alcances que se persiguen. A continuación, se describirá la metodología que se empleará en este proyecto. Finalmente, se presentará un índice tentativo del documento final del proyecto, junto con un cronograma de actividades.</w:t>
+      </w:r>
+    </w:p>
     <w:p>
       <w:pPr>
         <w:pStyle w:val="Ttulo1"/>
@@ -3014,6 +3308,39 @@
         <w:t>PLANTEAMIENTO DEL PROBLEMA</w:t>
       </w:r>
       <w:bookmarkEnd w:id="2"/>
+    </w:p>
+    <w:p>
+      <w:pPr>
+        <w:spacing w:after="240" w:line="360" w:lineRule="auto"/>
+        <w:jc w:val="both"/>
+      </w:pPr>
+      <w:r>
+        <w:t>En Bolivia, se evidencia la presencia de numerosas instituciones con propósito social que enfrentan dificultades al no contar con soluciones tecnológicas implementadas para abordar sus desafíos diarios. Un ejemplo es la comunicación efectiva en niños, niñas y jóvenes con discapacidad cognitiva o motriz, quienes enfrentan dificultades para expresarse y carecen de una solución efectiva para superar estas barreras.</w:t>
+      </w:r>
+    </w:p>
+    <w:p>
+      <w:pPr>
+        <w:spacing w:after="240" w:line="360" w:lineRule="auto"/>
+        <w:jc w:val="both"/>
+      </w:pPr>
+      <w:r>
+        <w:t>Una de estas instituciones es el "Centro Sigamos" de Sacaba, un centro dedicado a brindar atención, tratamiento y educación a niños, niñas y jóvenes con diversas discapacidades. Entre ellos, se encuentran tres jóvenes con discapacidad motriz que enfrentan considerables dificultades para comunicarse de manera efectiva. Esta situación representa un desafío para ellos, ya que expresar sus ideas se convierte en un obstáculo que los excluye y limita en la resolución de este problema.</w:t>
+      </w:r>
+    </w:p>
+    <w:p>
+      <w:pPr>
+        <w:spacing w:after="240" w:line="360" w:lineRule="auto"/>
+        <w:jc w:val="both"/>
+      </w:pPr>
+      <w:r>
+        <w:t>Es imperativo que estas instituciones cuenten con herramientas tecnológicas y soluciones adaptadas que faciliten la comunicación de l</w:t>
+      </w:r>
+      <w:r>
+        <w:t>os usuarios con dificultades en la comunicación</w:t>
+      </w:r>
+      <w:r>
+        <w:t>, permitiéndoles participar plenamente en la sociedad y desarrollar su potencial de manera inclusiva y efectiva.</w:t>
+      </w:r>
     </w:p>
     <w:p>
       <w:pPr>
@@ -3044,6 +3371,21 @@
     </w:p>
     <w:p>
       <w:pPr>
+        <w:spacing w:after="240" w:line="360" w:lineRule="auto"/>
+        <w:jc w:val="both"/>
+      </w:pPr>
+      <w:r>
+        <w:t>Dado el contexto previamente presentado, la pregunta formulada es la siguiente: ¿Cómo se puede brindar una mejor comunicación a est</w:t>
+      </w:r>
+      <w:r>
+        <w:t xml:space="preserve">os usuarios </w:t>
+      </w:r>
+      <w:r>
+        <w:t>con dificultades, considerando las herramientas y tecnologías disponibles?</w:t>
+      </w:r>
+    </w:p>
+    <w:p>
+      <w:pPr>
         <w:pStyle w:val="Ttulo1"/>
         <w:spacing w:after="240" w:line="360" w:lineRule="auto"/>
         <w:rPr>
@@ -3060,6 +3402,15 @@
         <w:t>JUSTIFICACION</w:t>
       </w:r>
       <w:bookmarkEnd w:id="4"/>
+    </w:p>
+    <w:p>
+      <w:pPr>
+        <w:spacing w:after="240" w:line="360" w:lineRule="auto"/>
+        <w:jc w:val="both"/>
+      </w:pPr>
+      <w:r>
+        <w:t>A continuación, se proporciona una explicación clara y detallada de las decisiones tomadas para llevar a cabo el estudio del proyecto propuesto.</w:t>
+      </w:r>
     </w:p>
     <w:p>
       <w:pPr>
@@ -3084,9 +3435,85 @@
           <w:sz w:val="22"/>
           <w:szCs w:val="22"/>
         </w:rPr>
+        <w:lastRenderedPageBreak/>
         <w:t>JUSTIFICACION TECNICA</w:t>
       </w:r>
       <w:bookmarkEnd w:id="5"/>
+    </w:p>
+    <w:p>
+      <w:pPr>
+        <w:spacing w:after="240" w:line="360" w:lineRule="auto"/>
+        <w:jc w:val="both"/>
+      </w:pPr>
+      <w:r>
+        <w:t>La implementación de una aplicación móvil que combina Pictogramas con Cadenas de Markov se destaca por su enfoque innovador para abordar de manera adaptada la problemática de la comunicación. Esta combinación busca resolver eficazmente los desafíos asociados con la comunicación.</w:t>
+      </w:r>
+    </w:p>
+    <w:p>
+      <w:pPr>
+        <w:spacing w:after="240" w:line="360" w:lineRule="auto"/>
+        <w:jc w:val="both"/>
+      </w:pPr>
+      <w:r>
+        <w:t xml:space="preserve">Para crear una aplicación móvil intuitiva y amigable, se </w:t>
+      </w:r>
+      <w:r>
+        <w:t>utiliza</w:t>
+      </w:r>
+      <w:r>
+        <w:t xml:space="preserve"> Unity, un motor de desarrollo de videojuegos conocido por su capacidad para manejar gráficos de alta calidad y animaciones fluidas. Esto es esencial para asegurar que los pictogramas sean visualmente atractivos</w:t>
+      </w:r>
+      <w:r>
+        <w:t>, intuitivos</w:t>
+      </w:r>
+      <w:r>
+        <w:t xml:space="preserve"> y claramente identificables, mientras se mantiene un rendimiento rápido y eficiente.</w:t>
+      </w:r>
+    </w:p>
+    <w:p>
+      <w:pPr>
+        <w:spacing w:after="240" w:line="360" w:lineRule="auto"/>
+        <w:jc w:val="both"/>
+      </w:pPr>
+      <w:r>
+        <w:t xml:space="preserve">La implementación de los algoritmos necesarios para las Cadenas de Markov se </w:t>
+      </w:r>
+      <w:r>
+        <w:t>realiza</w:t>
+      </w:r>
+      <w:r>
+        <w:t xml:space="preserve"> utilizando el lenguaje C#, que permite una implementación sencilla y eficiente.</w:t>
+      </w:r>
+    </w:p>
+    <w:p>
+      <w:pPr>
+        <w:spacing w:after="240" w:line="360" w:lineRule="auto"/>
+        <w:jc w:val="both"/>
+      </w:pPr>
+      <w:r>
+        <w:t>La justificación de utilizar Cadenas de Markov por sobre Inteligencia Artificial radica en su simplicidad, complejidad computacional y requerimientos de datos. Las Cadenas de Markov son fáciles de implementar y entender, lo cual se ajusta a los requerimientos sencillos del proyecto. Además, son más eficientes en términos de recursos computacionales, lo que es crucial para mantener un buen rendimiento en una aplicación que constantemente actualiza y sugiere opciones a través de los pictogramas. También, funcionan bien con conjuntos de datos pequeños, lo cual es ideal para el propósito del proyecto que se centra en oraciones y frases simples, considerando las dificultades en la comunicación de l</w:t>
+      </w:r>
+      <w:r>
+        <w:t>as personas</w:t>
+      </w:r>
+      <w:r>
+        <w:t>.</w:t>
+      </w:r>
+    </w:p>
+    <w:p>
+      <w:pPr>
+        <w:spacing w:after="240" w:line="360" w:lineRule="auto"/>
+        <w:jc w:val="both"/>
+      </w:pPr>
+      <w:r>
+        <w:t>En resumen, la aplicación móvil combina Pictogramas y Cadenas de Markov, aprovechando las capacidades de Unity para una interfaz visual atractiva</w:t>
+      </w:r>
+      <w:r>
+        <w:t>, intuitiva</w:t>
+      </w:r>
+      <w:r>
+        <w:t xml:space="preserve"> y eficiente.</w:t>
+      </w:r>
     </w:p>
     <w:p>
       <w:pPr>
@@ -3148,6 +3575,7 @@
       </w:r>
       <w:bookmarkEnd w:id="6"/>
     </w:p>
+    <w:p/>
     <w:p>
       <w:pPr>
         <w:pStyle w:val="Ttulo2"/>
@@ -3177,6 +3605,52 @@
     </w:p>
     <w:p>
       <w:pPr>
+        <w:spacing w:after="240" w:line="360" w:lineRule="auto"/>
+        <w:jc w:val="both"/>
+      </w:pPr>
+      <w:r>
+        <w:t xml:space="preserve">La implementación de la aplicación móvil presentada en este proyecto es fundamental, ya que aborda una problemática real que afecta a personas con dificultades de comunicación, entre estas, personas con discapacidades motrices o cognitivas. Lo que se busca en este proyecto es promover la inclusión social al dar un medio para facilitar la comunicación de personas con dificultades para expresarse verbalmente. Al proporcionar una herramienta accesible y </w:t>
+      </w:r>
+      <w:r>
+        <w:lastRenderedPageBreak/>
+        <w:t xml:space="preserve">adaptable, se permite que estos </w:t>
+      </w:r>
+      <w:r>
+        <w:t>usuarios</w:t>
+      </w:r>
+      <w:r>
+        <w:t xml:space="preserve"> se integren más plenamente en la sociedad.</w:t>
+      </w:r>
+      <w:r>
+        <w:t xml:space="preserve"> </w:t>
+      </w:r>
+      <w:r>
+        <w:t>De esta manera, se puede mejorar la calidad de vida de estas personas, al permitirles expresar sus necesidades, emociones e ideas de manera efectiva, reduciendo así sus barreras en la comunicación.</w:t>
+      </w:r>
+    </w:p>
+    <w:p>
+      <w:pPr>
+        <w:spacing w:after="240" w:line="360" w:lineRule="auto"/>
+        <w:jc w:val="both"/>
+      </w:pPr>
+      <w:r>
+        <w:t>Además, el proyecto no solo ayuda a estas personas, si no que beneficia a instituciones como el “Centro Sigamos” de Sacaba, y a las familias de las personas con dificultades de comunicación al proporcionarles una herramienta efectiva para la comunicación.</w:t>
+      </w:r>
+      <w:r>
+        <w:t xml:space="preserve"> Por último, la aplicación móvil puede tener un impacto positivo en el aprendizaje y desarrollo de habilidades de las personas con dificultades de comunicación, especialmente en entornos educativos.</w:t>
+      </w:r>
+    </w:p>
+    <w:p>
+      <w:pPr>
+        <w:spacing w:after="240" w:line="360" w:lineRule="auto"/>
+        <w:jc w:val="both"/>
+      </w:pPr>
+      <w:r>
+        <w:t>En general, la aplicación es una solución justificada y sobre todo necesaria para brindar apoyo a estas personas que no tienen la posibilidad de expresar y comunicarse de manera efectiva en su vida diaria.</w:t>
+      </w:r>
+    </w:p>
+    <w:p>
+      <w:pPr>
         <w:pStyle w:val="Ttulo1"/>
         <w:spacing w:after="240" w:line="360" w:lineRule="auto"/>
         <w:rPr>
@@ -3223,6 +3697,31 @@
     </w:p>
     <w:p>
       <w:pPr>
+        <w:jc w:val="both"/>
+      </w:pPr>
+      <w:r>
+        <w:t xml:space="preserve">Desarrollar una aplicación móvil para brindar apoyo a personas con dificultades en la comunicación permitiéndoles elaborar </w:t>
+      </w:r>
+      <w:r>
+        <w:t xml:space="preserve">oraciones y frases simples mediante pictogramas y sugerencia de palabras basada en </w:t>
+      </w:r>
+      <w:r>
+        <w:t>C</w:t>
+      </w:r>
+      <w:r>
+        <w:t xml:space="preserve">adenas de </w:t>
+      </w:r>
+      <w:r>
+        <w:t>Markov.</w:t>
+      </w:r>
+    </w:p>
+    <w:p>
+      <w:pPr>
+        <w:jc w:val="both"/>
+      </w:pPr>
+    </w:p>
+    <w:p>
+      <w:pPr>
         <w:pStyle w:val="Ttulo2"/>
         <w:spacing w:after="240" w:line="360" w:lineRule="auto"/>
         <w:rPr>
@@ -3250,6 +3749,18 @@
     </w:p>
     <w:p>
       <w:pPr>
+        <w:pStyle w:val="Prrafodelista"/>
+        <w:numPr>
+          <w:ilvl w:val="0"/>
+          <w:numId w:val="4"/>
+        </w:numPr>
+      </w:pPr>
+      <w:r>
+        <w:t>Desarrollar</w:t>
+      </w:r>
+    </w:p>
+    <w:p>
+      <w:pPr>
         <w:pStyle w:val="Ttulo1"/>
         <w:spacing w:after="240" w:line="360" w:lineRule="auto"/>
         <w:rPr>
@@ -3328,6 +3839,7 @@
           <w:sz w:val="22"/>
           <w:szCs w:val="22"/>
         </w:rPr>
+        <w:lastRenderedPageBreak/>
         <w:t>ENFOQUE DE INVESTIGACION</w:t>
       </w:r>
       <w:bookmarkEnd w:id="14"/>
@@ -3501,7 +4013,6 @@
           <w:rFonts w:ascii="Arial MT" w:hAnsi="Arial MT"/>
           <w:color w:val="000000" w:themeColor="text1"/>
         </w:rPr>
-        <w:lastRenderedPageBreak/>
         <w:t>CRONOGRAMA</w:t>
       </w:r>
       <w:bookmarkEnd w:id="21"/>
@@ -3539,7 +4050,7 @@
       </w:pPr>
     </w:p>
     <w:sectPr>
-      <w:headerReference w:type="default" r:id="rId8"/>
+      <w:headerReference w:type="default" r:id="rId9"/>
       <w:pgSz w:w="12240" w:h="15840" w:code="1"/>
       <w:pgMar w:top="1418" w:right="1134" w:bottom="1418" w:left="1701" w:header="709" w:footer="709" w:gutter="0"/>
       <w:cols w:space="708"/>
@@ -3632,6 +4143,118 @@
 <file path=word/numbering.xml><?xml version="1.0" encoding="utf-8"?>
 <w:numbering xmlns:wpc="http://schemas.microsoft.com/office/word/2010/wordprocessingCanvas" xmlns:cx="http://schemas.microsoft.com/office/drawing/2014/chartex" xmlns:cx1="http://schemas.microsoft.com/office/drawing/2015/9/8/chartex" xmlns:cx2="http://schemas.microsoft.com/office/drawing/2015/10/21/chartex" xmlns:cx3="http://schemas.microsoft.com/office/drawing/2016/5/9/chartex" xmlns:cx4="http://schemas.microsoft.com/office/drawing/2016/5/10/chartex" xmlns:cx5="http://schemas.microsoft.com/office/drawing/2016/5/11/chartex" xmlns:cx6="http://schemas.microsoft.com/office/drawing/2016/5/12/chartex" xmlns:cx7="http://schemas.microsoft.com/office/drawing/2016/5/13/chartex" xmlns:cx8="http://schemas.microsoft.com/office/drawing/2016/5/14/chartex" xmlns:mc="http://schemas.openxmlformats.org/markup-compatibility/2006" xmlns:aink="http://schemas.microsoft.com/office/drawing/2016/ink" xmlns:am3d="http://schemas.microsoft.com/office/drawing/2017/model3d" xmlns:o="urn:schemas-microsoft-com:office:office" xmlns:oel="http://schemas.microsoft.com/office/2019/extlst" xmlns:r="http://schemas.openxmlformats.org/officeDocument/2006/relationships" xmlns:m="http://schemas.openxmlformats.org/officeDocument/2006/math" xmlns:v="urn:schemas-microsoft-com:vml" xmlns:wp14="http://schemas.microsoft.com/office/word/2010/wordprocessingDrawing" xmlns:wp="http://schemas.openxmlformats.org/drawingml/2006/wordprocessingDrawing" xmlns:w10="urn:schemas-microsoft-com:office:word" xmlns:w="http://schemas.openxmlformats.org/wordprocessingml/2006/main" xmlns:w14="http://schemas.microsoft.com/office/word/2010/wordml" xmlns:w15="http://schemas.microsoft.com/office/word/2012/wordml" xmlns:w16cex="http://schemas.microsoft.com/office/word/2018/wordml/cex" xmlns:w16cid="http://schemas.microsoft.com/office/word/2016/wordml/cid" xmlns:w16="http://schemas.microsoft.com/office/word/2018/wordml" xmlns:w16sdtdh="http://schemas.microsoft.com/office/word/2020/wordml/sdtdatahash" xmlns:w16se="http://schemas.microsoft.com/office/word/2015/wordml/symex" xmlns:wpg="http://schemas.microsoft.com/office/word/2010/wordprocessingGroup" xmlns:wpi="http://schemas.microsoft.com/office/word/2010/wordprocessingInk" xmlns:wne="http://schemas.microsoft.com/office/word/2006/wordml" xmlns:wps="http://schemas.microsoft.com/office/word/2010/wordprocessingShape" mc:Ignorable="w14 w15 w16se w16cid w16 w16cex w16sdtdh wp14">
   <w:abstractNum w:abstractNumId="0" w15:restartNumberingAfterBreak="0">
+    <w:nsid w:val="02AA58E4"/>
+    <w:multiLevelType w:val="hybridMultilevel"/>
+    <w:tmpl w:val="D018D762"/>
+    <w:lvl w:ilvl="0" w:tplc="A01E32D0">
+      <w:numFmt w:val="bullet"/>
+      <w:lvlText w:val=""/>
+      <w:lvlJc w:val="left"/>
+      <w:pPr>
+        <w:ind w:left="720" w:hanging="360"/>
+      </w:pPr>
+      <w:rPr>
+        <w:rFonts w:ascii="Symbol" w:eastAsia="Arial MT" w:hAnsi="Symbol" w:cs="Arial MT" w:hint="default"/>
+      </w:rPr>
+    </w:lvl>
+    <w:lvl w:ilvl="1" w:tplc="400A0003" w:tentative="1">
+      <w:start w:val="1"/>
+      <w:numFmt w:val="bullet"/>
+      <w:lvlText w:val="o"/>
+      <w:lvlJc w:val="left"/>
+      <w:pPr>
+        <w:ind w:left="1440" w:hanging="360"/>
+      </w:pPr>
+      <w:rPr>
+        <w:rFonts w:ascii="Courier New" w:hAnsi="Courier New" w:cs="Courier New" w:hint="default"/>
+      </w:rPr>
+    </w:lvl>
+    <w:lvl w:ilvl="2" w:tplc="400A0005" w:tentative="1">
+      <w:start w:val="1"/>
+      <w:numFmt w:val="bullet"/>
+      <w:lvlText w:val=""/>
+      <w:lvlJc w:val="left"/>
+      <w:pPr>
+        <w:ind w:left="2160" w:hanging="360"/>
+      </w:pPr>
+      <w:rPr>
+        <w:rFonts w:ascii="Wingdings" w:hAnsi="Wingdings" w:hint="default"/>
+      </w:rPr>
+    </w:lvl>
+    <w:lvl w:ilvl="3" w:tplc="400A0001" w:tentative="1">
+      <w:start w:val="1"/>
+      <w:numFmt w:val="bullet"/>
+      <w:lvlText w:val=""/>
+      <w:lvlJc w:val="left"/>
+      <w:pPr>
+        <w:ind w:left="2880" w:hanging="360"/>
+      </w:pPr>
+      <w:rPr>
+        <w:rFonts w:ascii="Symbol" w:hAnsi="Symbol" w:hint="default"/>
+      </w:rPr>
+    </w:lvl>
+    <w:lvl w:ilvl="4" w:tplc="400A0003" w:tentative="1">
+      <w:start w:val="1"/>
+      <w:numFmt w:val="bullet"/>
+      <w:lvlText w:val="o"/>
+      <w:lvlJc w:val="left"/>
+      <w:pPr>
+        <w:ind w:left="3600" w:hanging="360"/>
+      </w:pPr>
+      <w:rPr>
+        <w:rFonts w:ascii="Courier New" w:hAnsi="Courier New" w:cs="Courier New" w:hint="default"/>
+      </w:rPr>
+    </w:lvl>
+    <w:lvl w:ilvl="5" w:tplc="400A0005" w:tentative="1">
+      <w:start w:val="1"/>
+      <w:numFmt w:val="bullet"/>
+      <w:lvlText w:val=""/>
+      <w:lvlJc w:val="left"/>
+      <w:pPr>
+        <w:ind w:left="4320" w:hanging="360"/>
+      </w:pPr>
+      <w:rPr>
+        <w:rFonts w:ascii="Wingdings" w:hAnsi="Wingdings" w:hint="default"/>
+      </w:rPr>
+    </w:lvl>
+    <w:lvl w:ilvl="6" w:tplc="400A0001" w:tentative="1">
+      <w:start w:val="1"/>
+      <w:numFmt w:val="bullet"/>
+      <w:lvlText w:val=""/>
+      <w:lvlJc w:val="left"/>
+      <w:pPr>
+        <w:ind w:left="5040" w:hanging="360"/>
+      </w:pPr>
+      <w:rPr>
+        <w:rFonts w:ascii="Symbol" w:hAnsi="Symbol" w:hint="default"/>
+      </w:rPr>
+    </w:lvl>
+    <w:lvl w:ilvl="7" w:tplc="400A0003" w:tentative="1">
+      <w:start w:val="1"/>
+      <w:numFmt w:val="bullet"/>
+      <w:lvlText w:val="o"/>
+      <w:lvlJc w:val="left"/>
+      <w:pPr>
+        <w:ind w:left="5760" w:hanging="360"/>
+      </w:pPr>
+      <w:rPr>
+        <w:rFonts w:ascii="Courier New" w:hAnsi="Courier New" w:cs="Courier New" w:hint="default"/>
+      </w:rPr>
+    </w:lvl>
+    <w:lvl w:ilvl="8" w:tplc="400A0005" w:tentative="1">
+      <w:start w:val="1"/>
+      <w:numFmt w:val="bullet"/>
+      <w:lvlText w:val=""/>
+      <w:lvlJc w:val="left"/>
+      <w:pPr>
+        <w:ind w:left="6480" w:hanging="360"/>
+      </w:pPr>
+      <w:rPr>
+        <w:rFonts w:ascii="Wingdings" w:hAnsi="Wingdings" w:hint="default"/>
+      </w:rPr>
+    </w:lvl>
+  </w:abstractNum>
+  <w:abstractNum w:abstractNumId="1" w15:restartNumberingAfterBreak="0">
     <w:nsid w:val="10E97AEB"/>
     <w:multiLevelType w:val="hybridMultilevel"/>
     <w:tmpl w:val="4BF67934"/>
@@ -3720,7 +4343,7 @@
       </w:pPr>
     </w:lvl>
   </w:abstractNum>
-  <w:abstractNum w:abstractNumId="1" w15:restartNumberingAfterBreak="0">
+  <w:abstractNum w:abstractNumId="2" w15:restartNumberingAfterBreak="0">
     <w:nsid w:val="13C3418B"/>
     <w:multiLevelType w:val="hybridMultilevel"/>
     <w:tmpl w:val="14A42CBC"/>
@@ -3832,7 +4455,7 @@
       </w:rPr>
     </w:lvl>
   </w:abstractNum>
-  <w:abstractNum w:abstractNumId="2" w15:restartNumberingAfterBreak="0">
+  <w:abstractNum w:abstractNumId="3" w15:restartNumberingAfterBreak="0">
     <w:nsid w:val="23651933"/>
     <w:multiLevelType w:val="multilevel"/>
     <w:tmpl w:val="400A0025"/>
@@ -3931,13 +4554,16 @@
     </w:lvl>
   </w:abstractNum>
   <w:num w:numId="1" w16cid:durableId="1787893138">
-    <w:abstractNumId w:val="0"/>
+    <w:abstractNumId w:val="1"/>
   </w:num>
   <w:num w:numId="2" w16cid:durableId="211963909">
+    <w:abstractNumId w:val="3"/>
+  </w:num>
+  <w:num w:numId="3" w16cid:durableId="460266957">
     <w:abstractNumId w:val="2"/>
   </w:num>
-  <w:num w:numId="3" w16cid:durableId="460266957">
-    <w:abstractNumId w:val="1"/>
+  <w:num w:numId="4" w16cid:durableId="619192580">
+    <w:abstractNumId w:val="0"/>
   </w:num>
 </w:numbering>
 </file>
@@ -5031,6 +5657,17 @@
       <w:u w:val="single"/>
     </w:rPr>
   </w:style>
+  <w:style w:type="paragraph" w:styleId="Prrafodelista">
+    <w:name w:val="List Paragraph"/>
+    <w:basedOn w:val="Normal"/>
+    <w:uiPriority w:val="34"/>
+    <w:qFormat/>
+    <w:rsid w:val="00CF2AEC"/>
+    <w:pPr>
+      <w:ind w:left="720"/>
+      <w:contextualSpacing/>
+    </w:pPr>
+  </w:style>
 </w:styles>
 </file>
 
@@ -5327,4 +5964,113 @@
     </a:ext>
   </a:extLst>
 </a:theme>
+</file>
+
+<file path=customXml/item1.xml><?xml version="1.0" encoding="utf-8"?>
+<b:Sources xmlns:b="http://schemas.openxmlformats.org/officeDocument/2006/bibliography" xmlns="http://schemas.openxmlformats.org/officeDocument/2006/bibliography" SelectedStyle="\APASixthEditionOfficeOnline.xsl" StyleName="APA" Version="6">
+  <b:Source>
+    <b:Tag>OLe</b:Tag>
+    <b:SourceType>InternetSite</b:SourceType>
+    <b:Guid>{8D6A3B60-CC4C-439E-BA12-89EABB13F16A}</b:Guid>
+    <b:Title>mewo2</b:Title>
+    <b:URL>https://mewo2.com/notes/markov-history/</b:URL>
+    <b:Author>
+      <b:Author>
+        <b:NameList>
+          <b:Person>
+            <b:Last>O'Leary</b:Last>
+            <b:First>Martin</b:First>
+          </b:Person>
+        </b:NameList>
+      </b:Author>
+    </b:Author>
+    <b:RefOrder>1</b:RefOrder>
+  </b:Source>
+  <b:Source>
+    <b:Tag>Ady20</b:Tag>
+    <b:SourceType>InternetSite</b:SourceType>
+    <b:Guid>{B16E044B-3184-4686-BB0E-8C34BAA540E5}</b:Guid>
+    <b:Author>
+      <b:Author>
+        <b:NameList>
+          <b:Person>
+            <b:Last>Adyatama</b:Last>
+            <b:First>Arga</b:First>
+          </b:Person>
+        </b:NameList>
+      </b:Author>
+    </b:Author>
+    <b:Title>Text Generation with Markov Chains</b:Title>
+    <b:InternetSiteTitle>algotech.netlify.app</b:InternetSiteTitle>
+    <b:Year>2020</b:Year>
+    <b:Month>04</b:Month>
+    <b:Day>02</b:Day>
+    <b:URL>https://algotech.netlify.app/blog/text-generating-with-markov-chains/#fn9</b:URL>
+    <b:RefOrder>2</b:RefOrder>
+  </b:Source>
+  <b:Source>
+    <b:Tag>Moy16</b:Tag>
+    <b:SourceType>JournalArticle</b:SourceType>
+    <b:Guid>{FB2A6486-9789-43A6-97BF-A2387841BBAF}</b:Guid>
+    <b:Author>
+      <b:Author>
+        <b:NameList>
+          <b:Person>
+            <b:Last>Moyotl Hernández</b:Last>
+            <b:First>Edgar</b:First>
+          </b:Person>
+          <b:Person>
+            <b:Last>Mónica</b:Last>
+            <b:First>Macías</b:First>
+            <b:Middle>Pérez</b:Middle>
+          </b:Person>
+        </b:NameList>
+      </b:Author>
+    </b:Author>
+    <b:Title>Método Para Autocompletar Consultas Basado En Cadenas De Markov Y La Ley De Zipf</b:Title>
+    <b:Year>2016</b:Year>
+    <b:JournalName>Research in Computing Science</b:JournalName>
+    <b:Pages>157–170</b:Pages>
+    <b:Volume>115</b:Volume>
+    <b:RefOrder>3</b:RefOrder>
+  </b:Source>
+  <b:Source>
+    <b:Tag>Gon14</b:Tag>
+    <b:SourceType>JournalArticle</b:SourceType>
+    <b:Guid>{BFF8988D-0026-4AA1-9625-66AC525C263B}</b:Guid>
+    <b:Author>
+      <b:Author>
+        <b:NameList>
+          <b:Person>
+            <b:Last>González</b:Last>
+            <b:First>Matías</b:First>
+          </b:Person>
+          <b:Person>
+            <b:Last>Sosa</b:Last>
+            <b:First>Hernán</b:First>
+          </b:Person>
+          <b:Person>
+            <b:Last>Martin</b:Last>
+            <b:First>Adriana</b:First>
+            <b:Middle>Elba</b:Middle>
+          </b:Person>
+        </b:NameList>
+      </b:Author>
+    </b:Author>
+    <b:Title>Sistemas de comunicación no verbales</b:Title>
+    <b:JournalName>Informes Científicos Técnicos - UNPA</b:JournalName>
+    <b:Year>2014</b:Year>
+    <b:Pages>30-56</b:Pages>
+    <b:DOI>10.22305/ict-unpa.v6i2.93</b:DOI>
+    <b:RefOrder>4</b:RefOrder>
+  </b:Source>
+</b:Sources>
+</file>
+
+<file path=customXml/itemProps1.xml><?xml version="1.0" encoding="utf-8"?>
+<ds:datastoreItem xmlns:ds="http://schemas.openxmlformats.org/officeDocument/2006/customXml" ds:itemID="{951D91BD-BFBA-49CB-BD77-62973FF00968}">
+  <ds:schemaRefs>
+    <ds:schemaRef ds:uri="http://schemas.openxmlformats.org/officeDocument/2006/bibliography"/>
+  </ds:schemaRefs>
+</ds:datastoreItem>
 </file>
</xml_diff>

<commit_message>
Perfil de Proyecto de Gradp - Terminado V2
</commit_message>
<xml_diff>
--- a/Perfil de Proyecto de Grado.docx
+++ b/Perfil de Proyecto de Grado.docx
@@ -705,14 +705,18 @@
               <w:tab w:val="left" w:pos="440"/>
               <w:tab w:val="right" w:leader="dot" w:pos="9395"/>
             </w:tabs>
+            <w:spacing w:before="0" w:line="276" w:lineRule="auto"/>
             <w:rPr>
               <w:rFonts w:ascii="Arial" w:eastAsiaTheme="minorEastAsia" w:hAnsi="Arial" w:cs="Arial"/>
+              <w:b w:val="0"/>
+              <w:bCs w:val="0"/>
               <w:caps w:val="0"/>
               <w:noProof/>
               <w:kern w:val="2"/>
               <w:sz w:val="22"/>
               <w:szCs w:val="22"/>
               <w:lang w:val="es-BO" w:eastAsia="es-BO"/>
+              <w14:ligatures w14:val="standardContextual"/>
             </w:rPr>
           </w:pPr>
           <w:r>
@@ -739,11 +743,12 @@
             </w:rPr>
             <w:fldChar w:fldCharType="separate"/>
           </w:r>
-          <w:hyperlink w:anchor="_Toc142271874" w:history="1">
+          <w:hyperlink w:anchor="_Toc142353930" w:history="1">
             <w:r>
               <w:rPr>
                 <w:rStyle w:val="Hipervnculo"/>
                 <w:rFonts w:ascii="Arial" w:hAnsi="Arial" w:cs="Arial"/>
+                <w:caps w:val="0"/>
                 <w:noProof/>
                 <w:sz w:val="22"/>
                 <w:szCs w:val="22"/>
@@ -753,12 +758,15 @@
             <w:r>
               <w:rPr>
                 <w:rFonts w:ascii="Arial" w:eastAsiaTheme="minorEastAsia" w:hAnsi="Arial" w:cs="Arial"/>
+                <w:b w:val="0"/>
+                <w:bCs w:val="0"/>
                 <w:caps w:val="0"/>
                 <w:noProof/>
                 <w:kern w:val="2"/>
                 <w:sz w:val="22"/>
                 <w:szCs w:val="22"/>
                 <w:lang w:val="es-BO" w:eastAsia="es-BO"/>
+                <w14:ligatures w14:val="standardContextual"/>
               </w:rPr>
               <w:tab/>
             </w:r>
@@ -766,6 +774,7 @@
               <w:rPr>
                 <w:rStyle w:val="Hipervnculo"/>
                 <w:rFonts w:ascii="Arial" w:hAnsi="Arial" w:cs="Arial"/>
+                <w:caps w:val="0"/>
                 <w:noProof/>
                 <w:sz w:val="22"/>
                 <w:szCs w:val="22"/>
@@ -775,6 +784,7 @@
             <w:r>
               <w:rPr>
                 <w:rFonts w:ascii="Arial" w:hAnsi="Arial" w:cs="Arial"/>
+                <w:caps w:val="0"/>
                 <w:noProof/>
                 <w:webHidden/>
                 <w:sz w:val="22"/>
@@ -800,7 +810,7 @@
                 <w:sz w:val="22"/>
                 <w:szCs w:val="22"/>
               </w:rPr>
-              <w:instrText xml:space="preserve"> PAGEREF _Toc142271874 \h </w:instrText>
+              <w:instrText xml:space="preserve"> PAGEREF _Toc142353930 \h </w:instrText>
             </w:r>
             <w:r>
               <w:rPr>
@@ -829,7 +839,7 @@
                 <w:sz w:val="22"/>
                 <w:szCs w:val="22"/>
               </w:rPr>
-              <w:t>2</w:t>
+              <w:t>3</w:t>
             </w:r>
             <w:r>
               <w:rPr>
@@ -850,21 +860,26 @@
               <w:tab w:val="left" w:pos="440"/>
               <w:tab w:val="right" w:leader="dot" w:pos="9395"/>
             </w:tabs>
+            <w:spacing w:before="0" w:line="276" w:lineRule="auto"/>
             <w:rPr>
               <w:rFonts w:ascii="Arial" w:eastAsiaTheme="minorEastAsia" w:hAnsi="Arial" w:cs="Arial"/>
+              <w:b w:val="0"/>
+              <w:bCs w:val="0"/>
               <w:caps w:val="0"/>
               <w:noProof/>
               <w:kern w:val="2"/>
               <w:sz w:val="22"/>
               <w:szCs w:val="22"/>
               <w:lang w:val="es-BO" w:eastAsia="es-BO"/>
+              <w14:ligatures w14:val="standardContextual"/>
             </w:rPr>
           </w:pPr>
-          <w:hyperlink w:anchor="_Toc142271875" w:history="1">
+          <w:hyperlink w:anchor="_Toc142353931" w:history="1">
             <w:r>
               <w:rPr>
                 <w:rStyle w:val="Hipervnculo"/>
                 <w:rFonts w:ascii="Arial" w:hAnsi="Arial" w:cs="Arial"/>
+                <w:caps w:val="0"/>
                 <w:noProof/>
                 <w:sz w:val="22"/>
                 <w:szCs w:val="22"/>
@@ -874,12 +889,15 @@
             <w:r>
               <w:rPr>
                 <w:rFonts w:ascii="Arial" w:eastAsiaTheme="minorEastAsia" w:hAnsi="Arial" w:cs="Arial"/>
+                <w:b w:val="0"/>
+                <w:bCs w:val="0"/>
                 <w:caps w:val="0"/>
                 <w:noProof/>
                 <w:kern w:val="2"/>
                 <w:sz w:val="22"/>
                 <w:szCs w:val="22"/>
                 <w:lang w:val="es-BO" w:eastAsia="es-BO"/>
+                <w14:ligatures w14:val="standardContextual"/>
               </w:rPr>
               <w:tab/>
             </w:r>
@@ -887,6 +905,7 @@
               <w:rPr>
                 <w:rStyle w:val="Hipervnculo"/>
                 <w:rFonts w:ascii="Arial" w:hAnsi="Arial" w:cs="Arial"/>
+                <w:caps w:val="0"/>
                 <w:noProof/>
                 <w:sz w:val="22"/>
                 <w:szCs w:val="22"/>
@@ -896,6 +915,7 @@
             <w:r>
               <w:rPr>
                 <w:rFonts w:ascii="Arial" w:hAnsi="Arial" w:cs="Arial"/>
+                <w:caps w:val="0"/>
                 <w:noProof/>
                 <w:webHidden/>
                 <w:sz w:val="22"/>
@@ -921,7 +941,7 @@
                 <w:sz w:val="22"/>
                 <w:szCs w:val="22"/>
               </w:rPr>
-              <w:instrText xml:space="preserve"> PAGEREF _Toc142271875 \h </w:instrText>
+              <w:instrText xml:space="preserve"> PAGEREF _Toc142353931 \h </w:instrText>
             </w:r>
             <w:r>
               <w:rPr>
@@ -950,7 +970,7 @@
                 <w:sz w:val="22"/>
                 <w:szCs w:val="22"/>
               </w:rPr>
-              <w:t>3</w:t>
+              <w:t>4</w:t>
             </w:r>
             <w:r>
               <w:rPr>
@@ -967,23 +987,16 @@
         <w:p>
           <w:pPr>
             <w:pStyle w:val="TDC2"/>
-            <w:tabs>
-              <w:tab w:val="left" w:pos="880"/>
-              <w:tab w:val="right" w:leader="dot" w:pos="9395"/>
-            </w:tabs>
+            <w:spacing w:before="0"/>
             <w:rPr>
-              <w:rFonts w:ascii="Arial" w:eastAsiaTheme="minorEastAsia" w:hAnsi="Arial" w:cs="Arial"/>
-              <w:b/>
-              <w:bCs/>
-              <w:smallCaps w:val="0"/>
+              <w:rFonts w:eastAsiaTheme="minorEastAsia"/>
               <w:noProof/>
               <w:kern w:val="2"/>
-              <w:sz w:val="22"/>
-              <w:szCs w:val="22"/>
               <w:lang w:val="es-BO" w:eastAsia="es-BO"/>
+              <w14:ligatures w14:val="standardContextual"/>
             </w:rPr>
           </w:pPr>
-          <w:hyperlink w:anchor="_Toc142271876" w:history="1">
+          <w:hyperlink w:anchor="_Toc142353932" w:history="1">
             <w:r>
               <w:rPr>
                 <w:rStyle w:val="Hipervnculo"/>
@@ -998,110 +1011,71 @@
             </w:r>
             <w:r>
               <w:rPr>
-                <w:rFonts w:ascii="Arial" w:eastAsiaTheme="minorEastAsia" w:hAnsi="Arial" w:cs="Arial"/>
+                <w:rFonts w:eastAsiaTheme="minorEastAsia"/>
+                <w:noProof/>
+                <w:kern w:val="2"/>
+                <w:lang w:val="es-BO" w:eastAsia="es-BO"/>
+                <w14:ligatures w14:val="standardContextual"/>
+              </w:rPr>
+              <w:tab/>
+            </w:r>
+            <w:r>
+              <w:rPr>
+                <w:rStyle w:val="Hipervnculo"/>
+                <w:rFonts w:ascii="Arial" w:hAnsi="Arial" w:cs="Arial"/>
                 <w:b/>
                 <w:bCs/>
-                <w:smallCaps w:val="0"/>
-                <w:noProof/>
-                <w:kern w:val="2"/>
-                <w:sz w:val="22"/>
-                <w:szCs w:val="22"/>
-                <w:lang w:val="es-BO" w:eastAsia="es-BO"/>
+                <w:noProof/>
+                <w:sz w:val="22"/>
+                <w:szCs w:val="22"/>
+              </w:rPr>
+              <w:t>FORMULACIÓN DEL PROBLEMA</w:t>
+            </w:r>
+            <w:r>
+              <w:rPr>
+                <w:noProof/>
+                <w:webHidden/>
               </w:rPr>
               <w:tab/>
             </w:r>
             <w:r>
               <w:rPr>
-                <w:rStyle w:val="Hipervnculo"/>
-                <w:rFonts w:ascii="Arial" w:hAnsi="Arial" w:cs="Arial"/>
-                <w:b/>
-                <w:bCs/>
-                <w:noProof/>
-                <w:sz w:val="22"/>
-                <w:szCs w:val="22"/>
-              </w:rPr>
-              <w:t>FORMULACION DEL PROBLEMA</w:t>
-            </w:r>
-            <w:r>
-              <w:rPr>
-                <w:rFonts w:ascii="Arial" w:hAnsi="Arial" w:cs="Arial"/>
-                <w:b/>
-                <w:bCs/>
-                <w:noProof/>
-                <w:webHidden/>
-                <w:sz w:val="22"/>
-                <w:szCs w:val="22"/>
-              </w:rPr>
-              <w:tab/>
-            </w:r>
-            <w:r>
-              <w:rPr>
-                <w:rFonts w:ascii="Arial" w:hAnsi="Arial" w:cs="Arial"/>
-                <w:b/>
-                <w:bCs/>
-                <w:noProof/>
-                <w:webHidden/>
-                <w:sz w:val="22"/>
-                <w:szCs w:val="22"/>
+                <w:noProof/>
+                <w:webHidden/>
               </w:rPr>
               <w:fldChar w:fldCharType="begin"/>
             </w:r>
             <w:r>
               <w:rPr>
-                <w:rFonts w:ascii="Arial" w:hAnsi="Arial" w:cs="Arial"/>
-                <w:b/>
-                <w:bCs/>
-                <w:noProof/>
-                <w:webHidden/>
-                <w:sz w:val="22"/>
-                <w:szCs w:val="22"/>
-              </w:rPr>
-              <w:instrText xml:space="preserve"> PAGEREF _Toc142271876 \h </w:instrText>
-            </w:r>
-            <w:r>
-              <w:rPr>
-                <w:rFonts w:ascii="Arial" w:hAnsi="Arial" w:cs="Arial"/>
-                <w:b/>
-                <w:bCs/>
-                <w:noProof/>
-                <w:webHidden/>
-                <w:sz w:val="22"/>
-                <w:szCs w:val="22"/>
-              </w:rPr>
-            </w:r>
-            <w:r>
-              <w:rPr>
-                <w:rFonts w:ascii="Arial" w:hAnsi="Arial" w:cs="Arial"/>
-                <w:b/>
-                <w:bCs/>
-                <w:noProof/>
-                <w:webHidden/>
-                <w:sz w:val="22"/>
-                <w:szCs w:val="22"/>
+                <w:noProof/>
+                <w:webHidden/>
+              </w:rPr>
+              <w:instrText xml:space="preserve"> PAGEREF _Toc142353932 \h </w:instrText>
+            </w:r>
+            <w:r>
+              <w:rPr>
+                <w:noProof/>
+                <w:webHidden/>
+              </w:rPr>
+            </w:r>
+            <w:r>
+              <w:rPr>
+                <w:noProof/>
+                <w:webHidden/>
               </w:rPr>
               <w:fldChar w:fldCharType="separate"/>
             </w:r>
             <w:r>
               <w:rPr>
-                <w:rFonts w:ascii="Arial" w:hAnsi="Arial" w:cs="Arial"/>
-                <w:b/>
-                <w:bCs/>
-                <w:noProof/>
-                <w:webHidden/>
-                <w:sz w:val="22"/>
-                <w:szCs w:val="22"/>
+                <w:noProof/>
+                <w:webHidden/>
               </w:rPr>
               <w:t>4</w:t>
             </w:r>
             <w:r>
               <w:rPr>
-                <w:rFonts w:ascii="Arial" w:hAnsi="Arial" w:cs="Arial"/>
-                <w:b/>
-                <w:bCs/>
-                <w:noProof/>
-                <w:webHidden/>
-                <w:sz w:val="22"/>
-                <w:szCs w:val="22"/>
+                <w:noProof/>
+                <w:webHidden/>
               </w:rPr>
               <w:fldChar w:fldCharType="end"/>
             </w:r>
@@ -1114,21 +1088,26 @@
               <w:tab w:val="left" w:pos="440"/>
               <w:tab w:val="right" w:leader="dot" w:pos="9395"/>
             </w:tabs>
+            <w:spacing w:before="0" w:line="276" w:lineRule="auto"/>
             <w:rPr>
               <w:rFonts w:ascii="Arial" w:eastAsiaTheme="minorEastAsia" w:hAnsi="Arial" w:cs="Arial"/>
+              <w:b w:val="0"/>
+              <w:bCs w:val="0"/>
               <w:caps w:val="0"/>
               <w:noProof/>
               <w:kern w:val="2"/>
               <w:sz w:val="22"/>
               <w:szCs w:val="22"/>
               <w:lang w:val="es-BO" w:eastAsia="es-BO"/>
+              <w14:ligatures w14:val="standardContextual"/>
             </w:rPr>
           </w:pPr>
-          <w:hyperlink w:anchor="_Toc142271877" w:history="1">
+          <w:hyperlink w:anchor="_Toc142353933" w:history="1">
             <w:r>
               <w:rPr>
                 <w:rStyle w:val="Hipervnculo"/>
                 <w:rFonts w:ascii="Arial" w:hAnsi="Arial" w:cs="Arial"/>
+                <w:caps w:val="0"/>
                 <w:noProof/>
                 <w:sz w:val="22"/>
                 <w:szCs w:val="22"/>
@@ -1138,12 +1117,15 @@
             <w:r>
               <w:rPr>
                 <w:rFonts w:ascii="Arial" w:eastAsiaTheme="minorEastAsia" w:hAnsi="Arial" w:cs="Arial"/>
+                <w:b w:val="0"/>
+                <w:bCs w:val="0"/>
                 <w:caps w:val="0"/>
                 <w:noProof/>
                 <w:kern w:val="2"/>
                 <w:sz w:val="22"/>
                 <w:szCs w:val="22"/>
                 <w:lang w:val="es-BO" w:eastAsia="es-BO"/>
+                <w14:ligatures w14:val="standardContextual"/>
               </w:rPr>
               <w:tab/>
             </w:r>
@@ -1151,6 +1133,7 @@
               <w:rPr>
                 <w:rStyle w:val="Hipervnculo"/>
                 <w:rFonts w:ascii="Arial" w:hAnsi="Arial" w:cs="Arial"/>
+                <w:caps w:val="0"/>
                 <w:noProof/>
                 <w:sz w:val="22"/>
                 <w:szCs w:val="22"/>
@@ -1160,6 +1143,7 @@
             <w:r>
               <w:rPr>
                 <w:rFonts w:ascii="Arial" w:hAnsi="Arial" w:cs="Arial"/>
+                <w:caps w:val="0"/>
                 <w:noProof/>
                 <w:webHidden/>
                 <w:sz w:val="22"/>
@@ -1185,7 +1169,7 @@
                 <w:sz w:val="22"/>
                 <w:szCs w:val="22"/>
               </w:rPr>
-              <w:instrText xml:space="preserve"> PAGEREF _Toc142271877 \h </w:instrText>
+              <w:instrText xml:space="preserve"> PAGEREF _Toc142353933 \h </w:instrText>
             </w:r>
             <w:r>
               <w:rPr>
@@ -1231,23 +1215,16 @@
         <w:p>
           <w:pPr>
             <w:pStyle w:val="TDC2"/>
-            <w:tabs>
-              <w:tab w:val="left" w:pos="880"/>
-              <w:tab w:val="right" w:leader="dot" w:pos="9395"/>
-            </w:tabs>
+            <w:spacing w:before="0"/>
             <w:rPr>
-              <w:rFonts w:ascii="Arial" w:eastAsiaTheme="minorEastAsia" w:hAnsi="Arial" w:cs="Arial"/>
-              <w:b/>
-              <w:bCs/>
-              <w:smallCaps w:val="0"/>
+              <w:rFonts w:eastAsiaTheme="minorEastAsia"/>
               <w:noProof/>
               <w:kern w:val="2"/>
-              <w:sz w:val="22"/>
-              <w:szCs w:val="22"/>
               <w:lang w:val="es-BO" w:eastAsia="es-BO"/>
+              <w14:ligatures w14:val="standardContextual"/>
             </w:rPr>
           </w:pPr>
-          <w:hyperlink w:anchor="_Toc142271878" w:history="1">
+          <w:hyperlink w:anchor="_Toc142353934" w:history="1">
             <w:r>
               <w:rPr>
                 <w:rStyle w:val="Hipervnculo"/>
@@ -1262,110 +1239,71 @@
             </w:r>
             <w:r>
               <w:rPr>
-                <w:rFonts w:ascii="Arial" w:eastAsiaTheme="minorEastAsia" w:hAnsi="Arial" w:cs="Arial"/>
+                <w:rFonts w:eastAsiaTheme="minorEastAsia"/>
+                <w:noProof/>
+                <w:kern w:val="2"/>
+                <w:lang w:val="es-BO" w:eastAsia="es-BO"/>
+                <w14:ligatures w14:val="standardContextual"/>
+              </w:rPr>
+              <w:tab/>
+            </w:r>
+            <w:r>
+              <w:rPr>
+                <w:rStyle w:val="Hipervnculo"/>
+                <w:rFonts w:ascii="Arial" w:hAnsi="Arial" w:cs="Arial"/>
                 <w:b/>
                 <w:bCs/>
-                <w:smallCaps w:val="0"/>
-                <w:noProof/>
-                <w:kern w:val="2"/>
-                <w:sz w:val="22"/>
-                <w:szCs w:val="22"/>
-                <w:lang w:val="es-BO" w:eastAsia="es-BO"/>
+                <w:noProof/>
+                <w:sz w:val="22"/>
+                <w:szCs w:val="22"/>
+              </w:rPr>
+              <w:t>JUSTIFICACIÓN TÉCNICA</w:t>
+            </w:r>
+            <w:r>
+              <w:rPr>
+                <w:noProof/>
+                <w:webHidden/>
               </w:rPr>
               <w:tab/>
             </w:r>
             <w:r>
               <w:rPr>
-                <w:rStyle w:val="Hipervnculo"/>
-                <w:rFonts w:ascii="Arial" w:hAnsi="Arial" w:cs="Arial"/>
-                <w:b/>
-                <w:bCs/>
-                <w:noProof/>
-                <w:sz w:val="22"/>
-                <w:szCs w:val="22"/>
-              </w:rPr>
-              <w:t>JUSTIFICACION TECNICA</w:t>
-            </w:r>
-            <w:r>
-              <w:rPr>
-                <w:rFonts w:ascii="Arial" w:hAnsi="Arial" w:cs="Arial"/>
-                <w:b/>
-                <w:bCs/>
-                <w:noProof/>
-                <w:webHidden/>
-                <w:sz w:val="22"/>
-                <w:szCs w:val="22"/>
-              </w:rPr>
-              <w:tab/>
-            </w:r>
-            <w:r>
-              <w:rPr>
-                <w:rFonts w:ascii="Arial" w:hAnsi="Arial" w:cs="Arial"/>
-                <w:b/>
-                <w:bCs/>
-                <w:noProof/>
-                <w:webHidden/>
-                <w:sz w:val="22"/>
-                <w:szCs w:val="22"/>
+                <w:noProof/>
+                <w:webHidden/>
               </w:rPr>
               <w:fldChar w:fldCharType="begin"/>
             </w:r>
             <w:r>
               <w:rPr>
-                <w:rFonts w:ascii="Arial" w:hAnsi="Arial" w:cs="Arial"/>
-                <w:b/>
-                <w:bCs/>
-                <w:noProof/>
-                <w:webHidden/>
-                <w:sz w:val="22"/>
-                <w:szCs w:val="22"/>
-              </w:rPr>
-              <w:instrText xml:space="preserve"> PAGEREF _Toc142271878 \h </w:instrText>
-            </w:r>
-            <w:r>
-              <w:rPr>
-                <w:rFonts w:ascii="Arial" w:hAnsi="Arial" w:cs="Arial"/>
-                <w:b/>
-                <w:bCs/>
-                <w:noProof/>
-                <w:webHidden/>
-                <w:sz w:val="22"/>
-                <w:szCs w:val="22"/>
-              </w:rPr>
-            </w:r>
-            <w:r>
-              <w:rPr>
-                <w:rFonts w:ascii="Arial" w:hAnsi="Arial" w:cs="Arial"/>
-                <w:b/>
-                <w:bCs/>
-                <w:noProof/>
-                <w:webHidden/>
-                <w:sz w:val="22"/>
-                <w:szCs w:val="22"/>
+                <w:noProof/>
+                <w:webHidden/>
+              </w:rPr>
+              <w:instrText xml:space="preserve"> PAGEREF _Toc142353934 \h </w:instrText>
+            </w:r>
+            <w:r>
+              <w:rPr>
+                <w:noProof/>
+                <w:webHidden/>
+              </w:rPr>
+            </w:r>
+            <w:r>
+              <w:rPr>
+                <w:noProof/>
+                <w:webHidden/>
               </w:rPr>
               <w:fldChar w:fldCharType="separate"/>
             </w:r>
             <w:r>
               <w:rPr>
-                <w:rFonts w:ascii="Arial" w:hAnsi="Arial" w:cs="Arial"/>
-                <w:b/>
-                <w:bCs/>
-                <w:noProof/>
-                <w:webHidden/>
-                <w:sz w:val="22"/>
-                <w:szCs w:val="22"/>
+                <w:noProof/>
+                <w:webHidden/>
               </w:rPr>
               <w:t>4</w:t>
             </w:r>
             <w:r>
               <w:rPr>
-                <w:rFonts w:ascii="Arial" w:hAnsi="Arial" w:cs="Arial"/>
-                <w:b/>
-                <w:bCs/>
-                <w:noProof/>
-                <w:webHidden/>
-                <w:sz w:val="22"/>
-                <w:szCs w:val="22"/>
+                <w:noProof/>
+                <w:webHidden/>
               </w:rPr>
               <w:fldChar w:fldCharType="end"/>
             </w:r>
@@ -1374,23 +1312,16 @@
         <w:p>
           <w:pPr>
             <w:pStyle w:val="TDC2"/>
-            <w:tabs>
-              <w:tab w:val="left" w:pos="880"/>
-              <w:tab w:val="right" w:leader="dot" w:pos="9395"/>
-            </w:tabs>
+            <w:spacing w:before="0"/>
             <w:rPr>
-              <w:rFonts w:ascii="Arial" w:eastAsiaTheme="minorEastAsia" w:hAnsi="Arial" w:cs="Arial"/>
-              <w:b/>
-              <w:bCs/>
-              <w:smallCaps w:val="0"/>
+              <w:rFonts w:eastAsiaTheme="minorEastAsia"/>
               <w:noProof/>
               <w:kern w:val="2"/>
-              <w:sz w:val="22"/>
-              <w:szCs w:val="22"/>
               <w:lang w:val="es-BO" w:eastAsia="es-BO"/>
+              <w14:ligatures w14:val="standardContextual"/>
             </w:rPr>
           </w:pPr>
-          <w:hyperlink w:anchor="_Toc142271879" w:history="1">
+          <w:hyperlink w:anchor="_Toc142353935" w:history="1">
             <w:r>
               <w:rPr>
                 <w:rStyle w:val="Hipervnculo"/>
@@ -1405,110 +1336,71 @@
             </w:r>
             <w:r>
               <w:rPr>
-                <w:rFonts w:ascii="Arial" w:eastAsiaTheme="minorEastAsia" w:hAnsi="Arial" w:cs="Arial"/>
+                <w:rFonts w:eastAsiaTheme="minorEastAsia"/>
+                <w:noProof/>
+                <w:kern w:val="2"/>
+                <w:lang w:val="es-BO" w:eastAsia="es-BO"/>
+                <w14:ligatures w14:val="standardContextual"/>
+              </w:rPr>
+              <w:tab/>
+            </w:r>
+            <w:r>
+              <w:rPr>
+                <w:rStyle w:val="Hipervnculo"/>
+                <w:rFonts w:ascii="Arial" w:hAnsi="Arial" w:cs="Arial"/>
                 <w:b/>
                 <w:bCs/>
-                <w:smallCaps w:val="0"/>
-                <w:noProof/>
-                <w:kern w:val="2"/>
-                <w:sz w:val="22"/>
-                <w:szCs w:val="22"/>
-                <w:lang w:val="es-BO" w:eastAsia="es-BO"/>
+                <w:noProof/>
+                <w:sz w:val="22"/>
+                <w:szCs w:val="22"/>
+              </w:rPr>
+              <w:t>JUSTIFICACIÓN ECONÓMICA</w:t>
+            </w:r>
+            <w:r>
+              <w:rPr>
+                <w:noProof/>
+                <w:webHidden/>
               </w:rPr>
               <w:tab/>
             </w:r>
             <w:r>
               <w:rPr>
-                <w:rStyle w:val="Hipervnculo"/>
-                <w:rFonts w:ascii="Arial" w:hAnsi="Arial" w:cs="Arial"/>
-                <w:b/>
-                <w:bCs/>
-                <w:noProof/>
-                <w:sz w:val="22"/>
-                <w:szCs w:val="22"/>
-              </w:rPr>
-              <w:t>JUSTIFICACION ECONOMICA</w:t>
-            </w:r>
-            <w:r>
-              <w:rPr>
-                <w:rFonts w:ascii="Arial" w:hAnsi="Arial" w:cs="Arial"/>
-                <w:b/>
-                <w:bCs/>
-                <w:noProof/>
-                <w:webHidden/>
-                <w:sz w:val="22"/>
-                <w:szCs w:val="22"/>
-              </w:rPr>
-              <w:tab/>
-            </w:r>
-            <w:r>
-              <w:rPr>
-                <w:rFonts w:ascii="Arial" w:hAnsi="Arial" w:cs="Arial"/>
-                <w:b/>
-                <w:bCs/>
-                <w:noProof/>
-                <w:webHidden/>
-                <w:sz w:val="22"/>
-                <w:szCs w:val="22"/>
+                <w:noProof/>
+                <w:webHidden/>
               </w:rPr>
               <w:fldChar w:fldCharType="begin"/>
             </w:r>
             <w:r>
               <w:rPr>
-                <w:rFonts w:ascii="Arial" w:hAnsi="Arial" w:cs="Arial"/>
-                <w:b/>
-                <w:bCs/>
-                <w:noProof/>
-                <w:webHidden/>
-                <w:sz w:val="22"/>
-                <w:szCs w:val="22"/>
-              </w:rPr>
-              <w:instrText xml:space="preserve"> PAGEREF _Toc142271879 \h </w:instrText>
-            </w:r>
-            <w:r>
-              <w:rPr>
-                <w:rFonts w:ascii="Arial" w:hAnsi="Arial" w:cs="Arial"/>
-                <w:b/>
-                <w:bCs/>
-                <w:noProof/>
-                <w:webHidden/>
-                <w:sz w:val="22"/>
-                <w:szCs w:val="22"/>
-              </w:rPr>
-            </w:r>
-            <w:r>
-              <w:rPr>
-                <w:rFonts w:ascii="Arial" w:hAnsi="Arial" w:cs="Arial"/>
-                <w:b/>
-                <w:bCs/>
-                <w:noProof/>
-                <w:webHidden/>
-                <w:sz w:val="22"/>
-                <w:szCs w:val="22"/>
+                <w:noProof/>
+                <w:webHidden/>
+              </w:rPr>
+              <w:instrText xml:space="preserve"> PAGEREF _Toc142353935 \h </w:instrText>
+            </w:r>
+            <w:r>
+              <w:rPr>
+                <w:noProof/>
+                <w:webHidden/>
+              </w:rPr>
+            </w:r>
+            <w:r>
+              <w:rPr>
+                <w:noProof/>
+                <w:webHidden/>
               </w:rPr>
               <w:fldChar w:fldCharType="separate"/>
             </w:r>
             <w:r>
               <w:rPr>
-                <w:rFonts w:ascii="Arial" w:hAnsi="Arial" w:cs="Arial"/>
-                <w:b/>
-                <w:bCs/>
-                <w:noProof/>
-                <w:webHidden/>
-                <w:sz w:val="22"/>
-                <w:szCs w:val="22"/>
+                <w:noProof/>
+                <w:webHidden/>
               </w:rPr>
               <w:t>5</w:t>
             </w:r>
             <w:r>
               <w:rPr>
-                <w:rFonts w:ascii="Arial" w:hAnsi="Arial" w:cs="Arial"/>
-                <w:b/>
-                <w:bCs/>
-                <w:noProof/>
-                <w:webHidden/>
-                <w:sz w:val="22"/>
-                <w:szCs w:val="22"/>
+                <w:noProof/>
+                <w:webHidden/>
               </w:rPr>
               <w:fldChar w:fldCharType="end"/>
             </w:r>
@@ -1517,23 +1409,16 @@
         <w:p>
           <w:pPr>
             <w:pStyle w:val="TDC2"/>
-            <w:tabs>
-              <w:tab w:val="left" w:pos="880"/>
-              <w:tab w:val="right" w:leader="dot" w:pos="9395"/>
-            </w:tabs>
+            <w:spacing w:before="0"/>
             <w:rPr>
-              <w:rFonts w:ascii="Arial" w:eastAsiaTheme="minorEastAsia" w:hAnsi="Arial" w:cs="Arial"/>
-              <w:b/>
-              <w:bCs/>
-              <w:smallCaps w:val="0"/>
+              <w:rFonts w:eastAsiaTheme="minorEastAsia"/>
               <w:noProof/>
               <w:kern w:val="2"/>
-              <w:sz w:val="22"/>
-              <w:szCs w:val="22"/>
               <w:lang w:val="es-BO" w:eastAsia="es-BO"/>
+              <w14:ligatures w14:val="standardContextual"/>
             </w:rPr>
           </w:pPr>
-          <w:hyperlink w:anchor="_Toc142271880" w:history="1">
+          <w:hyperlink w:anchor="_Toc142353936" w:history="1">
             <w:r>
               <w:rPr>
                 <w:rStyle w:val="Hipervnculo"/>
@@ -1548,110 +1433,71 @@
             </w:r>
             <w:r>
               <w:rPr>
-                <w:rFonts w:ascii="Arial" w:eastAsiaTheme="minorEastAsia" w:hAnsi="Arial" w:cs="Arial"/>
+                <w:rFonts w:eastAsiaTheme="minorEastAsia"/>
+                <w:noProof/>
+                <w:kern w:val="2"/>
+                <w:lang w:val="es-BO" w:eastAsia="es-BO"/>
+                <w14:ligatures w14:val="standardContextual"/>
+              </w:rPr>
+              <w:tab/>
+            </w:r>
+            <w:r>
+              <w:rPr>
+                <w:rStyle w:val="Hipervnculo"/>
+                <w:rFonts w:ascii="Arial" w:hAnsi="Arial" w:cs="Arial"/>
                 <w:b/>
                 <w:bCs/>
-                <w:smallCaps w:val="0"/>
-                <w:noProof/>
-                <w:kern w:val="2"/>
-                <w:sz w:val="22"/>
-                <w:szCs w:val="22"/>
-                <w:lang w:val="es-BO" w:eastAsia="es-BO"/>
+                <w:noProof/>
+                <w:sz w:val="22"/>
+                <w:szCs w:val="22"/>
+              </w:rPr>
+              <w:t>JUSTIFICACIÓN SOCIAL</w:t>
+            </w:r>
+            <w:r>
+              <w:rPr>
+                <w:noProof/>
+                <w:webHidden/>
               </w:rPr>
               <w:tab/>
             </w:r>
             <w:r>
               <w:rPr>
-                <w:rStyle w:val="Hipervnculo"/>
-                <w:rFonts w:ascii="Arial" w:hAnsi="Arial" w:cs="Arial"/>
-                <w:b/>
-                <w:bCs/>
-                <w:noProof/>
-                <w:sz w:val="22"/>
-                <w:szCs w:val="22"/>
-              </w:rPr>
-              <w:t>JUSTIFICACION SOCIAL</w:t>
-            </w:r>
-            <w:r>
-              <w:rPr>
-                <w:rFonts w:ascii="Arial" w:hAnsi="Arial" w:cs="Arial"/>
-                <w:b/>
-                <w:bCs/>
-                <w:noProof/>
-                <w:webHidden/>
-                <w:sz w:val="22"/>
-                <w:szCs w:val="22"/>
-              </w:rPr>
-              <w:tab/>
-            </w:r>
-            <w:r>
-              <w:rPr>
-                <w:rFonts w:ascii="Arial" w:hAnsi="Arial" w:cs="Arial"/>
-                <w:b/>
-                <w:bCs/>
-                <w:noProof/>
-                <w:webHidden/>
-                <w:sz w:val="22"/>
-                <w:szCs w:val="22"/>
+                <w:noProof/>
+                <w:webHidden/>
               </w:rPr>
               <w:fldChar w:fldCharType="begin"/>
             </w:r>
             <w:r>
               <w:rPr>
-                <w:rFonts w:ascii="Arial" w:hAnsi="Arial" w:cs="Arial"/>
-                <w:b/>
-                <w:bCs/>
-                <w:noProof/>
-                <w:webHidden/>
-                <w:sz w:val="22"/>
-                <w:szCs w:val="22"/>
-              </w:rPr>
-              <w:instrText xml:space="preserve"> PAGEREF _Toc142271880 \h </w:instrText>
-            </w:r>
-            <w:r>
-              <w:rPr>
-                <w:rFonts w:ascii="Arial" w:hAnsi="Arial" w:cs="Arial"/>
-                <w:b/>
-                <w:bCs/>
-                <w:noProof/>
-                <w:webHidden/>
-                <w:sz w:val="22"/>
-                <w:szCs w:val="22"/>
-              </w:rPr>
-            </w:r>
-            <w:r>
-              <w:rPr>
-                <w:rFonts w:ascii="Arial" w:hAnsi="Arial" w:cs="Arial"/>
-                <w:b/>
-                <w:bCs/>
-                <w:noProof/>
-                <w:webHidden/>
-                <w:sz w:val="22"/>
-                <w:szCs w:val="22"/>
+                <w:noProof/>
+                <w:webHidden/>
+              </w:rPr>
+              <w:instrText xml:space="preserve"> PAGEREF _Toc142353936 \h </w:instrText>
+            </w:r>
+            <w:r>
+              <w:rPr>
+                <w:noProof/>
+                <w:webHidden/>
+              </w:rPr>
+            </w:r>
+            <w:r>
+              <w:rPr>
+                <w:noProof/>
+                <w:webHidden/>
               </w:rPr>
               <w:fldChar w:fldCharType="separate"/>
             </w:r>
             <w:r>
               <w:rPr>
-                <w:rFonts w:ascii="Arial" w:hAnsi="Arial" w:cs="Arial"/>
-                <w:b/>
-                <w:bCs/>
-                <w:noProof/>
-                <w:webHidden/>
-                <w:sz w:val="22"/>
-                <w:szCs w:val="22"/>
-              </w:rPr>
-              <w:t>5</w:t>
-            </w:r>
-            <w:r>
-              <w:rPr>
-                <w:rFonts w:ascii="Arial" w:hAnsi="Arial" w:cs="Arial"/>
-                <w:b/>
-                <w:bCs/>
-                <w:noProof/>
-                <w:webHidden/>
-                <w:sz w:val="22"/>
-                <w:szCs w:val="22"/>
+                <w:noProof/>
+                <w:webHidden/>
+              </w:rPr>
+              <w:t>6</w:t>
+            </w:r>
+            <w:r>
+              <w:rPr>
+                <w:noProof/>
+                <w:webHidden/>
               </w:rPr>
               <w:fldChar w:fldCharType="end"/>
             </w:r>
@@ -1664,21 +1510,26 @@
               <w:tab w:val="left" w:pos="440"/>
               <w:tab w:val="right" w:leader="dot" w:pos="9395"/>
             </w:tabs>
+            <w:spacing w:before="0" w:line="276" w:lineRule="auto"/>
             <w:rPr>
               <w:rFonts w:ascii="Arial" w:eastAsiaTheme="minorEastAsia" w:hAnsi="Arial" w:cs="Arial"/>
+              <w:b w:val="0"/>
+              <w:bCs w:val="0"/>
               <w:caps w:val="0"/>
               <w:noProof/>
               <w:kern w:val="2"/>
               <w:sz w:val="22"/>
               <w:szCs w:val="22"/>
               <w:lang w:val="es-BO" w:eastAsia="es-BO"/>
+              <w14:ligatures w14:val="standardContextual"/>
             </w:rPr>
           </w:pPr>
-          <w:hyperlink w:anchor="_Toc142271881" w:history="1">
+          <w:hyperlink w:anchor="_Toc142353937" w:history="1">
             <w:r>
               <w:rPr>
                 <w:rStyle w:val="Hipervnculo"/>
                 <w:rFonts w:ascii="Arial" w:hAnsi="Arial" w:cs="Arial"/>
+                <w:caps w:val="0"/>
                 <w:noProof/>
                 <w:sz w:val="22"/>
                 <w:szCs w:val="22"/>
@@ -1688,12 +1539,15 @@
             <w:r>
               <w:rPr>
                 <w:rFonts w:ascii="Arial" w:eastAsiaTheme="minorEastAsia" w:hAnsi="Arial" w:cs="Arial"/>
+                <w:b w:val="0"/>
+                <w:bCs w:val="0"/>
                 <w:caps w:val="0"/>
                 <w:noProof/>
                 <w:kern w:val="2"/>
                 <w:sz w:val="22"/>
                 <w:szCs w:val="22"/>
                 <w:lang w:val="es-BO" w:eastAsia="es-BO"/>
+                <w14:ligatures w14:val="standardContextual"/>
               </w:rPr>
               <w:tab/>
             </w:r>
@@ -1701,6 +1555,7 @@
               <w:rPr>
                 <w:rStyle w:val="Hipervnculo"/>
                 <w:rFonts w:ascii="Arial" w:hAnsi="Arial" w:cs="Arial"/>
+                <w:caps w:val="0"/>
                 <w:noProof/>
                 <w:sz w:val="22"/>
                 <w:szCs w:val="22"/>
@@ -1710,6 +1565,7 @@
             <w:r>
               <w:rPr>
                 <w:rFonts w:ascii="Arial" w:hAnsi="Arial" w:cs="Arial"/>
+                <w:caps w:val="0"/>
                 <w:noProof/>
                 <w:webHidden/>
                 <w:sz w:val="22"/>
@@ -1735,7 +1591,7 @@
                 <w:sz w:val="22"/>
                 <w:szCs w:val="22"/>
               </w:rPr>
-              <w:instrText xml:space="preserve"> PAGEREF _Toc142271881 \h </w:instrText>
+              <w:instrText xml:space="preserve"> PAGEREF _Toc142353937 \h </w:instrText>
             </w:r>
             <w:r>
               <w:rPr>
@@ -1781,23 +1637,16 @@
         <w:p>
           <w:pPr>
             <w:pStyle w:val="TDC2"/>
-            <w:tabs>
-              <w:tab w:val="left" w:pos="880"/>
-              <w:tab w:val="right" w:leader="dot" w:pos="9395"/>
-            </w:tabs>
+            <w:spacing w:before="0"/>
             <w:rPr>
-              <w:rFonts w:ascii="Arial" w:eastAsiaTheme="minorEastAsia" w:hAnsi="Arial" w:cs="Arial"/>
-              <w:b/>
-              <w:bCs/>
-              <w:smallCaps w:val="0"/>
+              <w:rFonts w:eastAsiaTheme="minorEastAsia"/>
               <w:noProof/>
               <w:kern w:val="2"/>
-              <w:sz w:val="22"/>
-              <w:szCs w:val="22"/>
               <w:lang w:val="es-BO" w:eastAsia="es-BO"/>
+              <w14:ligatures w14:val="standardContextual"/>
             </w:rPr>
           </w:pPr>
-          <w:hyperlink w:anchor="_Toc142271882" w:history="1">
+          <w:hyperlink w:anchor="_Toc142353938" w:history="1">
             <w:r>
               <w:rPr>
                 <w:rStyle w:val="Hipervnculo"/>
@@ -1812,110 +1661,71 @@
             </w:r>
             <w:r>
               <w:rPr>
-                <w:rFonts w:ascii="Arial" w:eastAsiaTheme="minorEastAsia" w:hAnsi="Arial" w:cs="Arial"/>
+                <w:rFonts w:eastAsiaTheme="minorEastAsia"/>
+                <w:noProof/>
+                <w:kern w:val="2"/>
+                <w:lang w:val="es-BO" w:eastAsia="es-BO"/>
+                <w14:ligatures w14:val="standardContextual"/>
+              </w:rPr>
+              <w:tab/>
+            </w:r>
+            <w:r>
+              <w:rPr>
+                <w:rStyle w:val="Hipervnculo"/>
+                <w:rFonts w:ascii="Arial" w:hAnsi="Arial" w:cs="Arial"/>
                 <w:b/>
                 <w:bCs/>
-                <w:smallCaps w:val="0"/>
-                <w:noProof/>
-                <w:kern w:val="2"/>
-                <w:sz w:val="22"/>
-                <w:szCs w:val="22"/>
-                <w:lang w:val="es-BO" w:eastAsia="es-BO"/>
+                <w:noProof/>
+                <w:sz w:val="22"/>
+                <w:szCs w:val="22"/>
+              </w:rPr>
+              <w:t>OBJETIVO GENERAL</w:t>
+            </w:r>
+            <w:r>
+              <w:rPr>
+                <w:noProof/>
+                <w:webHidden/>
               </w:rPr>
               <w:tab/>
             </w:r>
             <w:r>
               <w:rPr>
-                <w:rStyle w:val="Hipervnculo"/>
-                <w:rFonts w:ascii="Arial" w:hAnsi="Arial" w:cs="Arial"/>
-                <w:b/>
-                <w:bCs/>
-                <w:noProof/>
-                <w:sz w:val="22"/>
-                <w:szCs w:val="22"/>
-              </w:rPr>
-              <w:t>OBJETIVO GENERAL</w:t>
-            </w:r>
-            <w:r>
-              <w:rPr>
-                <w:rFonts w:ascii="Arial" w:hAnsi="Arial" w:cs="Arial"/>
-                <w:b/>
-                <w:bCs/>
-                <w:noProof/>
-                <w:webHidden/>
-                <w:sz w:val="22"/>
-                <w:szCs w:val="22"/>
-              </w:rPr>
-              <w:tab/>
-            </w:r>
-            <w:r>
-              <w:rPr>
-                <w:rFonts w:ascii="Arial" w:hAnsi="Arial" w:cs="Arial"/>
-                <w:b/>
-                <w:bCs/>
-                <w:noProof/>
-                <w:webHidden/>
-                <w:sz w:val="22"/>
-                <w:szCs w:val="22"/>
+                <w:noProof/>
+                <w:webHidden/>
               </w:rPr>
               <w:fldChar w:fldCharType="begin"/>
             </w:r>
             <w:r>
               <w:rPr>
-                <w:rFonts w:ascii="Arial" w:hAnsi="Arial" w:cs="Arial"/>
-                <w:b/>
-                <w:bCs/>
-                <w:noProof/>
-                <w:webHidden/>
-                <w:sz w:val="22"/>
-                <w:szCs w:val="22"/>
-              </w:rPr>
-              <w:instrText xml:space="preserve"> PAGEREF _Toc142271882 \h </w:instrText>
-            </w:r>
-            <w:r>
-              <w:rPr>
-                <w:rFonts w:ascii="Arial" w:hAnsi="Arial" w:cs="Arial"/>
-                <w:b/>
-                <w:bCs/>
-                <w:noProof/>
-                <w:webHidden/>
-                <w:sz w:val="22"/>
-                <w:szCs w:val="22"/>
-              </w:rPr>
-            </w:r>
-            <w:r>
-              <w:rPr>
-                <w:rFonts w:ascii="Arial" w:hAnsi="Arial" w:cs="Arial"/>
-                <w:b/>
-                <w:bCs/>
-                <w:noProof/>
-                <w:webHidden/>
-                <w:sz w:val="22"/>
-                <w:szCs w:val="22"/>
+                <w:noProof/>
+                <w:webHidden/>
+              </w:rPr>
+              <w:instrText xml:space="preserve"> PAGEREF _Toc142353938 \h </w:instrText>
+            </w:r>
+            <w:r>
+              <w:rPr>
+                <w:noProof/>
+                <w:webHidden/>
+              </w:rPr>
+            </w:r>
+            <w:r>
+              <w:rPr>
+                <w:noProof/>
+                <w:webHidden/>
               </w:rPr>
               <w:fldChar w:fldCharType="separate"/>
             </w:r>
             <w:r>
               <w:rPr>
-                <w:rFonts w:ascii="Arial" w:hAnsi="Arial" w:cs="Arial"/>
-                <w:b/>
-                <w:bCs/>
-                <w:noProof/>
-                <w:webHidden/>
-                <w:sz w:val="22"/>
-                <w:szCs w:val="22"/>
+                <w:noProof/>
+                <w:webHidden/>
               </w:rPr>
               <w:t>6</w:t>
             </w:r>
             <w:r>
               <w:rPr>
-                <w:rFonts w:ascii="Arial" w:hAnsi="Arial" w:cs="Arial"/>
-                <w:b/>
-                <w:bCs/>
-                <w:noProof/>
-                <w:webHidden/>
-                <w:sz w:val="22"/>
-                <w:szCs w:val="22"/>
+                <w:noProof/>
+                <w:webHidden/>
               </w:rPr>
               <w:fldChar w:fldCharType="end"/>
             </w:r>
@@ -1924,23 +1734,16 @@
         <w:p>
           <w:pPr>
             <w:pStyle w:val="TDC2"/>
-            <w:tabs>
-              <w:tab w:val="left" w:pos="880"/>
-              <w:tab w:val="right" w:leader="dot" w:pos="9395"/>
-            </w:tabs>
+            <w:spacing w:before="0"/>
             <w:rPr>
-              <w:rFonts w:ascii="Arial" w:eastAsiaTheme="minorEastAsia" w:hAnsi="Arial" w:cs="Arial"/>
-              <w:b/>
-              <w:bCs/>
-              <w:smallCaps w:val="0"/>
+              <w:rFonts w:eastAsiaTheme="minorEastAsia"/>
               <w:noProof/>
               <w:kern w:val="2"/>
-              <w:sz w:val="22"/>
-              <w:szCs w:val="22"/>
               <w:lang w:val="es-BO" w:eastAsia="es-BO"/>
+              <w14:ligatures w14:val="standardContextual"/>
             </w:rPr>
           </w:pPr>
-          <w:hyperlink w:anchor="_Toc142271883" w:history="1">
+          <w:hyperlink w:anchor="_Toc142353939" w:history="1">
             <w:r>
               <w:rPr>
                 <w:rStyle w:val="Hipervnculo"/>
@@ -1955,110 +1758,71 @@
             </w:r>
             <w:r>
               <w:rPr>
-                <w:rFonts w:ascii="Arial" w:eastAsiaTheme="minorEastAsia" w:hAnsi="Arial" w:cs="Arial"/>
+                <w:rFonts w:eastAsiaTheme="minorEastAsia"/>
+                <w:noProof/>
+                <w:kern w:val="2"/>
+                <w:lang w:val="es-BO" w:eastAsia="es-BO"/>
+                <w14:ligatures w14:val="standardContextual"/>
+              </w:rPr>
+              <w:tab/>
+            </w:r>
+            <w:r>
+              <w:rPr>
+                <w:rStyle w:val="Hipervnculo"/>
+                <w:rFonts w:ascii="Arial" w:hAnsi="Arial" w:cs="Arial"/>
                 <w:b/>
                 <w:bCs/>
-                <w:smallCaps w:val="0"/>
-                <w:noProof/>
-                <w:kern w:val="2"/>
-                <w:sz w:val="22"/>
-                <w:szCs w:val="22"/>
-                <w:lang w:val="es-BO" w:eastAsia="es-BO"/>
+                <w:noProof/>
+                <w:sz w:val="22"/>
+                <w:szCs w:val="22"/>
+              </w:rPr>
+              <w:t>OBJETIVOS ESPECÍFICOS</w:t>
+            </w:r>
+            <w:r>
+              <w:rPr>
+                <w:noProof/>
+                <w:webHidden/>
               </w:rPr>
               <w:tab/>
             </w:r>
             <w:r>
               <w:rPr>
-                <w:rStyle w:val="Hipervnculo"/>
-                <w:rFonts w:ascii="Arial" w:hAnsi="Arial" w:cs="Arial"/>
-                <w:b/>
-                <w:bCs/>
-                <w:noProof/>
-                <w:sz w:val="22"/>
-                <w:szCs w:val="22"/>
-              </w:rPr>
-              <w:t>OBJETIVOS ESPECIFICOS</w:t>
-            </w:r>
-            <w:r>
-              <w:rPr>
-                <w:rFonts w:ascii="Arial" w:hAnsi="Arial" w:cs="Arial"/>
-                <w:b/>
-                <w:bCs/>
-                <w:noProof/>
-                <w:webHidden/>
-                <w:sz w:val="22"/>
-                <w:szCs w:val="22"/>
-              </w:rPr>
-              <w:tab/>
-            </w:r>
-            <w:r>
-              <w:rPr>
-                <w:rFonts w:ascii="Arial" w:hAnsi="Arial" w:cs="Arial"/>
-                <w:b/>
-                <w:bCs/>
-                <w:noProof/>
-                <w:webHidden/>
-                <w:sz w:val="22"/>
-                <w:szCs w:val="22"/>
+                <w:noProof/>
+                <w:webHidden/>
               </w:rPr>
               <w:fldChar w:fldCharType="begin"/>
             </w:r>
             <w:r>
               <w:rPr>
-                <w:rFonts w:ascii="Arial" w:hAnsi="Arial" w:cs="Arial"/>
-                <w:b/>
-                <w:bCs/>
-                <w:noProof/>
-                <w:webHidden/>
-                <w:sz w:val="22"/>
-                <w:szCs w:val="22"/>
-              </w:rPr>
-              <w:instrText xml:space="preserve"> PAGEREF _Toc142271883 \h </w:instrText>
-            </w:r>
-            <w:r>
-              <w:rPr>
-                <w:rFonts w:ascii="Arial" w:hAnsi="Arial" w:cs="Arial"/>
-                <w:b/>
-                <w:bCs/>
-                <w:noProof/>
-                <w:webHidden/>
-                <w:sz w:val="22"/>
-                <w:szCs w:val="22"/>
-              </w:rPr>
-            </w:r>
-            <w:r>
-              <w:rPr>
-                <w:rFonts w:ascii="Arial" w:hAnsi="Arial" w:cs="Arial"/>
-                <w:b/>
-                <w:bCs/>
-                <w:noProof/>
-                <w:webHidden/>
-                <w:sz w:val="22"/>
-                <w:szCs w:val="22"/>
+                <w:noProof/>
+                <w:webHidden/>
+              </w:rPr>
+              <w:instrText xml:space="preserve"> PAGEREF _Toc142353939 \h </w:instrText>
+            </w:r>
+            <w:r>
+              <w:rPr>
+                <w:noProof/>
+                <w:webHidden/>
+              </w:rPr>
+            </w:r>
+            <w:r>
+              <w:rPr>
+                <w:noProof/>
+                <w:webHidden/>
               </w:rPr>
               <w:fldChar w:fldCharType="separate"/>
             </w:r>
             <w:r>
               <w:rPr>
-                <w:rFonts w:ascii="Arial" w:hAnsi="Arial" w:cs="Arial"/>
-                <w:b/>
-                <w:bCs/>
-                <w:noProof/>
-                <w:webHidden/>
-                <w:sz w:val="22"/>
-                <w:szCs w:val="22"/>
-              </w:rPr>
-              <w:t>6</w:t>
-            </w:r>
-            <w:r>
-              <w:rPr>
-                <w:rFonts w:ascii="Arial" w:hAnsi="Arial" w:cs="Arial"/>
-                <w:b/>
-                <w:bCs/>
-                <w:noProof/>
-                <w:webHidden/>
-                <w:sz w:val="22"/>
-                <w:szCs w:val="22"/>
+                <w:noProof/>
+                <w:webHidden/>
+              </w:rPr>
+              <w:t>7</w:t>
+            </w:r>
+            <w:r>
+              <w:rPr>
+                <w:noProof/>
+                <w:webHidden/>
               </w:rPr>
               <w:fldChar w:fldCharType="end"/>
             </w:r>
@@ -2071,21 +1835,26 @@
               <w:tab w:val="left" w:pos="440"/>
               <w:tab w:val="right" w:leader="dot" w:pos="9395"/>
             </w:tabs>
+            <w:spacing w:before="0" w:line="276" w:lineRule="auto"/>
             <w:rPr>
               <w:rFonts w:ascii="Arial" w:eastAsiaTheme="minorEastAsia" w:hAnsi="Arial" w:cs="Arial"/>
+              <w:b w:val="0"/>
+              <w:bCs w:val="0"/>
               <w:caps w:val="0"/>
               <w:noProof/>
               <w:kern w:val="2"/>
               <w:sz w:val="22"/>
               <w:szCs w:val="22"/>
               <w:lang w:val="es-BO" w:eastAsia="es-BO"/>
+              <w14:ligatures w14:val="standardContextual"/>
             </w:rPr>
           </w:pPr>
-          <w:hyperlink w:anchor="_Toc142271884" w:history="1">
+          <w:hyperlink w:anchor="_Toc142353940" w:history="1">
             <w:r>
               <w:rPr>
                 <w:rStyle w:val="Hipervnculo"/>
                 <w:rFonts w:ascii="Arial" w:hAnsi="Arial" w:cs="Arial"/>
+                <w:caps w:val="0"/>
                 <w:noProof/>
                 <w:sz w:val="22"/>
                 <w:szCs w:val="22"/>
@@ -2095,12 +1864,15 @@
             <w:r>
               <w:rPr>
                 <w:rFonts w:ascii="Arial" w:eastAsiaTheme="minorEastAsia" w:hAnsi="Arial" w:cs="Arial"/>
+                <w:b w:val="0"/>
+                <w:bCs w:val="0"/>
                 <w:caps w:val="0"/>
                 <w:noProof/>
                 <w:kern w:val="2"/>
                 <w:sz w:val="22"/>
                 <w:szCs w:val="22"/>
                 <w:lang w:val="es-BO" w:eastAsia="es-BO"/>
+                <w14:ligatures w14:val="standardContextual"/>
               </w:rPr>
               <w:tab/>
             </w:r>
@@ -2108,6 +1880,7 @@
               <w:rPr>
                 <w:rStyle w:val="Hipervnculo"/>
                 <w:rFonts w:ascii="Arial" w:hAnsi="Arial" w:cs="Arial"/>
+                <w:caps w:val="0"/>
                 <w:noProof/>
                 <w:sz w:val="22"/>
                 <w:szCs w:val="22"/>
@@ -2117,6 +1890,7 @@
             <w:r>
               <w:rPr>
                 <w:rFonts w:ascii="Arial" w:hAnsi="Arial" w:cs="Arial"/>
+                <w:caps w:val="0"/>
                 <w:noProof/>
                 <w:webHidden/>
                 <w:sz w:val="22"/>
@@ -2142,7 +1916,7 @@
                 <w:sz w:val="22"/>
                 <w:szCs w:val="22"/>
               </w:rPr>
-              <w:instrText xml:space="preserve"> PAGEREF _Toc142271884 \h </w:instrText>
+              <w:instrText xml:space="preserve"> PAGEREF _Toc142353940 \h </w:instrText>
             </w:r>
             <w:r>
               <w:rPr>
@@ -2171,7 +1945,7 @@
                 <w:sz w:val="22"/>
                 <w:szCs w:val="22"/>
               </w:rPr>
-              <w:t>6</w:t>
+              <w:t>7</w:t>
             </w:r>
             <w:r>
               <w:rPr>
@@ -2192,21 +1966,26 @@
               <w:tab w:val="left" w:pos="440"/>
               <w:tab w:val="right" w:leader="dot" w:pos="9395"/>
             </w:tabs>
+            <w:spacing w:before="0" w:line="276" w:lineRule="auto"/>
             <w:rPr>
               <w:rFonts w:ascii="Arial" w:eastAsiaTheme="minorEastAsia" w:hAnsi="Arial" w:cs="Arial"/>
+              <w:b w:val="0"/>
+              <w:bCs w:val="0"/>
               <w:caps w:val="0"/>
               <w:noProof/>
               <w:kern w:val="2"/>
               <w:sz w:val="22"/>
               <w:szCs w:val="22"/>
               <w:lang w:val="es-BO" w:eastAsia="es-BO"/>
+              <w14:ligatures w14:val="standardContextual"/>
             </w:rPr>
           </w:pPr>
-          <w:hyperlink w:anchor="_Toc142271885" w:history="1">
+          <w:hyperlink w:anchor="_Toc142353941" w:history="1">
             <w:r>
               <w:rPr>
                 <w:rStyle w:val="Hipervnculo"/>
                 <w:rFonts w:ascii="Arial" w:hAnsi="Arial" w:cs="Arial"/>
+                <w:caps w:val="0"/>
                 <w:noProof/>
                 <w:sz w:val="22"/>
                 <w:szCs w:val="22"/>
@@ -2216,12 +1995,15 @@
             <w:r>
               <w:rPr>
                 <w:rFonts w:ascii="Arial" w:eastAsiaTheme="minorEastAsia" w:hAnsi="Arial" w:cs="Arial"/>
+                <w:b w:val="0"/>
+                <w:bCs w:val="0"/>
                 <w:caps w:val="0"/>
                 <w:noProof/>
                 <w:kern w:val="2"/>
                 <w:sz w:val="22"/>
                 <w:szCs w:val="22"/>
                 <w:lang w:val="es-BO" w:eastAsia="es-BO"/>
+                <w14:ligatures w14:val="standardContextual"/>
               </w:rPr>
               <w:tab/>
             </w:r>
@@ -2229,15 +2011,17 @@
               <w:rPr>
                 <w:rStyle w:val="Hipervnculo"/>
                 <w:rFonts w:ascii="Arial" w:hAnsi="Arial" w:cs="Arial"/>
-                <w:noProof/>
-                <w:sz w:val="22"/>
-                <w:szCs w:val="22"/>
-              </w:rPr>
-              <w:t>MARCO TEORICO</w:t>
-            </w:r>
-            <w:r>
-              <w:rPr>
-                <w:rFonts w:ascii="Arial" w:hAnsi="Arial" w:cs="Arial"/>
+                <w:caps w:val="0"/>
+                <w:noProof/>
+                <w:sz w:val="22"/>
+                <w:szCs w:val="22"/>
+              </w:rPr>
+              <w:t>MARCO REFERENCIAL</w:t>
+            </w:r>
+            <w:r>
+              <w:rPr>
+                <w:rFonts w:ascii="Arial" w:hAnsi="Arial" w:cs="Arial"/>
+                <w:caps w:val="0"/>
                 <w:noProof/>
                 <w:webHidden/>
                 <w:sz w:val="22"/>
@@ -2263,7 +2047,7 @@
                 <w:sz w:val="22"/>
                 <w:szCs w:val="22"/>
               </w:rPr>
-              <w:instrText xml:space="preserve"> PAGEREF _Toc142271885 \h </w:instrText>
+              <w:instrText xml:space="preserve"> PAGEREF _Toc142353941 \h </w:instrText>
             </w:r>
             <w:r>
               <w:rPr>
@@ -2301,6 +2085,103 @@
                 <w:webHidden/>
                 <w:sz w:val="22"/>
                 <w:szCs w:val="22"/>
+              </w:rPr>
+              <w:fldChar w:fldCharType="end"/>
+            </w:r>
+          </w:hyperlink>
+        </w:p>
+        <w:p>
+          <w:pPr>
+            <w:pStyle w:val="TDC2"/>
+            <w:spacing w:before="0"/>
+            <w:rPr>
+              <w:rFonts w:eastAsiaTheme="minorEastAsia"/>
+              <w:noProof/>
+              <w:kern w:val="2"/>
+              <w:lang w:val="es-BO" w:eastAsia="es-BO"/>
+              <w14:ligatures w14:val="standardContextual"/>
+            </w:rPr>
+          </w:pPr>
+          <w:hyperlink w:anchor="_Toc142353942" w:history="1">
+            <w:r>
+              <w:rPr>
+                <w:rStyle w:val="Hipervnculo"/>
+                <w:rFonts w:ascii="Arial" w:hAnsi="Arial" w:cs="Arial"/>
+                <w:b/>
+                <w:bCs/>
+                <w:noProof/>
+                <w:sz w:val="22"/>
+                <w:szCs w:val="22"/>
+              </w:rPr>
+              <w:t>6.1</w:t>
+            </w:r>
+            <w:r>
+              <w:rPr>
+                <w:rFonts w:eastAsiaTheme="minorEastAsia"/>
+                <w:noProof/>
+                <w:kern w:val="2"/>
+                <w:lang w:val="es-BO" w:eastAsia="es-BO"/>
+                <w14:ligatures w14:val="standardContextual"/>
+              </w:rPr>
+              <w:tab/>
+            </w:r>
+            <w:r>
+              <w:rPr>
+                <w:rStyle w:val="Hipervnculo"/>
+                <w:rFonts w:ascii="Arial" w:hAnsi="Arial" w:cs="Arial"/>
+                <w:b/>
+                <w:bCs/>
+                <w:noProof/>
+                <w:sz w:val="22"/>
+                <w:szCs w:val="22"/>
+              </w:rPr>
+              <w:t>ANTECEDENTES DE LA INVESTIGACIÓN</w:t>
+            </w:r>
+            <w:r>
+              <w:rPr>
+                <w:noProof/>
+                <w:webHidden/>
+              </w:rPr>
+              <w:tab/>
+            </w:r>
+            <w:r>
+              <w:rPr>
+                <w:noProof/>
+                <w:webHidden/>
+              </w:rPr>
+              <w:fldChar w:fldCharType="begin"/>
+            </w:r>
+            <w:r>
+              <w:rPr>
+                <w:noProof/>
+                <w:webHidden/>
+              </w:rPr>
+              <w:instrText xml:space="preserve"> PAGEREF _Toc142353942 \h </w:instrText>
+            </w:r>
+            <w:r>
+              <w:rPr>
+                <w:noProof/>
+                <w:webHidden/>
+              </w:rPr>
+            </w:r>
+            <w:r>
+              <w:rPr>
+                <w:noProof/>
+                <w:webHidden/>
+              </w:rPr>
+              <w:fldChar w:fldCharType="separate"/>
+            </w:r>
+            <w:r>
+              <w:rPr>
+                <w:noProof/>
+                <w:webHidden/>
+              </w:rPr>
+              <w:t>8</w:t>
+            </w:r>
+            <w:r>
+              <w:rPr>
+                <w:noProof/>
+                <w:webHidden/>
               </w:rPr>
               <w:fldChar w:fldCharType="end"/>
             </w:r>
@@ -2313,21 +2194,26 @@
               <w:tab w:val="left" w:pos="440"/>
               <w:tab w:val="right" w:leader="dot" w:pos="9395"/>
             </w:tabs>
+            <w:spacing w:before="0" w:line="276" w:lineRule="auto"/>
             <w:rPr>
               <w:rFonts w:ascii="Arial" w:eastAsiaTheme="minorEastAsia" w:hAnsi="Arial" w:cs="Arial"/>
+              <w:b w:val="0"/>
+              <w:bCs w:val="0"/>
               <w:caps w:val="0"/>
               <w:noProof/>
               <w:kern w:val="2"/>
               <w:sz w:val="22"/>
               <w:szCs w:val="22"/>
               <w:lang w:val="es-BO" w:eastAsia="es-BO"/>
+              <w14:ligatures w14:val="standardContextual"/>
             </w:rPr>
           </w:pPr>
-          <w:hyperlink w:anchor="_Toc142271886" w:history="1">
+          <w:hyperlink w:anchor="_Toc142353943" w:history="1">
             <w:r>
               <w:rPr>
                 <w:rStyle w:val="Hipervnculo"/>
                 <w:rFonts w:ascii="Arial" w:hAnsi="Arial" w:cs="Arial"/>
+                <w:caps w:val="0"/>
                 <w:noProof/>
                 <w:sz w:val="22"/>
                 <w:szCs w:val="22"/>
@@ -2337,12 +2223,15 @@
             <w:r>
               <w:rPr>
                 <w:rFonts w:ascii="Arial" w:eastAsiaTheme="minorEastAsia" w:hAnsi="Arial" w:cs="Arial"/>
+                <w:b w:val="0"/>
+                <w:bCs w:val="0"/>
                 <w:caps w:val="0"/>
                 <w:noProof/>
                 <w:kern w:val="2"/>
                 <w:sz w:val="22"/>
                 <w:szCs w:val="22"/>
                 <w:lang w:val="es-BO" w:eastAsia="es-BO"/>
+                <w14:ligatures w14:val="standardContextual"/>
               </w:rPr>
               <w:tab/>
             </w:r>
@@ -2350,15 +2239,17 @@
               <w:rPr>
                 <w:rStyle w:val="Hipervnculo"/>
                 <w:rFonts w:ascii="Arial" w:hAnsi="Arial" w:cs="Arial"/>
-                <w:noProof/>
-                <w:sz w:val="22"/>
-                <w:szCs w:val="22"/>
-              </w:rPr>
-              <w:t>METODOLOGIA</w:t>
-            </w:r>
-            <w:r>
-              <w:rPr>
-                <w:rFonts w:ascii="Arial" w:hAnsi="Arial" w:cs="Arial"/>
+                <w:caps w:val="0"/>
+                <w:noProof/>
+                <w:sz w:val="22"/>
+                <w:szCs w:val="22"/>
+              </w:rPr>
+              <w:t>MARCO TEORICO</w:t>
+            </w:r>
+            <w:r>
+              <w:rPr>
+                <w:rFonts w:ascii="Arial" w:hAnsi="Arial" w:cs="Arial"/>
+                <w:caps w:val="0"/>
                 <w:noProof/>
                 <w:webHidden/>
                 <w:sz w:val="22"/>
@@ -2384,7 +2275,7 @@
                 <w:sz w:val="22"/>
                 <w:szCs w:val="22"/>
               </w:rPr>
-              <w:instrText xml:space="preserve"> PAGEREF _Toc142271886 \h </w:instrText>
+              <w:instrText xml:space="preserve"> PAGEREF _Toc142353943 \h </w:instrText>
             </w:r>
             <w:r>
               <w:rPr>
@@ -2413,869 +2304,11 @@
                 <w:sz w:val="22"/>
                 <w:szCs w:val="22"/>
               </w:rPr>
-              <w:t>8</w:t>
-            </w:r>
-            <w:r>
-              <w:rPr>
-                <w:rFonts w:ascii="Arial" w:hAnsi="Arial" w:cs="Arial"/>
-                <w:noProof/>
-                <w:webHidden/>
-                <w:sz w:val="22"/>
-                <w:szCs w:val="22"/>
-              </w:rPr>
-              <w:fldChar w:fldCharType="end"/>
-            </w:r>
-          </w:hyperlink>
-        </w:p>
-        <w:p>
-          <w:pPr>
-            <w:pStyle w:val="TDC2"/>
-            <w:tabs>
-              <w:tab w:val="left" w:pos="880"/>
-              <w:tab w:val="right" w:leader="dot" w:pos="9395"/>
-            </w:tabs>
-            <w:rPr>
-              <w:rFonts w:ascii="Arial" w:eastAsiaTheme="minorEastAsia" w:hAnsi="Arial" w:cs="Arial"/>
-              <w:b/>
-              <w:bCs/>
-              <w:smallCaps w:val="0"/>
-              <w:noProof/>
-              <w:kern w:val="2"/>
-              <w:sz w:val="22"/>
-              <w:szCs w:val="22"/>
-              <w:lang w:val="es-BO" w:eastAsia="es-BO"/>
-            </w:rPr>
-          </w:pPr>
-          <w:hyperlink w:anchor="_Toc142271887" w:history="1">
-            <w:r>
-              <w:rPr>
-                <w:rStyle w:val="Hipervnculo"/>
-                <w:rFonts w:ascii="Arial" w:hAnsi="Arial" w:cs="Arial"/>
-                <w:b/>
-                <w:bCs/>
-                <w:noProof/>
-                <w:sz w:val="22"/>
-                <w:szCs w:val="22"/>
-              </w:rPr>
-              <w:t>7.1</w:t>
-            </w:r>
-            <w:r>
-              <w:rPr>
-                <w:rFonts w:ascii="Arial" w:eastAsiaTheme="minorEastAsia" w:hAnsi="Arial" w:cs="Arial"/>
-                <w:b/>
-                <w:bCs/>
-                <w:smallCaps w:val="0"/>
-                <w:noProof/>
-                <w:kern w:val="2"/>
-                <w:sz w:val="22"/>
-                <w:szCs w:val="22"/>
-                <w:lang w:val="es-BO" w:eastAsia="es-BO"/>
-              </w:rPr>
-              <w:tab/>
-            </w:r>
-            <w:r>
-              <w:rPr>
-                <w:rStyle w:val="Hipervnculo"/>
-                <w:rFonts w:ascii="Arial" w:hAnsi="Arial" w:cs="Arial"/>
-                <w:b/>
-                <w:bCs/>
-                <w:noProof/>
-                <w:sz w:val="22"/>
-                <w:szCs w:val="22"/>
-              </w:rPr>
-              <w:t>ENFOQUE DE INVESTIGACION</w:t>
-            </w:r>
-            <w:r>
-              <w:rPr>
-                <w:rFonts w:ascii="Arial" w:hAnsi="Arial" w:cs="Arial"/>
-                <w:b/>
-                <w:bCs/>
-                <w:noProof/>
-                <w:webHidden/>
-                <w:sz w:val="22"/>
-                <w:szCs w:val="22"/>
-              </w:rPr>
-              <w:tab/>
-            </w:r>
-            <w:r>
-              <w:rPr>
-                <w:rFonts w:ascii="Arial" w:hAnsi="Arial" w:cs="Arial"/>
-                <w:b/>
-                <w:bCs/>
-                <w:noProof/>
-                <w:webHidden/>
-                <w:sz w:val="22"/>
-                <w:szCs w:val="22"/>
-              </w:rPr>
-              <w:fldChar w:fldCharType="begin"/>
-            </w:r>
-            <w:r>
-              <w:rPr>
-                <w:rFonts w:ascii="Arial" w:hAnsi="Arial" w:cs="Arial"/>
-                <w:b/>
-                <w:bCs/>
-                <w:noProof/>
-                <w:webHidden/>
-                <w:sz w:val="22"/>
-                <w:szCs w:val="22"/>
-              </w:rPr>
-              <w:instrText xml:space="preserve"> PAGEREF _Toc142271887 \h </w:instrText>
-            </w:r>
-            <w:r>
-              <w:rPr>
-                <w:rFonts w:ascii="Arial" w:hAnsi="Arial" w:cs="Arial"/>
-                <w:b/>
-                <w:bCs/>
-                <w:noProof/>
-                <w:webHidden/>
-                <w:sz w:val="22"/>
-                <w:szCs w:val="22"/>
-              </w:rPr>
-            </w:r>
-            <w:r>
-              <w:rPr>
-                <w:rFonts w:ascii="Arial" w:hAnsi="Arial" w:cs="Arial"/>
-                <w:b/>
-                <w:bCs/>
-                <w:noProof/>
-                <w:webHidden/>
-                <w:sz w:val="22"/>
-                <w:szCs w:val="22"/>
-              </w:rPr>
-              <w:fldChar w:fldCharType="separate"/>
-            </w:r>
-            <w:r>
-              <w:rPr>
-                <w:rFonts w:ascii="Arial" w:hAnsi="Arial" w:cs="Arial"/>
-                <w:b/>
-                <w:bCs/>
-                <w:noProof/>
-                <w:webHidden/>
-                <w:sz w:val="22"/>
-                <w:szCs w:val="22"/>
-              </w:rPr>
-              <w:t>8</w:t>
-            </w:r>
-            <w:r>
-              <w:rPr>
-                <w:rFonts w:ascii="Arial" w:hAnsi="Arial" w:cs="Arial"/>
-                <w:b/>
-                <w:bCs/>
-                <w:noProof/>
-                <w:webHidden/>
-                <w:sz w:val="22"/>
-                <w:szCs w:val="22"/>
-              </w:rPr>
-              <w:fldChar w:fldCharType="end"/>
-            </w:r>
-          </w:hyperlink>
-        </w:p>
-        <w:p>
-          <w:pPr>
-            <w:pStyle w:val="TDC2"/>
-            <w:tabs>
-              <w:tab w:val="left" w:pos="880"/>
-              <w:tab w:val="right" w:leader="dot" w:pos="9395"/>
-            </w:tabs>
-            <w:rPr>
-              <w:rFonts w:ascii="Arial" w:eastAsiaTheme="minorEastAsia" w:hAnsi="Arial" w:cs="Arial"/>
-              <w:b/>
-              <w:bCs/>
-              <w:smallCaps w:val="0"/>
-              <w:noProof/>
-              <w:kern w:val="2"/>
-              <w:sz w:val="22"/>
-              <w:szCs w:val="22"/>
-              <w:lang w:val="es-BO" w:eastAsia="es-BO"/>
-            </w:rPr>
-          </w:pPr>
-          <w:hyperlink w:anchor="_Toc142271888" w:history="1">
-            <w:r>
-              <w:rPr>
-                <w:rStyle w:val="Hipervnculo"/>
-                <w:rFonts w:ascii="Arial" w:hAnsi="Arial" w:cs="Arial"/>
-                <w:b/>
-                <w:bCs/>
-                <w:noProof/>
-                <w:sz w:val="22"/>
-                <w:szCs w:val="22"/>
-              </w:rPr>
-              <w:t>7.2</w:t>
-            </w:r>
-            <w:r>
-              <w:rPr>
-                <w:rFonts w:ascii="Arial" w:eastAsiaTheme="minorEastAsia" w:hAnsi="Arial" w:cs="Arial"/>
-                <w:b/>
-                <w:bCs/>
-                <w:smallCaps w:val="0"/>
-                <w:noProof/>
-                <w:kern w:val="2"/>
-                <w:sz w:val="22"/>
-                <w:szCs w:val="22"/>
-                <w:lang w:val="es-BO" w:eastAsia="es-BO"/>
-              </w:rPr>
-              <w:tab/>
-            </w:r>
-            <w:r>
-              <w:rPr>
-                <w:rStyle w:val="Hipervnculo"/>
-                <w:rFonts w:ascii="Arial" w:hAnsi="Arial" w:cs="Arial"/>
-                <w:b/>
-                <w:bCs/>
-                <w:noProof/>
-                <w:sz w:val="22"/>
-                <w:szCs w:val="22"/>
-              </w:rPr>
-              <w:t>TIPO DE INVESTIGACION</w:t>
-            </w:r>
-            <w:r>
-              <w:rPr>
-                <w:rFonts w:ascii="Arial" w:hAnsi="Arial" w:cs="Arial"/>
-                <w:b/>
-                <w:bCs/>
-                <w:noProof/>
-                <w:webHidden/>
-                <w:sz w:val="22"/>
-                <w:szCs w:val="22"/>
-              </w:rPr>
-              <w:tab/>
-            </w:r>
-            <w:r>
-              <w:rPr>
-                <w:rFonts w:ascii="Arial" w:hAnsi="Arial" w:cs="Arial"/>
-                <w:b/>
-                <w:bCs/>
-                <w:noProof/>
-                <w:webHidden/>
-                <w:sz w:val="22"/>
-                <w:szCs w:val="22"/>
-              </w:rPr>
-              <w:fldChar w:fldCharType="begin"/>
-            </w:r>
-            <w:r>
-              <w:rPr>
-                <w:rFonts w:ascii="Arial" w:hAnsi="Arial" w:cs="Arial"/>
-                <w:b/>
-                <w:bCs/>
-                <w:noProof/>
-                <w:webHidden/>
-                <w:sz w:val="22"/>
-                <w:szCs w:val="22"/>
-              </w:rPr>
-              <w:instrText xml:space="preserve"> PAGEREF _Toc142271888 \h </w:instrText>
-            </w:r>
-            <w:r>
-              <w:rPr>
-                <w:rFonts w:ascii="Arial" w:hAnsi="Arial" w:cs="Arial"/>
-                <w:b/>
-                <w:bCs/>
-                <w:noProof/>
-                <w:webHidden/>
-                <w:sz w:val="22"/>
-                <w:szCs w:val="22"/>
-              </w:rPr>
-            </w:r>
-            <w:r>
-              <w:rPr>
-                <w:rFonts w:ascii="Arial" w:hAnsi="Arial" w:cs="Arial"/>
-                <w:b/>
-                <w:bCs/>
-                <w:noProof/>
-                <w:webHidden/>
-                <w:sz w:val="22"/>
-                <w:szCs w:val="22"/>
-              </w:rPr>
-              <w:fldChar w:fldCharType="separate"/>
-            </w:r>
-            <w:r>
-              <w:rPr>
-                <w:rFonts w:ascii="Arial" w:hAnsi="Arial" w:cs="Arial"/>
-                <w:b/>
-                <w:bCs/>
-                <w:noProof/>
-                <w:webHidden/>
-                <w:sz w:val="22"/>
-                <w:szCs w:val="22"/>
-              </w:rPr>
-              <w:t>8</w:t>
-            </w:r>
-            <w:r>
-              <w:rPr>
-                <w:rFonts w:ascii="Arial" w:hAnsi="Arial" w:cs="Arial"/>
-                <w:b/>
-                <w:bCs/>
-                <w:noProof/>
-                <w:webHidden/>
-                <w:sz w:val="22"/>
-                <w:szCs w:val="22"/>
-              </w:rPr>
-              <w:fldChar w:fldCharType="end"/>
-            </w:r>
-          </w:hyperlink>
-        </w:p>
-        <w:p>
-          <w:pPr>
-            <w:pStyle w:val="TDC2"/>
-            <w:tabs>
-              <w:tab w:val="left" w:pos="880"/>
-              <w:tab w:val="right" w:leader="dot" w:pos="9395"/>
-            </w:tabs>
-            <w:rPr>
-              <w:rFonts w:ascii="Arial" w:eastAsiaTheme="minorEastAsia" w:hAnsi="Arial" w:cs="Arial"/>
-              <w:b/>
-              <w:bCs/>
-              <w:smallCaps w:val="0"/>
-              <w:noProof/>
-              <w:kern w:val="2"/>
-              <w:sz w:val="22"/>
-              <w:szCs w:val="22"/>
-              <w:lang w:val="es-BO" w:eastAsia="es-BO"/>
-            </w:rPr>
-          </w:pPr>
-          <w:hyperlink w:anchor="_Toc142271889" w:history="1">
-            <w:r>
-              <w:rPr>
-                <w:rStyle w:val="Hipervnculo"/>
-                <w:rFonts w:ascii="Arial" w:hAnsi="Arial" w:cs="Arial"/>
-                <w:b/>
-                <w:bCs/>
-                <w:noProof/>
-                <w:sz w:val="22"/>
-                <w:szCs w:val="22"/>
-              </w:rPr>
-              <w:t>7.3</w:t>
-            </w:r>
-            <w:r>
-              <w:rPr>
-                <w:rFonts w:ascii="Arial" w:eastAsiaTheme="minorEastAsia" w:hAnsi="Arial" w:cs="Arial"/>
-                <w:b/>
-                <w:bCs/>
-                <w:smallCaps w:val="0"/>
-                <w:noProof/>
-                <w:kern w:val="2"/>
-                <w:sz w:val="22"/>
-                <w:szCs w:val="22"/>
-                <w:lang w:val="es-BO" w:eastAsia="es-BO"/>
-              </w:rPr>
-              <w:tab/>
-            </w:r>
-            <w:r>
-              <w:rPr>
-                <w:rStyle w:val="Hipervnculo"/>
-                <w:rFonts w:ascii="Arial" w:hAnsi="Arial" w:cs="Arial"/>
-                <w:b/>
-                <w:bCs/>
-                <w:noProof/>
-                <w:sz w:val="22"/>
-                <w:szCs w:val="22"/>
-              </w:rPr>
-              <w:t>METODOS</w:t>
-            </w:r>
-            <w:r>
-              <w:rPr>
-                <w:rFonts w:ascii="Arial" w:hAnsi="Arial" w:cs="Arial"/>
-                <w:b/>
-                <w:bCs/>
-                <w:noProof/>
-                <w:webHidden/>
-                <w:sz w:val="22"/>
-                <w:szCs w:val="22"/>
-              </w:rPr>
-              <w:tab/>
-            </w:r>
-            <w:r>
-              <w:rPr>
-                <w:rFonts w:ascii="Arial" w:hAnsi="Arial" w:cs="Arial"/>
-                <w:b/>
-                <w:bCs/>
-                <w:noProof/>
-                <w:webHidden/>
-                <w:sz w:val="22"/>
-                <w:szCs w:val="22"/>
-              </w:rPr>
-              <w:fldChar w:fldCharType="begin"/>
-            </w:r>
-            <w:r>
-              <w:rPr>
-                <w:rFonts w:ascii="Arial" w:hAnsi="Arial" w:cs="Arial"/>
-                <w:b/>
-                <w:bCs/>
-                <w:noProof/>
-                <w:webHidden/>
-                <w:sz w:val="22"/>
-                <w:szCs w:val="22"/>
-              </w:rPr>
-              <w:instrText xml:space="preserve"> PAGEREF _Toc142271889 \h </w:instrText>
-            </w:r>
-            <w:r>
-              <w:rPr>
-                <w:rFonts w:ascii="Arial" w:hAnsi="Arial" w:cs="Arial"/>
-                <w:b/>
-                <w:bCs/>
-                <w:noProof/>
-                <w:webHidden/>
-                <w:sz w:val="22"/>
-                <w:szCs w:val="22"/>
-              </w:rPr>
-            </w:r>
-            <w:r>
-              <w:rPr>
-                <w:rFonts w:ascii="Arial" w:hAnsi="Arial" w:cs="Arial"/>
-                <w:b/>
-                <w:bCs/>
-                <w:noProof/>
-                <w:webHidden/>
-                <w:sz w:val="22"/>
-                <w:szCs w:val="22"/>
-              </w:rPr>
-              <w:fldChar w:fldCharType="separate"/>
-            </w:r>
-            <w:r>
-              <w:rPr>
-                <w:rFonts w:ascii="Arial" w:hAnsi="Arial" w:cs="Arial"/>
-                <w:b/>
-                <w:bCs/>
-                <w:noProof/>
-                <w:webHidden/>
-                <w:sz w:val="22"/>
-                <w:szCs w:val="22"/>
-              </w:rPr>
-              <w:t>8</w:t>
-            </w:r>
-            <w:r>
-              <w:rPr>
-                <w:rFonts w:ascii="Arial" w:hAnsi="Arial" w:cs="Arial"/>
-                <w:b/>
-                <w:bCs/>
-                <w:noProof/>
-                <w:webHidden/>
-                <w:sz w:val="22"/>
-                <w:szCs w:val="22"/>
-              </w:rPr>
-              <w:fldChar w:fldCharType="end"/>
-            </w:r>
-          </w:hyperlink>
-        </w:p>
-        <w:p>
-          <w:pPr>
-            <w:pStyle w:val="TDC2"/>
-            <w:tabs>
-              <w:tab w:val="left" w:pos="880"/>
-              <w:tab w:val="right" w:leader="dot" w:pos="9395"/>
-            </w:tabs>
-            <w:rPr>
-              <w:rFonts w:ascii="Arial" w:eastAsiaTheme="minorEastAsia" w:hAnsi="Arial" w:cs="Arial"/>
-              <w:b/>
-              <w:bCs/>
-              <w:smallCaps w:val="0"/>
-              <w:noProof/>
-              <w:kern w:val="2"/>
-              <w:sz w:val="22"/>
-              <w:szCs w:val="22"/>
-              <w:lang w:val="es-BO" w:eastAsia="es-BO"/>
-            </w:rPr>
-          </w:pPr>
-          <w:hyperlink w:anchor="_Toc142271890" w:history="1">
-            <w:r>
-              <w:rPr>
-                <w:rStyle w:val="Hipervnculo"/>
-                <w:rFonts w:ascii="Arial" w:hAnsi="Arial" w:cs="Arial"/>
-                <w:b/>
-                <w:bCs/>
-                <w:noProof/>
-                <w:sz w:val="22"/>
-                <w:szCs w:val="22"/>
-              </w:rPr>
-              <w:t>7.4</w:t>
-            </w:r>
-            <w:r>
-              <w:rPr>
-                <w:rFonts w:ascii="Arial" w:eastAsiaTheme="minorEastAsia" w:hAnsi="Arial" w:cs="Arial"/>
-                <w:b/>
-                <w:bCs/>
-                <w:smallCaps w:val="0"/>
-                <w:noProof/>
-                <w:kern w:val="2"/>
-                <w:sz w:val="22"/>
-                <w:szCs w:val="22"/>
-                <w:lang w:val="es-BO" w:eastAsia="es-BO"/>
-              </w:rPr>
-              <w:tab/>
-            </w:r>
-            <w:r>
-              <w:rPr>
-                <w:rStyle w:val="Hipervnculo"/>
-                <w:rFonts w:ascii="Arial" w:hAnsi="Arial" w:cs="Arial"/>
-                <w:b/>
-                <w:bCs/>
-                <w:noProof/>
-                <w:sz w:val="22"/>
-                <w:szCs w:val="22"/>
-              </w:rPr>
-              <w:t>TECNICAS</w:t>
-            </w:r>
-            <w:r>
-              <w:rPr>
-                <w:rFonts w:ascii="Arial" w:hAnsi="Arial" w:cs="Arial"/>
-                <w:b/>
-                <w:bCs/>
-                <w:noProof/>
-                <w:webHidden/>
-                <w:sz w:val="22"/>
-                <w:szCs w:val="22"/>
-              </w:rPr>
-              <w:tab/>
-            </w:r>
-            <w:r>
-              <w:rPr>
-                <w:rFonts w:ascii="Arial" w:hAnsi="Arial" w:cs="Arial"/>
-                <w:b/>
-                <w:bCs/>
-                <w:noProof/>
-                <w:webHidden/>
-                <w:sz w:val="22"/>
-                <w:szCs w:val="22"/>
-              </w:rPr>
-              <w:fldChar w:fldCharType="begin"/>
-            </w:r>
-            <w:r>
-              <w:rPr>
-                <w:rFonts w:ascii="Arial" w:hAnsi="Arial" w:cs="Arial"/>
-                <w:b/>
-                <w:bCs/>
-                <w:noProof/>
-                <w:webHidden/>
-                <w:sz w:val="22"/>
-                <w:szCs w:val="22"/>
-              </w:rPr>
-              <w:instrText xml:space="preserve"> PAGEREF _Toc142271890 \h </w:instrText>
-            </w:r>
-            <w:r>
-              <w:rPr>
-                <w:rFonts w:ascii="Arial" w:hAnsi="Arial" w:cs="Arial"/>
-                <w:b/>
-                <w:bCs/>
-                <w:noProof/>
-                <w:webHidden/>
-                <w:sz w:val="22"/>
-                <w:szCs w:val="22"/>
-              </w:rPr>
-            </w:r>
-            <w:r>
-              <w:rPr>
-                <w:rFonts w:ascii="Arial" w:hAnsi="Arial" w:cs="Arial"/>
-                <w:b/>
-                <w:bCs/>
-                <w:noProof/>
-                <w:webHidden/>
-                <w:sz w:val="22"/>
-                <w:szCs w:val="22"/>
-              </w:rPr>
-              <w:fldChar w:fldCharType="separate"/>
-            </w:r>
-            <w:r>
-              <w:rPr>
-                <w:rFonts w:ascii="Arial" w:hAnsi="Arial" w:cs="Arial"/>
-                <w:b/>
-                <w:bCs/>
-                <w:noProof/>
-                <w:webHidden/>
-                <w:sz w:val="22"/>
-                <w:szCs w:val="22"/>
-              </w:rPr>
-              <w:t>8</w:t>
-            </w:r>
-            <w:r>
-              <w:rPr>
-                <w:rFonts w:ascii="Arial" w:hAnsi="Arial" w:cs="Arial"/>
-                <w:b/>
-                <w:bCs/>
-                <w:noProof/>
-                <w:webHidden/>
-                <w:sz w:val="22"/>
-                <w:szCs w:val="22"/>
-              </w:rPr>
-              <w:fldChar w:fldCharType="end"/>
-            </w:r>
-          </w:hyperlink>
-        </w:p>
-        <w:p>
-          <w:pPr>
-            <w:pStyle w:val="TDC2"/>
-            <w:tabs>
-              <w:tab w:val="left" w:pos="880"/>
-              <w:tab w:val="right" w:leader="dot" w:pos="9395"/>
-            </w:tabs>
-            <w:rPr>
-              <w:rFonts w:ascii="Arial" w:eastAsiaTheme="minorEastAsia" w:hAnsi="Arial" w:cs="Arial"/>
-              <w:b/>
-              <w:bCs/>
-              <w:smallCaps w:val="0"/>
-              <w:noProof/>
-              <w:kern w:val="2"/>
-              <w:sz w:val="22"/>
-              <w:szCs w:val="22"/>
-              <w:lang w:val="es-BO" w:eastAsia="es-BO"/>
-            </w:rPr>
-          </w:pPr>
-          <w:hyperlink w:anchor="_Toc142271891" w:history="1">
-            <w:r>
-              <w:rPr>
-                <w:rStyle w:val="Hipervnculo"/>
-                <w:rFonts w:ascii="Arial" w:hAnsi="Arial" w:cs="Arial"/>
-                <w:b/>
-                <w:bCs/>
-                <w:noProof/>
-                <w:sz w:val="22"/>
-                <w:szCs w:val="22"/>
-              </w:rPr>
-              <w:t>7.5</w:t>
-            </w:r>
-            <w:r>
-              <w:rPr>
-                <w:rFonts w:ascii="Arial" w:eastAsiaTheme="minorEastAsia" w:hAnsi="Arial" w:cs="Arial"/>
-                <w:b/>
-                <w:bCs/>
-                <w:smallCaps w:val="0"/>
-                <w:noProof/>
-                <w:kern w:val="2"/>
-                <w:sz w:val="22"/>
-                <w:szCs w:val="22"/>
-                <w:lang w:val="es-BO" w:eastAsia="es-BO"/>
-              </w:rPr>
-              <w:tab/>
-            </w:r>
-            <w:r>
-              <w:rPr>
-                <w:rStyle w:val="Hipervnculo"/>
-                <w:rFonts w:ascii="Arial" w:hAnsi="Arial" w:cs="Arial"/>
-                <w:b/>
-                <w:bCs/>
-                <w:noProof/>
-                <w:sz w:val="22"/>
-                <w:szCs w:val="22"/>
-              </w:rPr>
-              <w:t>POBLACION</w:t>
-            </w:r>
-            <w:r>
-              <w:rPr>
-                <w:rFonts w:ascii="Arial" w:hAnsi="Arial" w:cs="Arial"/>
-                <w:b/>
-                <w:bCs/>
-                <w:noProof/>
-                <w:webHidden/>
-                <w:sz w:val="22"/>
-                <w:szCs w:val="22"/>
-              </w:rPr>
-              <w:tab/>
-            </w:r>
-            <w:r>
-              <w:rPr>
-                <w:rFonts w:ascii="Arial" w:hAnsi="Arial" w:cs="Arial"/>
-                <w:b/>
-                <w:bCs/>
-                <w:noProof/>
-                <w:webHidden/>
-                <w:sz w:val="22"/>
-                <w:szCs w:val="22"/>
-              </w:rPr>
-              <w:fldChar w:fldCharType="begin"/>
-            </w:r>
-            <w:r>
-              <w:rPr>
-                <w:rFonts w:ascii="Arial" w:hAnsi="Arial" w:cs="Arial"/>
-                <w:b/>
-                <w:bCs/>
-                <w:noProof/>
-                <w:webHidden/>
-                <w:sz w:val="22"/>
-                <w:szCs w:val="22"/>
-              </w:rPr>
-              <w:instrText xml:space="preserve"> PAGEREF _Toc142271891 \h </w:instrText>
-            </w:r>
-            <w:r>
-              <w:rPr>
-                <w:rFonts w:ascii="Arial" w:hAnsi="Arial" w:cs="Arial"/>
-                <w:b/>
-                <w:bCs/>
-                <w:noProof/>
-                <w:webHidden/>
-                <w:sz w:val="22"/>
-                <w:szCs w:val="22"/>
-              </w:rPr>
-            </w:r>
-            <w:r>
-              <w:rPr>
-                <w:rFonts w:ascii="Arial" w:hAnsi="Arial" w:cs="Arial"/>
-                <w:b/>
-                <w:bCs/>
-                <w:noProof/>
-                <w:webHidden/>
-                <w:sz w:val="22"/>
-                <w:szCs w:val="22"/>
-              </w:rPr>
-              <w:fldChar w:fldCharType="separate"/>
-            </w:r>
-            <w:r>
-              <w:rPr>
-                <w:rFonts w:ascii="Arial" w:hAnsi="Arial" w:cs="Arial"/>
-                <w:b/>
-                <w:bCs/>
-                <w:noProof/>
-                <w:webHidden/>
-                <w:sz w:val="22"/>
-                <w:szCs w:val="22"/>
-              </w:rPr>
-              <w:t>8</w:t>
-            </w:r>
-            <w:r>
-              <w:rPr>
-                <w:rFonts w:ascii="Arial" w:hAnsi="Arial" w:cs="Arial"/>
-                <w:b/>
-                <w:bCs/>
-                <w:noProof/>
-                <w:webHidden/>
-                <w:sz w:val="22"/>
-                <w:szCs w:val="22"/>
-              </w:rPr>
-              <w:fldChar w:fldCharType="end"/>
-            </w:r>
-          </w:hyperlink>
-        </w:p>
-        <w:p>
-          <w:pPr>
-            <w:pStyle w:val="TDC2"/>
-            <w:tabs>
-              <w:tab w:val="left" w:pos="880"/>
-              <w:tab w:val="right" w:leader="dot" w:pos="9395"/>
-            </w:tabs>
-            <w:rPr>
-              <w:rFonts w:ascii="Arial" w:eastAsiaTheme="minorEastAsia" w:hAnsi="Arial" w:cs="Arial"/>
-              <w:b/>
-              <w:bCs/>
-              <w:smallCaps w:val="0"/>
-              <w:noProof/>
-              <w:kern w:val="2"/>
-              <w:sz w:val="22"/>
-              <w:szCs w:val="22"/>
-              <w:lang w:val="es-BO" w:eastAsia="es-BO"/>
-            </w:rPr>
-          </w:pPr>
-          <w:hyperlink w:anchor="_Toc142271892" w:history="1">
-            <w:r>
-              <w:rPr>
-                <w:rStyle w:val="Hipervnculo"/>
-                <w:rFonts w:ascii="Arial" w:hAnsi="Arial" w:cs="Arial"/>
-                <w:b/>
-                <w:bCs/>
-                <w:noProof/>
-                <w:sz w:val="22"/>
-                <w:szCs w:val="22"/>
-              </w:rPr>
-              <w:t>7.6</w:t>
-            </w:r>
-            <w:r>
-              <w:rPr>
-                <w:rFonts w:ascii="Arial" w:eastAsiaTheme="minorEastAsia" w:hAnsi="Arial" w:cs="Arial"/>
-                <w:b/>
-                <w:bCs/>
-                <w:smallCaps w:val="0"/>
-                <w:noProof/>
-                <w:kern w:val="2"/>
-                <w:sz w:val="22"/>
-                <w:szCs w:val="22"/>
-                <w:lang w:val="es-BO" w:eastAsia="es-BO"/>
-              </w:rPr>
-              <w:tab/>
-            </w:r>
-            <w:r>
-              <w:rPr>
-                <w:rStyle w:val="Hipervnculo"/>
-                <w:rFonts w:ascii="Arial" w:hAnsi="Arial" w:cs="Arial"/>
-                <w:b/>
-                <w:bCs/>
-                <w:noProof/>
-                <w:sz w:val="22"/>
-                <w:szCs w:val="22"/>
-              </w:rPr>
-              <w:t>FUENTES</w:t>
-            </w:r>
-            <w:r>
-              <w:rPr>
-                <w:rFonts w:ascii="Arial" w:hAnsi="Arial" w:cs="Arial"/>
-                <w:b/>
-                <w:bCs/>
-                <w:noProof/>
-                <w:webHidden/>
-                <w:sz w:val="22"/>
-                <w:szCs w:val="22"/>
-              </w:rPr>
-              <w:tab/>
-            </w:r>
-            <w:r>
-              <w:rPr>
-                <w:rFonts w:ascii="Arial" w:hAnsi="Arial" w:cs="Arial"/>
-                <w:b/>
-                <w:bCs/>
-                <w:noProof/>
-                <w:webHidden/>
-                <w:sz w:val="22"/>
-                <w:szCs w:val="22"/>
-              </w:rPr>
-              <w:fldChar w:fldCharType="begin"/>
-            </w:r>
-            <w:r>
-              <w:rPr>
-                <w:rFonts w:ascii="Arial" w:hAnsi="Arial" w:cs="Arial"/>
-                <w:b/>
-                <w:bCs/>
-                <w:noProof/>
-                <w:webHidden/>
-                <w:sz w:val="22"/>
-                <w:szCs w:val="22"/>
-              </w:rPr>
-              <w:instrText xml:space="preserve"> PAGEREF _Toc142271892 \h </w:instrText>
-            </w:r>
-            <w:r>
-              <w:rPr>
-                <w:rFonts w:ascii="Arial" w:hAnsi="Arial" w:cs="Arial"/>
-                <w:b/>
-                <w:bCs/>
-                <w:noProof/>
-                <w:webHidden/>
-                <w:sz w:val="22"/>
-                <w:szCs w:val="22"/>
-              </w:rPr>
-            </w:r>
-            <w:r>
-              <w:rPr>
-                <w:rFonts w:ascii="Arial" w:hAnsi="Arial" w:cs="Arial"/>
-                <w:b/>
-                <w:bCs/>
-                <w:noProof/>
-                <w:webHidden/>
-                <w:sz w:val="22"/>
-                <w:szCs w:val="22"/>
-              </w:rPr>
-              <w:fldChar w:fldCharType="separate"/>
-            </w:r>
-            <w:r>
-              <w:rPr>
-                <w:rFonts w:ascii="Arial" w:hAnsi="Arial" w:cs="Arial"/>
-                <w:b/>
-                <w:bCs/>
-                <w:noProof/>
-                <w:webHidden/>
-                <w:sz w:val="22"/>
-                <w:szCs w:val="22"/>
-              </w:rPr>
-              <w:t>8</w:t>
-            </w:r>
-            <w:r>
-              <w:rPr>
-                <w:rFonts w:ascii="Arial" w:hAnsi="Arial" w:cs="Arial"/>
-                <w:b/>
-                <w:bCs/>
+              <w:t>9</w:t>
+            </w:r>
+            <w:r>
+              <w:rPr>
+                <w:rFonts w:ascii="Arial" w:hAnsi="Arial" w:cs="Arial"/>
                 <w:noProof/>
                 <w:webHidden/>
                 <w:sz w:val="22"/>
@@ -3292,21 +2325,26 @@
               <w:tab w:val="left" w:pos="440"/>
               <w:tab w:val="right" w:leader="dot" w:pos="9395"/>
             </w:tabs>
+            <w:spacing w:before="0" w:line="276" w:lineRule="auto"/>
             <w:rPr>
               <w:rFonts w:ascii="Arial" w:eastAsiaTheme="minorEastAsia" w:hAnsi="Arial" w:cs="Arial"/>
+              <w:b w:val="0"/>
+              <w:bCs w:val="0"/>
               <w:caps w:val="0"/>
               <w:noProof/>
               <w:kern w:val="2"/>
               <w:sz w:val="22"/>
               <w:szCs w:val="22"/>
               <w:lang w:val="es-BO" w:eastAsia="es-BO"/>
+              <w14:ligatures w14:val="standardContextual"/>
             </w:rPr>
           </w:pPr>
-          <w:hyperlink w:anchor="_Toc142271893" w:history="1">
+          <w:hyperlink w:anchor="_Toc142353961" w:history="1">
             <w:r>
               <w:rPr>
                 <w:rStyle w:val="Hipervnculo"/>
                 <w:rFonts w:ascii="Arial" w:hAnsi="Arial" w:cs="Arial"/>
+                <w:caps w:val="0"/>
                 <w:noProof/>
                 <w:sz w:val="22"/>
                 <w:szCs w:val="22"/>
@@ -3316,12 +2354,15 @@
             <w:r>
               <w:rPr>
                 <w:rFonts w:ascii="Arial" w:eastAsiaTheme="minorEastAsia" w:hAnsi="Arial" w:cs="Arial"/>
+                <w:b w:val="0"/>
+                <w:bCs w:val="0"/>
                 <w:caps w:val="0"/>
                 <w:noProof/>
                 <w:kern w:val="2"/>
                 <w:sz w:val="22"/>
                 <w:szCs w:val="22"/>
                 <w:lang w:val="es-BO" w:eastAsia="es-BO"/>
+                <w14:ligatures w14:val="standardContextual"/>
               </w:rPr>
               <w:tab/>
             </w:r>
@@ -3329,15 +2370,17 @@
               <w:rPr>
                 <w:rStyle w:val="Hipervnculo"/>
                 <w:rFonts w:ascii="Arial" w:hAnsi="Arial" w:cs="Arial"/>
-                <w:noProof/>
-                <w:sz w:val="22"/>
-                <w:szCs w:val="22"/>
-              </w:rPr>
-              <w:t>INDICE TENTATIVO</w:t>
-            </w:r>
-            <w:r>
-              <w:rPr>
-                <w:rFonts w:ascii="Arial" w:hAnsi="Arial" w:cs="Arial"/>
+                <w:caps w:val="0"/>
+                <w:noProof/>
+                <w:sz w:val="22"/>
+                <w:szCs w:val="22"/>
+              </w:rPr>
+              <w:t>METODOLOGIA</w:t>
+            </w:r>
+            <w:r>
+              <w:rPr>
+                <w:rFonts w:ascii="Arial" w:hAnsi="Arial" w:cs="Arial"/>
+                <w:caps w:val="0"/>
                 <w:noProof/>
                 <w:webHidden/>
                 <w:sz w:val="22"/>
@@ -3363,7 +2406,7 @@
                 <w:sz w:val="22"/>
                 <w:szCs w:val="22"/>
               </w:rPr>
-              <w:instrText xml:space="preserve"> PAGEREF _Toc142271893 \h </w:instrText>
+              <w:instrText xml:space="preserve"> PAGEREF _Toc142353961 \h </w:instrText>
             </w:r>
             <w:r>
               <w:rPr>
@@ -3392,15 +2435,597 @@
                 <w:sz w:val="22"/>
                 <w:szCs w:val="22"/>
               </w:rPr>
-              <w:t>8</w:t>
-            </w:r>
-            <w:r>
-              <w:rPr>
-                <w:rFonts w:ascii="Arial" w:hAnsi="Arial" w:cs="Arial"/>
-                <w:noProof/>
-                <w:webHidden/>
-                <w:sz w:val="22"/>
-                <w:szCs w:val="22"/>
+              <w:t>13</w:t>
+            </w:r>
+            <w:r>
+              <w:rPr>
+                <w:rFonts w:ascii="Arial" w:hAnsi="Arial" w:cs="Arial"/>
+                <w:noProof/>
+                <w:webHidden/>
+                <w:sz w:val="22"/>
+                <w:szCs w:val="22"/>
+              </w:rPr>
+              <w:fldChar w:fldCharType="end"/>
+            </w:r>
+          </w:hyperlink>
+        </w:p>
+        <w:p>
+          <w:pPr>
+            <w:pStyle w:val="TDC2"/>
+            <w:spacing w:before="0"/>
+            <w:rPr>
+              <w:rFonts w:eastAsiaTheme="minorEastAsia"/>
+              <w:noProof/>
+              <w:kern w:val="2"/>
+              <w:lang w:val="es-BO" w:eastAsia="es-BO"/>
+              <w14:ligatures w14:val="standardContextual"/>
+            </w:rPr>
+          </w:pPr>
+          <w:hyperlink w:anchor="_Toc142353962" w:history="1">
+            <w:r>
+              <w:rPr>
+                <w:rStyle w:val="Hipervnculo"/>
+                <w:rFonts w:ascii="Arial" w:hAnsi="Arial" w:cs="Arial"/>
+                <w:b/>
+                <w:bCs/>
+                <w:noProof/>
+                <w:sz w:val="22"/>
+                <w:szCs w:val="22"/>
+              </w:rPr>
+              <w:t>8.1</w:t>
+            </w:r>
+            <w:r>
+              <w:rPr>
+                <w:rFonts w:eastAsiaTheme="minorEastAsia"/>
+                <w:noProof/>
+                <w:kern w:val="2"/>
+                <w:lang w:val="es-BO" w:eastAsia="es-BO"/>
+                <w14:ligatures w14:val="standardContextual"/>
+              </w:rPr>
+              <w:tab/>
+            </w:r>
+            <w:r>
+              <w:rPr>
+                <w:rStyle w:val="Hipervnculo"/>
+                <w:rFonts w:ascii="Arial" w:hAnsi="Arial" w:cs="Arial"/>
+                <w:b/>
+                <w:bCs/>
+                <w:noProof/>
+                <w:sz w:val="22"/>
+                <w:szCs w:val="22"/>
+              </w:rPr>
+              <w:t>ENFOQUE DE INVESTIGACION</w:t>
+            </w:r>
+            <w:r>
+              <w:rPr>
+                <w:noProof/>
+                <w:webHidden/>
+              </w:rPr>
+              <w:tab/>
+            </w:r>
+            <w:r>
+              <w:rPr>
+                <w:noProof/>
+                <w:webHidden/>
+              </w:rPr>
+              <w:fldChar w:fldCharType="begin"/>
+            </w:r>
+            <w:r>
+              <w:rPr>
+                <w:noProof/>
+                <w:webHidden/>
+              </w:rPr>
+              <w:instrText xml:space="preserve"> PAGEREF _Toc142353962 \h </w:instrText>
+            </w:r>
+            <w:r>
+              <w:rPr>
+                <w:noProof/>
+                <w:webHidden/>
+              </w:rPr>
+            </w:r>
+            <w:r>
+              <w:rPr>
+                <w:noProof/>
+                <w:webHidden/>
+              </w:rPr>
+              <w:fldChar w:fldCharType="separate"/>
+            </w:r>
+            <w:r>
+              <w:rPr>
+                <w:noProof/>
+                <w:webHidden/>
+              </w:rPr>
+              <w:t>13</w:t>
+            </w:r>
+            <w:r>
+              <w:rPr>
+                <w:noProof/>
+                <w:webHidden/>
+              </w:rPr>
+              <w:fldChar w:fldCharType="end"/>
+            </w:r>
+          </w:hyperlink>
+        </w:p>
+        <w:p>
+          <w:pPr>
+            <w:pStyle w:val="TDC2"/>
+            <w:spacing w:before="0"/>
+            <w:rPr>
+              <w:rFonts w:eastAsiaTheme="minorEastAsia"/>
+              <w:noProof/>
+              <w:kern w:val="2"/>
+              <w:lang w:val="es-BO" w:eastAsia="es-BO"/>
+              <w14:ligatures w14:val="standardContextual"/>
+            </w:rPr>
+          </w:pPr>
+          <w:hyperlink w:anchor="_Toc142353963" w:history="1">
+            <w:r>
+              <w:rPr>
+                <w:rStyle w:val="Hipervnculo"/>
+                <w:rFonts w:ascii="Arial" w:hAnsi="Arial" w:cs="Arial"/>
+                <w:b/>
+                <w:bCs/>
+                <w:noProof/>
+                <w:sz w:val="22"/>
+                <w:szCs w:val="22"/>
+              </w:rPr>
+              <w:t>8.2</w:t>
+            </w:r>
+            <w:r>
+              <w:rPr>
+                <w:rFonts w:eastAsiaTheme="minorEastAsia"/>
+                <w:noProof/>
+                <w:kern w:val="2"/>
+                <w:lang w:val="es-BO" w:eastAsia="es-BO"/>
+                <w14:ligatures w14:val="standardContextual"/>
+              </w:rPr>
+              <w:tab/>
+            </w:r>
+            <w:r>
+              <w:rPr>
+                <w:rStyle w:val="Hipervnculo"/>
+                <w:rFonts w:ascii="Arial" w:hAnsi="Arial" w:cs="Arial"/>
+                <w:b/>
+                <w:bCs/>
+                <w:noProof/>
+                <w:sz w:val="22"/>
+                <w:szCs w:val="22"/>
+              </w:rPr>
+              <w:t>TIPO DE INVESTIGACION</w:t>
+            </w:r>
+            <w:r>
+              <w:rPr>
+                <w:noProof/>
+                <w:webHidden/>
+              </w:rPr>
+              <w:tab/>
+            </w:r>
+            <w:r>
+              <w:rPr>
+                <w:noProof/>
+                <w:webHidden/>
+              </w:rPr>
+              <w:fldChar w:fldCharType="begin"/>
+            </w:r>
+            <w:r>
+              <w:rPr>
+                <w:noProof/>
+                <w:webHidden/>
+              </w:rPr>
+              <w:instrText xml:space="preserve"> PAGEREF _Toc142353963 \h </w:instrText>
+            </w:r>
+            <w:r>
+              <w:rPr>
+                <w:noProof/>
+                <w:webHidden/>
+              </w:rPr>
+            </w:r>
+            <w:r>
+              <w:rPr>
+                <w:noProof/>
+                <w:webHidden/>
+              </w:rPr>
+              <w:fldChar w:fldCharType="separate"/>
+            </w:r>
+            <w:r>
+              <w:rPr>
+                <w:noProof/>
+                <w:webHidden/>
+              </w:rPr>
+              <w:t>13</w:t>
+            </w:r>
+            <w:r>
+              <w:rPr>
+                <w:noProof/>
+                <w:webHidden/>
+              </w:rPr>
+              <w:fldChar w:fldCharType="end"/>
+            </w:r>
+          </w:hyperlink>
+        </w:p>
+        <w:p>
+          <w:pPr>
+            <w:pStyle w:val="TDC2"/>
+            <w:spacing w:before="0"/>
+            <w:rPr>
+              <w:rFonts w:eastAsiaTheme="minorEastAsia"/>
+              <w:noProof/>
+              <w:kern w:val="2"/>
+              <w:lang w:val="es-BO" w:eastAsia="es-BO"/>
+              <w14:ligatures w14:val="standardContextual"/>
+            </w:rPr>
+          </w:pPr>
+          <w:hyperlink w:anchor="_Toc142353964" w:history="1">
+            <w:r>
+              <w:rPr>
+                <w:rStyle w:val="Hipervnculo"/>
+                <w:rFonts w:ascii="Arial" w:hAnsi="Arial" w:cs="Arial"/>
+                <w:b/>
+                <w:bCs/>
+                <w:noProof/>
+                <w:sz w:val="22"/>
+                <w:szCs w:val="22"/>
+              </w:rPr>
+              <w:t>8.3</w:t>
+            </w:r>
+            <w:r>
+              <w:rPr>
+                <w:rFonts w:eastAsiaTheme="minorEastAsia"/>
+                <w:noProof/>
+                <w:kern w:val="2"/>
+                <w:lang w:val="es-BO" w:eastAsia="es-BO"/>
+                <w14:ligatures w14:val="standardContextual"/>
+              </w:rPr>
+              <w:tab/>
+            </w:r>
+            <w:r>
+              <w:rPr>
+                <w:rStyle w:val="Hipervnculo"/>
+                <w:rFonts w:ascii="Arial" w:hAnsi="Arial" w:cs="Arial"/>
+                <w:b/>
+                <w:bCs/>
+                <w:noProof/>
+                <w:sz w:val="22"/>
+                <w:szCs w:val="22"/>
+              </w:rPr>
+              <w:t>METODOS</w:t>
+            </w:r>
+            <w:r>
+              <w:rPr>
+                <w:noProof/>
+                <w:webHidden/>
+              </w:rPr>
+              <w:tab/>
+            </w:r>
+            <w:r>
+              <w:rPr>
+                <w:noProof/>
+                <w:webHidden/>
+              </w:rPr>
+              <w:fldChar w:fldCharType="begin"/>
+            </w:r>
+            <w:r>
+              <w:rPr>
+                <w:noProof/>
+                <w:webHidden/>
+              </w:rPr>
+              <w:instrText xml:space="preserve"> PAGEREF _Toc142353964 \h </w:instrText>
+            </w:r>
+            <w:r>
+              <w:rPr>
+                <w:noProof/>
+                <w:webHidden/>
+              </w:rPr>
+            </w:r>
+            <w:r>
+              <w:rPr>
+                <w:noProof/>
+                <w:webHidden/>
+              </w:rPr>
+              <w:fldChar w:fldCharType="separate"/>
+            </w:r>
+            <w:r>
+              <w:rPr>
+                <w:noProof/>
+                <w:webHidden/>
+              </w:rPr>
+              <w:t>13</w:t>
+            </w:r>
+            <w:r>
+              <w:rPr>
+                <w:noProof/>
+                <w:webHidden/>
+              </w:rPr>
+              <w:fldChar w:fldCharType="end"/>
+            </w:r>
+          </w:hyperlink>
+        </w:p>
+        <w:p>
+          <w:pPr>
+            <w:pStyle w:val="TDC2"/>
+            <w:spacing w:before="0"/>
+            <w:rPr>
+              <w:rFonts w:eastAsiaTheme="minorEastAsia"/>
+              <w:noProof/>
+              <w:kern w:val="2"/>
+              <w:lang w:val="es-BO" w:eastAsia="es-BO"/>
+              <w14:ligatures w14:val="standardContextual"/>
+            </w:rPr>
+          </w:pPr>
+          <w:hyperlink w:anchor="_Toc142353965" w:history="1">
+            <w:r>
+              <w:rPr>
+                <w:rStyle w:val="Hipervnculo"/>
+                <w:rFonts w:ascii="Arial" w:hAnsi="Arial" w:cs="Arial"/>
+                <w:b/>
+                <w:bCs/>
+                <w:noProof/>
+                <w:sz w:val="22"/>
+                <w:szCs w:val="22"/>
+              </w:rPr>
+              <w:t>8.4</w:t>
+            </w:r>
+            <w:r>
+              <w:rPr>
+                <w:rFonts w:eastAsiaTheme="minorEastAsia"/>
+                <w:noProof/>
+                <w:kern w:val="2"/>
+                <w:lang w:val="es-BO" w:eastAsia="es-BO"/>
+                <w14:ligatures w14:val="standardContextual"/>
+              </w:rPr>
+              <w:tab/>
+            </w:r>
+            <w:r>
+              <w:rPr>
+                <w:rStyle w:val="Hipervnculo"/>
+                <w:rFonts w:ascii="Arial" w:hAnsi="Arial" w:cs="Arial"/>
+                <w:b/>
+                <w:bCs/>
+                <w:noProof/>
+                <w:sz w:val="22"/>
+                <w:szCs w:val="22"/>
+              </w:rPr>
+              <w:t>TECNICAS</w:t>
+            </w:r>
+            <w:r>
+              <w:rPr>
+                <w:noProof/>
+                <w:webHidden/>
+              </w:rPr>
+              <w:tab/>
+            </w:r>
+            <w:r>
+              <w:rPr>
+                <w:noProof/>
+                <w:webHidden/>
+              </w:rPr>
+              <w:fldChar w:fldCharType="begin"/>
+            </w:r>
+            <w:r>
+              <w:rPr>
+                <w:noProof/>
+                <w:webHidden/>
+              </w:rPr>
+              <w:instrText xml:space="preserve"> PAGEREF _Toc142353965 \h </w:instrText>
+            </w:r>
+            <w:r>
+              <w:rPr>
+                <w:noProof/>
+                <w:webHidden/>
+              </w:rPr>
+            </w:r>
+            <w:r>
+              <w:rPr>
+                <w:noProof/>
+                <w:webHidden/>
+              </w:rPr>
+              <w:fldChar w:fldCharType="separate"/>
+            </w:r>
+            <w:r>
+              <w:rPr>
+                <w:noProof/>
+                <w:webHidden/>
+              </w:rPr>
+              <w:t>14</w:t>
+            </w:r>
+            <w:r>
+              <w:rPr>
+                <w:noProof/>
+                <w:webHidden/>
+              </w:rPr>
+              <w:fldChar w:fldCharType="end"/>
+            </w:r>
+          </w:hyperlink>
+        </w:p>
+        <w:p>
+          <w:pPr>
+            <w:pStyle w:val="TDC2"/>
+            <w:spacing w:before="0"/>
+            <w:rPr>
+              <w:rFonts w:eastAsiaTheme="minorEastAsia"/>
+              <w:noProof/>
+              <w:kern w:val="2"/>
+              <w:lang w:val="es-BO" w:eastAsia="es-BO"/>
+              <w14:ligatures w14:val="standardContextual"/>
+            </w:rPr>
+          </w:pPr>
+          <w:hyperlink w:anchor="_Toc142353966" w:history="1">
+            <w:r>
+              <w:rPr>
+                <w:rStyle w:val="Hipervnculo"/>
+                <w:rFonts w:ascii="Arial" w:hAnsi="Arial" w:cs="Arial"/>
+                <w:b/>
+                <w:bCs/>
+                <w:noProof/>
+                <w:sz w:val="22"/>
+                <w:szCs w:val="22"/>
+              </w:rPr>
+              <w:t>8.5</w:t>
+            </w:r>
+            <w:r>
+              <w:rPr>
+                <w:rFonts w:eastAsiaTheme="minorEastAsia"/>
+                <w:noProof/>
+                <w:kern w:val="2"/>
+                <w:lang w:val="es-BO" w:eastAsia="es-BO"/>
+                <w14:ligatures w14:val="standardContextual"/>
+              </w:rPr>
+              <w:tab/>
+            </w:r>
+            <w:r>
+              <w:rPr>
+                <w:rStyle w:val="Hipervnculo"/>
+                <w:rFonts w:ascii="Arial" w:hAnsi="Arial" w:cs="Arial"/>
+                <w:b/>
+                <w:bCs/>
+                <w:noProof/>
+                <w:sz w:val="22"/>
+                <w:szCs w:val="22"/>
+              </w:rPr>
+              <w:t>POBLACION</w:t>
+            </w:r>
+            <w:r>
+              <w:rPr>
+                <w:noProof/>
+                <w:webHidden/>
+              </w:rPr>
+              <w:tab/>
+            </w:r>
+            <w:r>
+              <w:rPr>
+                <w:noProof/>
+                <w:webHidden/>
+              </w:rPr>
+              <w:fldChar w:fldCharType="begin"/>
+            </w:r>
+            <w:r>
+              <w:rPr>
+                <w:noProof/>
+                <w:webHidden/>
+              </w:rPr>
+              <w:instrText xml:space="preserve"> PAGEREF _Toc142353966 \h </w:instrText>
+            </w:r>
+            <w:r>
+              <w:rPr>
+                <w:noProof/>
+                <w:webHidden/>
+              </w:rPr>
+            </w:r>
+            <w:r>
+              <w:rPr>
+                <w:noProof/>
+                <w:webHidden/>
+              </w:rPr>
+              <w:fldChar w:fldCharType="separate"/>
+            </w:r>
+            <w:r>
+              <w:rPr>
+                <w:noProof/>
+                <w:webHidden/>
+              </w:rPr>
+              <w:t>15</w:t>
+            </w:r>
+            <w:r>
+              <w:rPr>
+                <w:noProof/>
+                <w:webHidden/>
+              </w:rPr>
+              <w:fldChar w:fldCharType="end"/>
+            </w:r>
+          </w:hyperlink>
+        </w:p>
+        <w:p>
+          <w:pPr>
+            <w:pStyle w:val="TDC2"/>
+            <w:spacing w:before="0"/>
+            <w:rPr>
+              <w:rFonts w:eastAsiaTheme="minorEastAsia"/>
+              <w:noProof/>
+              <w:kern w:val="2"/>
+              <w:lang w:val="es-BO" w:eastAsia="es-BO"/>
+              <w14:ligatures w14:val="standardContextual"/>
+            </w:rPr>
+          </w:pPr>
+          <w:hyperlink w:anchor="_Toc142353967" w:history="1">
+            <w:r>
+              <w:rPr>
+                <w:rStyle w:val="Hipervnculo"/>
+                <w:rFonts w:ascii="Arial" w:hAnsi="Arial" w:cs="Arial"/>
+                <w:b/>
+                <w:bCs/>
+                <w:noProof/>
+                <w:sz w:val="22"/>
+                <w:szCs w:val="22"/>
+              </w:rPr>
+              <w:t>8.6</w:t>
+            </w:r>
+            <w:r>
+              <w:rPr>
+                <w:rFonts w:eastAsiaTheme="minorEastAsia"/>
+                <w:noProof/>
+                <w:kern w:val="2"/>
+                <w:lang w:val="es-BO" w:eastAsia="es-BO"/>
+                <w14:ligatures w14:val="standardContextual"/>
+              </w:rPr>
+              <w:tab/>
+            </w:r>
+            <w:r>
+              <w:rPr>
+                <w:rStyle w:val="Hipervnculo"/>
+                <w:rFonts w:ascii="Arial" w:hAnsi="Arial" w:cs="Arial"/>
+                <w:b/>
+                <w:bCs/>
+                <w:noProof/>
+                <w:sz w:val="22"/>
+                <w:szCs w:val="22"/>
+              </w:rPr>
+              <w:t>FUENTES</w:t>
+            </w:r>
+            <w:r>
+              <w:rPr>
+                <w:noProof/>
+                <w:webHidden/>
+              </w:rPr>
+              <w:tab/>
+            </w:r>
+            <w:r>
+              <w:rPr>
+                <w:noProof/>
+                <w:webHidden/>
+              </w:rPr>
+              <w:fldChar w:fldCharType="begin"/>
+            </w:r>
+            <w:r>
+              <w:rPr>
+                <w:noProof/>
+                <w:webHidden/>
+              </w:rPr>
+              <w:instrText xml:space="preserve"> PAGEREF _Toc142353967 \h </w:instrText>
+            </w:r>
+            <w:r>
+              <w:rPr>
+                <w:noProof/>
+                <w:webHidden/>
+              </w:rPr>
+            </w:r>
+            <w:r>
+              <w:rPr>
+                <w:noProof/>
+                <w:webHidden/>
+              </w:rPr>
+              <w:fldChar w:fldCharType="separate"/>
+            </w:r>
+            <w:r>
+              <w:rPr>
+                <w:noProof/>
+                <w:webHidden/>
+              </w:rPr>
+              <w:t>15</w:t>
+            </w:r>
+            <w:r>
+              <w:rPr>
+                <w:noProof/>
+                <w:webHidden/>
               </w:rPr>
               <w:fldChar w:fldCharType="end"/>
             </w:r>
@@ -3413,21 +3038,26 @@
               <w:tab w:val="left" w:pos="440"/>
               <w:tab w:val="right" w:leader="dot" w:pos="9395"/>
             </w:tabs>
+            <w:spacing w:before="0" w:line="276" w:lineRule="auto"/>
             <w:rPr>
               <w:rFonts w:ascii="Arial" w:eastAsiaTheme="minorEastAsia" w:hAnsi="Arial" w:cs="Arial"/>
+              <w:b w:val="0"/>
+              <w:bCs w:val="0"/>
               <w:caps w:val="0"/>
               <w:noProof/>
               <w:kern w:val="2"/>
               <w:sz w:val="22"/>
               <w:szCs w:val="22"/>
               <w:lang w:val="es-BO" w:eastAsia="es-BO"/>
+              <w14:ligatures w14:val="standardContextual"/>
             </w:rPr>
           </w:pPr>
-          <w:hyperlink w:anchor="_Toc142271894" w:history="1">
+          <w:hyperlink w:anchor="_Toc142353968" w:history="1">
             <w:r>
               <w:rPr>
                 <w:rStyle w:val="Hipervnculo"/>
                 <w:rFonts w:ascii="Arial" w:hAnsi="Arial" w:cs="Arial"/>
+                <w:caps w:val="0"/>
                 <w:noProof/>
                 <w:sz w:val="22"/>
                 <w:szCs w:val="22"/>
@@ -3437,12 +3067,15 @@
             <w:r>
               <w:rPr>
                 <w:rFonts w:ascii="Arial" w:eastAsiaTheme="minorEastAsia" w:hAnsi="Arial" w:cs="Arial"/>
+                <w:b w:val="0"/>
+                <w:bCs w:val="0"/>
                 <w:caps w:val="0"/>
                 <w:noProof/>
                 <w:kern w:val="2"/>
                 <w:sz w:val="22"/>
                 <w:szCs w:val="22"/>
                 <w:lang w:val="es-BO" w:eastAsia="es-BO"/>
+                <w14:ligatures w14:val="standardContextual"/>
               </w:rPr>
               <w:tab/>
             </w:r>
@@ -3450,15 +3083,17 @@
               <w:rPr>
                 <w:rStyle w:val="Hipervnculo"/>
                 <w:rFonts w:ascii="Arial" w:hAnsi="Arial" w:cs="Arial"/>
-                <w:noProof/>
-                <w:sz w:val="22"/>
-                <w:szCs w:val="22"/>
-              </w:rPr>
-              <w:t>CRONOGRAMA</w:t>
-            </w:r>
-            <w:r>
-              <w:rPr>
-                <w:rFonts w:ascii="Arial" w:hAnsi="Arial" w:cs="Arial"/>
+                <w:caps w:val="0"/>
+                <w:noProof/>
+                <w:sz w:val="22"/>
+                <w:szCs w:val="22"/>
+              </w:rPr>
+              <w:t>INDICE TENTATIVO</w:t>
+            </w:r>
+            <w:r>
+              <w:rPr>
+                <w:rFonts w:ascii="Arial" w:hAnsi="Arial" w:cs="Arial"/>
+                <w:caps w:val="0"/>
                 <w:noProof/>
                 <w:webHidden/>
                 <w:sz w:val="22"/>
@@ -3484,7 +3119,7 @@
                 <w:sz w:val="22"/>
                 <w:szCs w:val="22"/>
               </w:rPr>
-              <w:instrText xml:space="preserve"> PAGEREF _Toc142271894 \h </w:instrText>
+              <w:instrText xml:space="preserve"> PAGEREF _Toc142353968 \h </w:instrText>
             </w:r>
             <w:r>
               <w:rPr>
@@ -3513,7 +3148,7 @@
                 <w:sz w:val="22"/>
                 <w:szCs w:val="22"/>
               </w:rPr>
-              <w:t>8</w:t>
+              <w:t>16</w:t>
             </w:r>
             <w:r>
               <w:rPr>
@@ -3534,21 +3169,26 @@
               <w:tab w:val="left" w:pos="660"/>
               <w:tab w:val="right" w:leader="dot" w:pos="9395"/>
             </w:tabs>
+            <w:spacing w:before="0" w:line="276" w:lineRule="auto"/>
             <w:rPr>
               <w:rFonts w:ascii="Arial" w:eastAsiaTheme="minorEastAsia" w:hAnsi="Arial" w:cs="Arial"/>
+              <w:b w:val="0"/>
+              <w:bCs w:val="0"/>
               <w:caps w:val="0"/>
               <w:noProof/>
               <w:kern w:val="2"/>
               <w:sz w:val="22"/>
               <w:szCs w:val="22"/>
               <w:lang w:val="es-BO" w:eastAsia="es-BO"/>
+              <w14:ligatures w14:val="standardContextual"/>
             </w:rPr>
           </w:pPr>
-          <w:hyperlink w:anchor="_Toc142271895" w:history="1">
+          <w:hyperlink w:anchor="_Toc142353969" w:history="1">
             <w:r>
               <w:rPr>
                 <w:rStyle w:val="Hipervnculo"/>
                 <w:rFonts w:ascii="Arial" w:hAnsi="Arial" w:cs="Arial"/>
+                <w:caps w:val="0"/>
                 <w:noProof/>
                 <w:sz w:val="22"/>
                 <w:szCs w:val="22"/>
@@ -3558,12 +3198,15 @@
             <w:r>
               <w:rPr>
                 <w:rFonts w:ascii="Arial" w:eastAsiaTheme="minorEastAsia" w:hAnsi="Arial" w:cs="Arial"/>
+                <w:b w:val="0"/>
+                <w:bCs w:val="0"/>
                 <w:caps w:val="0"/>
                 <w:noProof/>
                 <w:kern w:val="2"/>
                 <w:sz w:val="22"/>
                 <w:szCs w:val="22"/>
                 <w:lang w:val="es-BO" w:eastAsia="es-BO"/>
+                <w14:ligatures w14:val="standardContextual"/>
               </w:rPr>
               <w:tab/>
             </w:r>
@@ -3571,15 +3214,17 @@
               <w:rPr>
                 <w:rStyle w:val="Hipervnculo"/>
                 <w:rFonts w:ascii="Arial" w:hAnsi="Arial" w:cs="Arial"/>
-                <w:noProof/>
-                <w:sz w:val="22"/>
-                <w:szCs w:val="22"/>
-              </w:rPr>
-              <w:t>REFERENCIAS BIBLIOGRAFICAS</w:t>
-            </w:r>
-            <w:r>
-              <w:rPr>
-                <w:rFonts w:ascii="Arial" w:hAnsi="Arial" w:cs="Arial"/>
+                <w:caps w:val="0"/>
+                <w:noProof/>
+                <w:sz w:val="22"/>
+                <w:szCs w:val="22"/>
+              </w:rPr>
+              <w:t>CRONOGRAMA</w:t>
+            </w:r>
+            <w:r>
+              <w:rPr>
+                <w:rFonts w:ascii="Arial" w:hAnsi="Arial" w:cs="Arial"/>
+                <w:caps w:val="0"/>
                 <w:noProof/>
                 <w:webHidden/>
                 <w:sz w:val="22"/>
@@ -3605,7 +3250,7 @@
                 <w:sz w:val="22"/>
                 <w:szCs w:val="22"/>
               </w:rPr>
-              <w:instrText xml:space="preserve"> PAGEREF _Toc142271895 \h </w:instrText>
+              <w:instrText xml:space="preserve"> PAGEREF _Toc142353969 \h </w:instrText>
             </w:r>
             <w:r>
               <w:rPr>
@@ -3634,7 +3279,7 @@
                 <w:sz w:val="22"/>
                 <w:szCs w:val="22"/>
               </w:rPr>
-              <w:t>8</w:t>
+              <w:t>18</w:t>
             </w:r>
             <w:r>
               <w:rPr>
@@ -3649,6 +3294,140 @@
           </w:hyperlink>
         </w:p>
         <w:p>
+          <w:pPr>
+            <w:pStyle w:val="TDC1"/>
+            <w:tabs>
+              <w:tab w:val="left" w:pos="440"/>
+              <w:tab w:val="right" w:leader="dot" w:pos="9395"/>
+            </w:tabs>
+            <w:spacing w:before="0" w:line="276" w:lineRule="auto"/>
+            <w:rPr>
+              <w:rFonts w:ascii="Arial" w:eastAsiaTheme="minorEastAsia" w:hAnsi="Arial" w:cs="Arial"/>
+              <w:b w:val="0"/>
+              <w:bCs w:val="0"/>
+              <w:caps w:val="0"/>
+              <w:noProof/>
+              <w:kern w:val="2"/>
+              <w:sz w:val="22"/>
+              <w:szCs w:val="22"/>
+              <w:lang w:val="es-BO" w:eastAsia="es-BO"/>
+              <w14:ligatures w14:val="standardContextual"/>
+            </w:rPr>
+          </w:pPr>
+          <w:hyperlink w:anchor="_Toc142353970" w:history="1">
+            <w:r>
+              <w:rPr>
+                <w:rStyle w:val="Hipervnculo"/>
+                <w:rFonts w:ascii="Arial" w:hAnsi="Arial" w:cs="Arial"/>
+                <w:caps w:val="0"/>
+                <w:noProof/>
+                <w:sz w:val="22"/>
+                <w:szCs w:val="22"/>
+              </w:rPr>
+              <w:t>11</w:t>
+            </w:r>
+            <w:r>
+              <w:rPr>
+                <w:rFonts w:ascii="Arial" w:eastAsiaTheme="minorEastAsia" w:hAnsi="Arial" w:cs="Arial"/>
+                <w:b w:val="0"/>
+                <w:bCs w:val="0"/>
+                <w:caps w:val="0"/>
+                <w:noProof/>
+                <w:kern w:val="2"/>
+                <w:sz w:val="22"/>
+                <w:szCs w:val="22"/>
+                <w:lang w:val="es-BO" w:eastAsia="es-BO"/>
+                <w14:ligatures w14:val="standardContextual"/>
+              </w:rPr>
+              <w:tab/>
+            </w:r>
+            <w:r>
+              <w:rPr>
+                <w:rStyle w:val="Hipervnculo"/>
+                <w:rFonts w:ascii="Arial" w:hAnsi="Arial" w:cs="Arial"/>
+                <w:caps w:val="0"/>
+                <w:noProof/>
+                <w:sz w:val="22"/>
+                <w:szCs w:val="22"/>
+              </w:rPr>
+              <w:t>REFERENCIAS BIBLIOGRÁFICAS</w:t>
+            </w:r>
+            <w:r>
+              <w:rPr>
+                <w:rFonts w:ascii="Arial" w:hAnsi="Arial" w:cs="Arial"/>
+                <w:caps w:val="0"/>
+                <w:noProof/>
+                <w:webHidden/>
+                <w:sz w:val="22"/>
+                <w:szCs w:val="22"/>
+              </w:rPr>
+              <w:tab/>
+            </w:r>
+            <w:r>
+              <w:rPr>
+                <w:rFonts w:ascii="Arial" w:hAnsi="Arial" w:cs="Arial"/>
+                <w:noProof/>
+                <w:webHidden/>
+                <w:sz w:val="22"/>
+                <w:szCs w:val="22"/>
+              </w:rPr>
+              <w:fldChar w:fldCharType="begin"/>
+            </w:r>
+            <w:r>
+              <w:rPr>
+                <w:rFonts w:ascii="Arial" w:hAnsi="Arial" w:cs="Arial"/>
+                <w:noProof/>
+                <w:webHidden/>
+                <w:sz w:val="22"/>
+                <w:szCs w:val="22"/>
+              </w:rPr>
+              <w:instrText xml:space="preserve"> PAGEREF _Toc142353970 \h </w:instrText>
+            </w:r>
+            <w:r>
+              <w:rPr>
+                <w:rFonts w:ascii="Arial" w:hAnsi="Arial" w:cs="Arial"/>
+                <w:noProof/>
+                <w:webHidden/>
+                <w:sz w:val="22"/>
+                <w:szCs w:val="22"/>
+              </w:rPr>
+            </w:r>
+            <w:r>
+              <w:rPr>
+                <w:rFonts w:ascii="Arial" w:hAnsi="Arial" w:cs="Arial"/>
+                <w:noProof/>
+                <w:webHidden/>
+                <w:sz w:val="22"/>
+                <w:szCs w:val="22"/>
+              </w:rPr>
+              <w:fldChar w:fldCharType="separate"/>
+            </w:r>
+            <w:r>
+              <w:rPr>
+                <w:rFonts w:ascii="Arial" w:hAnsi="Arial" w:cs="Arial"/>
+                <w:noProof/>
+                <w:webHidden/>
+                <w:sz w:val="22"/>
+                <w:szCs w:val="22"/>
+              </w:rPr>
+              <w:t>18</w:t>
+            </w:r>
+            <w:r>
+              <w:rPr>
+                <w:rFonts w:ascii="Arial" w:hAnsi="Arial" w:cs="Arial"/>
+                <w:noProof/>
+                <w:webHidden/>
+                <w:sz w:val="22"/>
+                <w:szCs w:val="22"/>
+              </w:rPr>
+              <w:fldChar w:fldCharType="end"/>
+            </w:r>
+          </w:hyperlink>
+        </w:p>
+        <w:p>
+          <w:pPr>
+            <w:spacing w:line="276" w:lineRule="auto"/>
+          </w:pPr>
           <w:r>
             <w:rPr>
               <w:rFonts w:ascii="Arial" w:hAnsi="Arial" w:cs="Arial"/>
@@ -3668,48 +3447,6 @@
     </w:p>
     <w:p>
       <w:pPr>
-        <w:pStyle w:val="Textoindependiente"/>
-        <w:spacing w:before="238" w:line="360" w:lineRule="auto"/>
-      </w:pPr>
-    </w:p>
-    <w:p>
-      <w:pPr>
-        <w:pStyle w:val="Textoindependiente"/>
-        <w:spacing w:before="238" w:line="360" w:lineRule="auto"/>
-      </w:pPr>
-    </w:p>
-    <w:p>
-      <w:pPr>
-        <w:pStyle w:val="Textoindependiente"/>
-        <w:spacing w:before="238" w:line="360" w:lineRule="auto"/>
-      </w:pPr>
-    </w:p>
-    <w:p>
-      <w:pPr>
-        <w:pStyle w:val="Textoindependiente"/>
-        <w:spacing w:before="238" w:line="360" w:lineRule="auto"/>
-      </w:pPr>
-    </w:p>
-    <w:p>
-      <w:pPr>
-        <w:pStyle w:val="Textoindependiente"/>
-        <w:spacing w:before="238" w:line="360" w:lineRule="auto"/>
-      </w:pPr>
-    </w:p>
-    <w:p>
-      <w:pPr>
-        <w:pStyle w:val="Textoindependiente"/>
-        <w:spacing w:before="238" w:line="360" w:lineRule="auto"/>
-      </w:pPr>
-    </w:p>
-    <w:p>
-      <w:pPr>
-        <w:pStyle w:val="Textoindependiente"/>
-        <w:spacing w:before="238" w:line="360" w:lineRule="auto"/>
-      </w:pPr>
-    </w:p>
-    <w:p>
-      <w:pPr>
         <w:pStyle w:val="Ttulo1"/>
         <w:spacing w:line="360" w:lineRule="auto"/>
         <w:rPr>
@@ -3718,12 +3455,13 @@
         </w:rPr>
       </w:pPr>
       <w:bookmarkStart w:id="1" w:name="_Toc142271846"/>
-      <w:bookmarkStart w:id="2" w:name="_Toc142271874"/>
+      <w:bookmarkStart w:id="2" w:name="_Toc142353930"/>
       <w:r>
         <w:rPr>
           <w:rFonts w:ascii="Arial MT" w:hAnsi="Arial MT"/>
           <w:color w:val="000000" w:themeColor="text1"/>
         </w:rPr>
+        <w:lastRenderedPageBreak/>
         <w:t>INTRODUCCION</w:t>
       </w:r>
       <w:bookmarkEnd w:id="0"/>
@@ -3917,19 +3655,7 @@
         <w:rPr>
           <w:noProof/>
         </w:rPr>
-        <w:t xml:space="preserve">Moyotl Hernández </w:t>
-      </w:r>
-      <w:r>
-        <w:rPr>
-          <w:noProof/>
-        </w:rPr>
-        <w:t>y</w:t>
-      </w:r>
-      <w:r>
-        <w:rPr>
-          <w:noProof/>
-        </w:rPr>
-        <w:t xml:space="preserve"> Mónica</w:t>
+        <w:t>Moyotl Hernández y Mónica</w:t>
       </w:r>
       <w:r>
         <w:t xml:space="preserve"> </w:t>
@@ -3997,19 +3723,7 @@
         <w:rPr>
           <w:noProof/>
         </w:rPr>
-        <w:t xml:space="preserve">González, Sosa, </w:t>
-      </w:r>
-      <w:r>
-        <w:rPr>
-          <w:noProof/>
-        </w:rPr>
-        <w:t>y</w:t>
-      </w:r>
-      <w:r>
-        <w:rPr>
-          <w:noProof/>
-        </w:rPr>
-        <w:t xml:space="preserve"> Martin</w:t>
+        <w:t>González, Sosa, y Martin</w:t>
       </w:r>
       <w:r>
         <w:t xml:space="preserve"> </w:t>
@@ -4124,7 +3838,7 @@
         </w:rPr>
       </w:pPr>
       <w:bookmarkStart w:id="3" w:name="_Toc142271847"/>
-      <w:bookmarkStart w:id="4" w:name="_Toc142271875"/>
+      <w:bookmarkStart w:id="4" w:name="_Toc142353931"/>
       <w:r>
         <w:rPr>
           <w:rFonts w:ascii="Arial MT" w:hAnsi="Arial MT"/>
@@ -4185,7 +3899,7 @@
         </w:rPr>
       </w:pPr>
       <w:bookmarkStart w:id="5" w:name="_Toc142271848"/>
-      <w:bookmarkStart w:id="6" w:name="_Toc142271876"/>
+      <w:bookmarkStart w:id="6" w:name="_Toc142353932"/>
       <w:r>
         <w:rPr>
           <w:rFonts w:ascii="Arial MT" w:hAnsi="Arial MT" w:cs="Arial"/>
@@ -4231,7 +3945,7 @@
         </w:rPr>
       </w:pPr>
       <w:bookmarkStart w:id="7" w:name="_Toc142271849"/>
-      <w:bookmarkStart w:id="8" w:name="_Toc142271877"/>
+      <w:bookmarkStart w:id="8" w:name="_Toc142353933"/>
       <w:r>
         <w:rPr>
           <w:rFonts w:ascii="Arial MT" w:hAnsi="Arial MT"/>
@@ -4265,7 +3979,7 @@
         </w:rPr>
       </w:pPr>
       <w:bookmarkStart w:id="9" w:name="_Toc142271850"/>
-      <w:bookmarkStart w:id="10" w:name="_Toc142271878"/>
+      <w:bookmarkStart w:id="10" w:name="_Toc142353934"/>
       <w:r>
         <w:rPr>
           <w:rFonts w:ascii="Arial MT" w:hAnsi="Arial MT" w:cs="Arial"/>
@@ -4300,7 +4014,6 @@
         <w:t xml:space="preserve">n </w:t>
       </w:r>
       <w:bookmarkEnd w:id="9"/>
-      <w:bookmarkEnd w:id="10"/>
       <w:r>
         <w:rPr>
           <w:rFonts w:ascii="Arial MT" w:hAnsi="Arial MT" w:cs="Arial"/>
@@ -4312,6 +4025,7 @@
         </w:rPr>
         <w:t>técnica</w:t>
       </w:r>
+      <w:bookmarkEnd w:id="10"/>
     </w:p>
     <w:p>
       <w:pPr>
@@ -4388,7 +4102,7 @@
         </w:rPr>
       </w:pPr>
       <w:bookmarkStart w:id="11" w:name="_Toc142271851"/>
-      <w:bookmarkStart w:id="12" w:name="_Toc142271879"/>
+      <w:bookmarkStart w:id="12" w:name="_Toc142353935"/>
       <w:r>
         <w:rPr>
           <w:rFonts w:ascii="Arial MT" w:hAnsi="Arial MT" w:cs="Arial"/>
@@ -4412,7 +4126,6 @@
         <w:t xml:space="preserve">ustificación </w:t>
       </w:r>
       <w:bookmarkEnd w:id="11"/>
-      <w:bookmarkEnd w:id="12"/>
       <w:r>
         <w:rPr>
           <w:rFonts w:ascii="Arial MT" w:hAnsi="Arial MT" w:cs="Arial"/>
@@ -4424,6 +4137,7 @@
         </w:rPr>
         <w:t>económica</w:t>
       </w:r>
+      <w:bookmarkEnd w:id="12"/>
     </w:p>
     <w:p>
       <w:pPr>
@@ -4479,7 +4193,7 @@
         </w:rPr>
       </w:pPr>
       <w:bookmarkStart w:id="13" w:name="_Toc142271852"/>
-      <w:bookmarkStart w:id="14" w:name="_Toc142271880"/>
+      <w:bookmarkStart w:id="14" w:name="_Toc142353936"/>
       <w:r>
         <w:rPr>
           <w:rFonts w:ascii="Arial MT" w:hAnsi="Arial MT" w:cs="Arial"/>
@@ -4568,7 +4282,7 @@
         </w:rPr>
       </w:pPr>
       <w:bookmarkStart w:id="15" w:name="_Toc142271853"/>
-      <w:bookmarkStart w:id="16" w:name="_Toc142271881"/>
+      <w:bookmarkStart w:id="16" w:name="_Toc142353937"/>
       <w:r>
         <w:rPr>
           <w:rFonts w:ascii="Arial MT" w:hAnsi="Arial MT"/>
@@ -4593,7 +4307,7 @@
         </w:rPr>
       </w:pPr>
       <w:bookmarkStart w:id="17" w:name="_Toc142271854"/>
-      <w:bookmarkStart w:id="18" w:name="_Toc142271882"/>
+      <w:bookmarkStart w:id="18" w:name="_Toc142353938"/>
       <w:r>
         <w:rPr>
           <w:rFonts w:ascii="Arial MT" w:hAnsi="Arial MT" w:cs="Arial"/>
@@ -4654,7 +4368,7 @@
         </w:rPr>
       </w:pPr>
       <w:bookmarkStart w:id="19" w:name="_Toc142271855"/>
-      <w:bookmarkStart w:id="20" w:name="_Toc142271883"/>
+      <w:bookmarkStart w:id="20" w:name="_Toc142353939"/>
       <w:r>
         <w:rPr>
           <w:rFonts w:ascii="Arial MT" w:hAnsi="Arial MT" w:cs="Arial"/>
@@ -4667,7 +4381,6 @@
         <w:t xml:space="preserve">Objetivos </w:t>
       </w:r>
       <w:bookmarkEnd w:id="19"/>
-      <w:bookmarkEnd w:id="20"/>
       <w:r>
         <w:rPr>
           <w:rFonts w:ascii="Arial MT" w:hAnsi="Arial MT" w:cs="Arial"/>
@@ -4679,6 +4392,7 @@
         </w:rPr>
         <w:t>específicos</w:t>
       </w:r>
+      <w:bookmarkEnd w:id="20"/>
     </w:p>
     <w:p>
       <w:pPr>
@@ -4792,7 +4506,7 @@
         </w:rPr>
       </w:pPr>
       <w:bookmarkStart w:id="21" w:name="_Toc142271856"/>
-      <w:bookmarkStart w:id="22" w:name="_Toc142271884"/>
+      <w:bookmarkStart w:id="22" w:name="_Toc142353940"/>
       <w:r>
         <w:rPr>
           <w:rFonts w:ascii="Arial MT" w:hAnsi="Arial MT"/>
@@ -5148,7 +4862,7 @@
         </w:rPr>
       </w:pPr>
       <w:bookmarkStart w:id="23" w:name="_Toc142271857"/>
-      <w:bookmarkStart w:id="24" w:name="_Toc142271885"/>
+      <w:bookmarkStart w:id="24" w:name="_Toc142353941"/>
       <w:r>
         <w:rPr>
           <w:rFonts w:ascii="Arial MT" w:hAnsi="Arial MT"/>
@@ -5157,7 +4871,6 @@
         <w:t xml:space="preserve">MARCO </w:t>
       </w:r>
       <w:bookmarkEnd w:id="23"/>
-      <w:bookmarkEnd w:id="24"/>
       <w:r>
         <w:rPr>
           <w:rFonts w:ascii="Arial MT" w:hAnsi="Arial MT"/>
@@ -5165,6 +4878,7 @@
         </w:rPr>
         <w:t>REFERENCIAL</w:t>
       </w:r>
+      <w:bookmarkEnd w:id="24"/>
     </w:p>
     <w:p>
       <w:pPr>
@@ -5178,6 +4892,7 @@
           <w:szCs w:val="22"/>
         </w:rPr>
       </w:pPr>
+      <w:bookmarkStart w:id="25" w:name="_Toc142353942"/>
       <w:r>
         <w:rPr>
           <w:rFonts w:ascii="Arial" w:hAnsi="Arial" w:cs="Arial"/>
@@ -5211,6 +4926,7 @@
         </w:rPr>
         <w:t>n</w:t>
       </w:r>
+      <w:bookmarkEnd w:id="25"/>
     </w:p>
     <w:p>
       <w:pPr>
@@ -5325,7 +5041,7 @@
           <w:color w:val="3A3A3A"/>
           <w:shd w:val="clear" w:color="auto" w:fill="FFFFFF"/>
         </w:rPr>
-        <w:t xml:space="preserve">, en el que </w:t>
+        <w:t>, en el que se realizó la entrega oficial de una máquina plastificadora por parte de INDITEX.</w:t>
       </w:r>
       <w:r>
         <w:rPr>
@@ -5333,7 +5049,7 @@
           <w:color w:val="3A3A3A"/>
           <w:shd w:val="clear" w:color="auto" w:fill="FFFFFF"/>
         </w:rPr>
-        <w:t>se realizó la entrega oficial de una máquina plastificadora</w:t>
+        <w:t xml:space="preserve"> Gracias a esta entrega se brindan servicios a niños, niñas y jóvenes con discapacidad intelectual y discapacidad múltiple, implementado el uso de pictogramas para mejorar la comunicación con sus estudiantes.</w:t>
       </w:r>
       <w:r>
         <w:rPr>
@@ -5341,143 +5057,7 @@
           <w:color w:val="3A3A3A"/>
           <w:shd w:val="clear" w:color="auto" w:fill="FFFFFF"/>
         </w:rPr>
-        <w:t xml:space="preserve"> por parte de </w:t>
-      </w:r>
-      <w:r>
-        <w:rPr>
-          <w:rFonts w:ascii="Arial" w:hAnsi="Arial" w:cs="Arial"/>
-          <w:color w:val="3A3A3A"/>
-          <w:shd w:val="clear" w:color="auto" w:fill="FFFFFF"/>
-        </w:rPr>
-        <w:t>INDITEX</w:t>
-      </w:r>
-      <w:r>
-        <w:rPr>
-          <w:rFonts w:ascii="Arial" w:hAnsi="Arial" w:cs="Arial"/>
-          <w:color w:val="3A3A3A"/>
-          <w:shd w:val="clear" w:color="auto" w:fill="FFFFFF"/>
-        </w:rPr>
-        <w:t>.</w:t>
-      </w:r>
-      <w:r>
-        <w:rPr>
-          <w:rFonts w:ascii="Arial" w:hAnsi="Arial" w:cs="Arial"/>
-          <w:color w:val="3A3A3A"/>
-          <w:shd w:val="clear" w:color="auto" w:fill="FFFFFF"/>
-        </w:rPr>
-        <w:t xml:space="preserve"> Gracias a esta entrega se brindan servicios a </w:t>
-      </w:r>
-      <w:r>
-        <w:rPr>
-          <w:rFonts w:ascii="Arial" w:hAnsi="Arial" w:cs="Arial"/>
-          <w:color w:val="3A3A3A"/>
-          <w:shd w:val="clear" w:color="auto" w:fill="FFFFFF"/>
-        </w:rPr>
-        <w:t>niños, niñas y jóvenes con discapacidad intelectual y discapacidad múltiple</w:t>
-      </w:r>
-      <w:r>
-        <w:rPr>
-          <w:rFonts w:ascii="Arial" w:hAnsi="Arial" w:cs="Arial"/>
-          <w:color w:val="3A3A3A"/>
-          <w:shd w:val="clear" w:color="auto" w:fill="FFFFFF"/>
-        </w:rPr>
-        <w:t xml:space="preserve">, </w:t>
-      </w:r>
-      <w:r>
-        <w:rPr>
-          <w:rFonts w:ascii="Arial" w:hAnsi="Arial" w:cs="Arial"/>
-          <w:color w:val="3A3A3A"/>
-          <w:shd w:val="clear" w:color="auto" w:fill="FFFFFF"/>
-        </w:rPr>
-        <w:t>implementado el uso de pictogramas para mejorar la comunicación con sus estudiantes</w:t>
-      </w:r>
-      <w:r>
-        <w:rPr>
-          <w:rFonts w:ascii="Arial" w:hAnsi="Arial" w:cs="Arial"/>
-          <w:color w:val="3A3A3A"/>
-          <w:shd w:val="clear" w:color="auto" w:fill="FFFFFF"/>
-        </w:rPr>
-        <w:t>.</w:t>
-      </w:r>
-      <w:r>
-        <w:rPr>
-          <w:rFonts w:ascii="Arial" w:hAnsi="Arial" w:cs="Arial"/>
-          <w:color w:val="3A3A3A"/>
-          <w:shd w:val="clear" w:color="auto" w:fill="FFFFFF"/>
-        </w:rPr>
-        <w:t xml:space="preserve"> </w:t>
-      </w:r>
-      <w:r>
-        <w:rPr>
-          <w:rFonts w:ascii="Arial" w:hAnsi="Arial" w:cs="Arial"/>
-          <w:color w:val="3A3A3A"/>
-          <w:shd w:val="clear" w:color="auto" w:fill="FFFFFF"/>
-        </w:rPr>
-        <w:t xml:space="preserve">Dichos pictogramas </w:t>
-      </w:r>
-      <w:r>
-        <w:rPr>
-          <w:rFonts w:ascii="Arial" w:hAnsi="Arial" w:cs="Arial"/>
-          <w:color w:val="3A3A3A"/>
-          <w:shd w:val="clear" w:color="auto" w:fill="FFFFFF"/>
-        </w:rPr>
-        <w:t>fueron</w:t>
-      </w:r>
-      <w:r>
-        <w:rPr>
-          <w:rFonts w:ascii="Arial" w:hAnsi="Arial" w:cs="Arial"/>
-          <w:color w:val="3A3A3A"/>
-          <w:shd w:val="clear" w:color="auto" w:fill="FFFFFF"/>
-        </w:rPr>
-        <w:t xml:space="preserve"> pla</w:t>
-      </w:r>
-      <w:r>
-        <w:rPr>
-          <w:rFonts w:ascii="Arial" w:hAnsi="Arial" w:cs="Arial"/>
-          <w:color w:val="3A3A3A"/>
-          <w:shd w:val="clear" w:color="auto" w:fill="FFFFFF"/>
-        </w:rPr>
-        <w:t>s</w:t>
-      </w:r>
-      <w:r>
-        <w:rPr>
-          <w:rFonts w:ascii="Arial" w:hAnsi="Arial" w:cs="Arial"/>
-          <w:color w:val="3A3A3A"/>
-          <w:shd w:val="clear" w:color="auto" w:fill="FFFFFF"/>
-        </w:rPr>
-        <w:t xml:space="preserve">tificados con </w:t>
-      </w:r>
-      <w:r>
-        <w:rPr>
-          <w:rFonts w:ascii="Arial" w:hAnsi="Arial" w:cs="Arial"/>
-          <w:color w:val="3A3A3A"/>
-          <w:shd w:val="clear" w:color="auto" w:fill="FFFFFF"/>
-        </w:rPr>
-        <w:t>la</w:t>
-      </w:r>
-      <w:r>
-        <w:rPr>
-          <w:rFonts w:ascii="Arial" w:hAnsi="Arial" w:cs="Arial"/>
-          <w:color w:val="3A3A3A"/>
-          <w:shd w:val="clear" w:color="auto" w:fill="FFFFFF"/>
-        </w:rPr>
-        <w:t xml:space="preserve"> máquina </w:t>
-      </w:r>
-      <w:r>
-        <w:rPr>
-          <w:rFonts w:ascii="Arial" w:hAnsi="Arial" w:cs="Arial"/>
-          <w:color w:val="3A3A3A"/>
-          <w:shd w:val="clear" w:color="auto" w:fill="FFFFFF"/>
-        </w:rPr>
-        <w:t xml:space="preserve">entregada </w:t>
-      </w:r>
-      <w:r>
-        <w:rPr>
-          <w:rFonts w:ascii="Arial" w:hAnsi="Arial" w:cs="Arial"/>
-          <w:color w:val="3A3A3A"/>
-          <w:shd w:val="clear" w:color="auto" w:fill="FFFFFF"/>
-        </w:rPr>
-        <w:t>para dar mayor durabilidad y utilidad pedagógica</w:t>
+        <w:t xml:space="preserve"> Dichos pictogramas fueron plastificados con la máquina entregada para dar mayor durabilidad y utilidad pedagógica</w:t>
       </w:r>
       <w:r>
         <w:rPr>
@@ -5599,7 +5179,15 @@
         <w:t>sistemas aumentativos y alternativos de comunicación</w:t>
       </w:r>
       <w:r>
-        <w:t xml:space="preserve">, para que personas con dificultades de comunicación puedan aumentar su nivel de expresión. Estos sistemas tienen APIs que permiten realizar peticiones para obtener los diferentes tipos de pictogramas con los que cuenta el sistema </w:t>
+        <w:t xml:space="preserve">, para que personas con dificultades de comunicación puedan aumentar su nivel de expresión. Estos sistemas tienen </w:t>
+      </w:r>
+      <w:proofErr w:type="spellStart"/>
+      <w:r>
+        <w:t>APIs</w:t>
+      </w:r>
+      <w:proofErr w:type="spellEnd"/>
+      <w:r>
+        <w:t xml:space="preserve"> que permiten realizar peticiones para obtener los diferentes tipos de pictogramas con los que cuenta el sistema </w:t>
       </w:r>
       <w:sdt>
         <w:sdtPr>
@@ -5702,31 +5290,7 @@
         <w:jc w:val="both"/>
       </w:pPr>
       <w:r>
-        <w:t>Efectivamente, estas soluciones tecnológicas presentan un alto nivel de innovación</w:t>
-      </w:r>
-      <w:r>
-        <w:t xml:space="preserve"> y</w:t>
-      </w:r>
-      <w:r>
-        <w:t xml:space="preserve"> </w:t>
-      </w:r>
-      <w:r>
-        <w:t>evidencian un marco</w:t>
-      </w:r>
-      <w:r>
-        <w:t xml:space="preserve"> de viabilidad fundamental para la ejecución del proyecto que se expone en este documento. No obstante, una característica que distingue al presente proyecto es la incorporación de sistemas de asistencia y sugerencia de palabras, con el propósito de agilizar y optimizar el proceso de comunicación. En este contexto, la implementación de Cadenas de Markov para la</w:t>
-      </w:r>
-      <w:r>
-        <w:t xml:space="preserve"> </w:t>
-      </w:r>
-      <w:r>
-        <w:t>sugerenci</w:t>
-      </w:r>
-      <w:r>
-        <w:t>a</w:t>
-      </w:r>
-      <w:r>
-        <w:t xml:space="preserve"> de palabras representa un enfoque innovador y prometedor, elevando el potencial de la aplicación en la elaboración de oraciones y frases de manera más eficiente y efectiva.</w:t>
+        <w:t>Efectivamente, estas soluciones tecnológicas presentan un alto nivel de innovación y evidencian un marco de viabilidad fundamental para la ejecución del proyecto que se expone en este documento. No obstante, una característica que distingue al presente proyecto es la incorporación de sistemas de asistencia y sugerencia de palabras, con el propósito de agilizar y optimizar el proceso de comunicación. En este contexto, la implementación de Cadenas de Markov para la sugerencia de palabras representa un enfoque innovador y prometedor, elevando el potencial de la aplicación en la elaboración de oraciones y frases de manera más eficiente y efectiva.</w:t>
       </w:r>
     </w:p>
     <w:p>
@@ -5738,6 +5302,7 @@
           <w:color w:val="000000" w:themeColor="text1"/>
         </w:rPr>
       </w:pPr>
+      <w:bookmarkStart w:id="26" w:name="_Toc142353943"/>
       <w:r>
         <w:rPr>
           <w:rFonts w:ascii="Arial MT" w:hAnsi="Arial MT"/>
@@ -5745,6 +5310,7 @@
         </w:rPr>
         <w:t>MARCO TEORICO</w:t>
       </w:r>
+      <w:bookmarkEnd w:id="26"/>
     </w:p>
     <w:p>
       <w:pPr>
@@ -5772,6 +5338,7 @@
           <w:szCs w:val="22"/>
         </w:rPr>
       </w:pPr>
+      <w:bookmarkStart w:id="27" w:name="_Toc142353944"/>
       <w:r>
         <w:rPr>
           <w:rFonts w:ascii="Arial MT" w:hAnsi="Arial MT" w:cs="Arial"/>
@@ -5783,6 +5350,7 @@
         </w:rPr>
         <w:t>Fundamentos teóricos</w:t>
       </w:r>
+      <w:bookmarkEnd w:id="27"/>
     </w:p>
     <w:p>
       <w:pPr>
@@ -5797,6 +5365,7 @@
           <w:szCs w:val="22"/>
         </w:rPr>
       </w:pPr>
+      <w:bookmarkStart w:id="28" w:name="_Toc142353945"/>
       <w:r>
         <w:rPr>
           <w:rFonts w:ascii="Arial" w:hAnsi="Arial" w:cs="Arial"/>
@@ -5808,6 +5377,7 @@
         </w:rPr>
         <w:t>Pictogramas</w:t>
       </w:r>
+      <w:bookmarkEnd w:id="28"/>
     </w:p>
     <w:p>
       <w:pPr>
@@ -5824,19 +5394,7 @@
         <w:rPr>
           <w:noProof/>
         </w:rPr>
-        <w:t xml:space="preserve">Miranda </w:t>
-      </w:r>
-      <w:r>
-        <w:rPr>
-          <w:noProof/>
-        </w:rPr>
-        <w:t>y</w:t>
-      </w:r>
-      <w:r>
-        <w:rPr>
-          <w:noProof/>
-        </w:rPr>
-        <w:t xml:space="preserve"> Quindós</w:t>
+        <w:t>Miranda y Quindós</w:t>
       </w:r>
       <w:r>
         <w:t xml:space="preserve"> </w:t>
@@ -5895,13 +5453,7 @@
         <w:rPr>
           <w:noProof/>
         </w:rPr>
-        <w:t xml:space="preserve"> 2015</w:t>
-      </w:r>
-      <w:r>
-        <w:rPr>
-          <w:noProof/>
-        </w:rPr>
-        <w:t>, citando a Herbert. W. Kapitzki. 2002</w:t>
+        <w:t xml:space="preserve"> 2015, citando a Herbert. W. Kapitzki. 2002</w:t>
       </w:r>
       <w:r>
         <w:rPr>
@@ -5996,6 +5548,7 @@
           <w:szCs w:val="22"/>
         </w:rPr>
       </w:pPr>
+      <w:bookmarkStart w:id="29" w:name="_Toc142353946"/>
       <w:r>
         <w:rPr>
           <w:rFonts w:ascii="Arial" w:hAnsi="Arial" w:cs="Arial"/>
@@ -6007,6 +5560,7 @@
         </w:rPr>
         <w:t>Cadenas de Markov</w:t>
       </w:r>
+      <w:bookmarkEnd w:id="29"/>
     </w:p>
     <w:p>
       <w:pPr>
@@ -6022,9 +5576,11 @@
       <w:r>
         <w:t xml:space="preserve"> y </w:t>
       </w:r>
+      <w:proofErr w:type="spellStart"/>
       <w:r>
         <w:t>Lehe</w:t>
       </w:r>
+      <w:proofErr w:type="spellEnd"/>
       <w:r>
         <w:t xml:space="preserve"> </w:t>
       </w:r>
@@ -6067,7 +5623,15 @@
         <w:jc w:val="both"/>
       </w:pPr>
       <w:r>
-        <w:t xml:space="preserve">Como señala Moyotl Hernández y Mónica </w:t>
+        <w:t xml:space="preserve">Como señala </w:t>
+      </w:r>
+      <w:proofErr w:type="spellStart"/>
+      <w:r>
+        <w:t>Moyotl</w:t>
+      </w:r>
+      <w:proofErr w:type="spellEnd"/>
+      <w:r>
+        <w:t xml:space="preserve"> Hernández y Mónica </w:t>
       </w:r>
       <w:sdt>
         <w:sdtPr>
@@ -6099,22 +5663,27 @@
         <w:t>,</w:t>
       </w:r>
       <w:r>
+        <w:t xml:space="preserve"> las Cadenas de Markov también tienen aplicaciones en </w:t>
+      </w:r>
+      <w:r>
+        <w:t>el</w:t>
+      </w:r>
+      <w:r>
+        <w:t xml:space="preserve"> autocompleta</w:t>
+      </w:r>
+      <w:r>
+        <w:t>do</w:t>
+      </w:r>
+      <w:r>
+        <w:t xml:space="preserve"> de consultas, siendo una faceta del procesamiento y generación de texto. En concordancia con la perspectiva de </w:t>
+      </w:r>
+      <w:proofErr w:type="spellStart"/>
+      <w:r>
+        <w:t>Adyatama</w:t>
+      </w:r>
+      <w:proofErr w:type="spellEnd"/>
+      <w:r>
         <w:t xml:space="preserve"> </w:t>
-      </w:r>
-      <w:r>
-        <w:t xml:space="preserve">las Cadenas de Markov también tienen aplicaciones en </w:t>
-      </w:r>
-      <w:r>
-        <w:t>el</w:t>
-      </w:r>
-      <w:r>
-        <w:t xml:space="preserve"> autocompleta</w:t>
-      </w:r>
-      <w:r>
-        <w:t>do</w:t>
-      </w:r>
-      <w:r>
-        <w:t xml:space="preserve"> de consultas, siendo una faceta del procesamiento y generación de texto. En concordancia con la perspectiva de Adyatama </w:t>
       </w:r>
       <w:sdt>
         <w:sdtPr>
@@ -6200,7 +5769,8 @@
           <w:szCs w:val="22"/>
         </w:rPr>
       </w:pPr>
-      <w:bookmarkStart w:id="25" w:name="_Toc137918050"/>
+      <w:bookmarkStart w:id="30" w:name="_Toc137918050"/>
+      <w:bookmarkStart w:id="31" w:name="_Toc142353947"/>
       <w:r>
         <w:rPr>
           <w:rFonts w:ascii="Arial" w:hAnsi="Arial" w:cs="Arial"/>
@@ -6213,7 +5783,8 @@
         <w:lastRenderedPageBreak/>
         <w:t>Herramientas de desarrollo de software</w:t>
       </w:r>
-      <w:bookmarkEnd w:id="25"/>
+      <w:bookmarkEnd w:id="30"/>
+      <w:bookmarkEnd w:id="31"/>
     </w:p>
     <w:p>
       <w:pPr>
@@ -6227,7 +5798,8 @@
           <w:szCs w:val="22"/>
         </w:rPr>
       </w:pPr>
-      <w:bookmarkStart w:id="26" w:name="_Toc137918051"/>
+      <w:bookmarkStart w:id="32" w:name="_Toc137918051"/>
+      <w:bookmarkStart w:id="33" w:name="_Toc142353948"/>
       <w:r>
         <w:rPr>
           <w:rFonts w:ascii="Arial" w:hAnsi="Arial" w:cs="Arial"/>
@@ -6239,7 +5811,8 @@
         </w:rPr>
         <w:t>GitHub</w:t>
       </w:r>
-      <w:bookmarkEnd w:id="26"/>
+      <w:bookmarkEnd w:id="32"/>
+      <w:bookmarkEnd w:id="33"/>
     </w:p>
     <w:p>
       <w:pPr>
@@ -6321,7 +5894,8 @@
           <w:szCs w:val="22"/>
         </w:rPr>
       </w:pPr>
-      <w:bookmarkStart w:id="27" w:name="_Toc137918052"/>
+      <w:bookmarkStart w:id="34" w:name="_Toc137918052"/>
+      <w:bookmarkStart w:id="35" w:name="_Toc142353949"/>
       <w:r>
         <w:rPr>
           <w:rFonts w:ascii="Arial" w:hAnsi="Arial" w:cs="Arial"/>
@@ -6333,7 +5907,8 @@
         </w:rPr>
         <w:t>Diseño</w:t>
       </w:r>
-      <w:bookmarkEnd w:id="27"/>
+      <w:bookmarkEnd w:id="34"/>
+      <w:bookmarkEnd w:id="35"/>
     </w:p>
     <w:p>
       <w:pPr>
@@ -6347,7 +5922,8 @@
           <w:szCs w:val="22"/>
         </w:rPr>
       </w:pPr>
-      <w:bookmarkStart w:id="28" w:name="_Toc137918053"/>
+      <w:bookmarkStart w:id="36" w:name="_Toc137918053"/>
+      <w:bookmarkStart w:id="37" w:name="_Toc142353950"/>
       <w:r>
         <w:rPr>
           <w:rFonts w:ascii="Arial" w:hAnsi="Arial" w:cs="Arial"/>
@@ -6359,7 +5935,8 @@
         </w:rPr>
         <w:t>Figma</w:t>
       </w:r>
-      <w:bookmarkEnd w:id="28"/>
+      <w:bookmarkEnd w:id="36"/>
+      <w:bookmarkEnd w:id="37"/>
     </w:p>
     <w:p>
       <w:pPr>
@@ -6441,7 +6018,8 @@
           <w:szCs w:val="22"/>
         </w:rPr>
       </w:pPr>
-      <w:bookmarkStart w:id="29" w:name="_Toc137918054"/>
+      <w:bookmarkStart w:id="38" w:name="_Toc137918054"/>
+      <w:bookmarkStart w:id="39" w:name="_Toc142353951"/>
       <w:r>
         <w:rPr>
           <w:rFonts w:ascii="Arial" w:hAnsi="Arial" w:cs="Arial"/>
@@ -6453,7 +6031,8 @@
         </w:rPr>
         <w:t>Miro</w:t>
       </w:r>
-      <w:bookmarkEnd w:id="29"/>
+      <w:bookmarkEnd w:id="38"/>
+      <w:bookmarkEnd w:id="39"/>
     </w:p>
     <w:p>
       <w:pPr>
@@ -6569,7 +6148,8 @@
           <w:szCs w:val="22"/>
         </w:rPr>
       </w:pPr>
-      <w:bookmarkStart w:id="30" w:name="_Toc137918055"/>
+      <w:bookmarkStart w:id="40" w:name="_Toc137918055"/>
+      <w:bookmarkStart w:id="41" w:name="_Toc142353952"/>
       <w:r>
         <w:rPr>
           <w:rFonts w:ascii="Arial" w:hAnsi="Arial" w:cs="Arial"/>
@@ -6581,7 +6161,8 @@
         </w:rPr>
         <w:t>IDE’s</w:t>
       </w:r>
-      <w:bookmarkEnd w:id="30"/>
+      <w:bookmarkEnd w:id="40"/>
+      <w:bookmarkEnd w:id="41"/>
     </w:p>
     <w:p>
       <w:pPr>
@@ -6595,7 +6176,8 @@
           <w:szCs w:val="22"/>
         </w:rPr>
       </w:pPr>
-      <w:bookmarkStart w:id="31" w:name="_Toc137918056"/>
+      <w:bookmarkStart w:id="42" w:name="_Toc137918056"/>
+      <w:bookmarkStart w:id="43" w:name="_Toc142353953"/>
       <w:r>
         <w:rPr>
           <w:rFonts w:ascii="Arial" w:hAnsi="Arial" w:cs="Arial"/>
@@ -6607,7 +6189,8 @@
         </w:rPr>
         <w:t>Visual Studio Code</w:t>
       </w:r>
-      <w:bookmarkEnd w:id="31"/>
+      <w:bookmarkEnd w:id="42"/>
+      <w:bookmarkEnd w:id="43"/>
     </w:p>
     <w:p>
       <w:pPr>
@@ -6653,7 +6236,15 @@
         <w:t>e</w:t>
       </w:r>
       <w:r>
-        <w:t>s un editor de código fuente que ofrece potentes herramientas para desarrolladores, como depuración y finalización de código IntelliSense.</w:t>
+        <w:t xml:space="preserve">s un editor de código fuente que ofrece potentes herramientas para desarrolladores, como depuración y finalización de código </w:t>
+      </w:r>
+      <w:proofErr w:type="spellStart"/>
+      <w:r>
+        <w:t>IntelliSense</w:t>
+      </w:r>
+      <w:proofErr w:type="spellEnd"/>
+      <w:r>
+        <w:t>.</w:t>
       </w:r>
     </w:p>
     <w:p>
@@ -6677,6 +6268,7 @@
           <w:szCs w:val="22"/>
         </w:rPr>
       </w:pPr>
+      <w:bookmarkStart w:id="44" w:name="_Toc142353954"/>
       <w:r>
         <w:rPr>
           <w:rFonts w:ascii="Arial" w:hAnsi="Arial" w:cs="Arial"/>
@@ -6699,6 +6291,7 @@
         </w:rPr>
         <w:t>de desarrollo</w:t>
       </w:r>
+      <w:bookmarkEnd w:id="44"/>
     </w:p>
     <w:p>
       <w:pPr>
@@ -6712,6 +6305,7 @@
           <w:szCs w:val="22"/>
         </w:rPr>
       </w:pPr>
+      <w:bookmarkStart w:id="45" w:name="_Toc142353955"/>
       <w:r>
         <w:rPr>
           <w:rFonts w:ascii="Arial" w:hAnsi="Arial" w:cs="Arial"/>
@@ -6723,6 +6317,7 @@
         </w:rPr>
         <w:t>Unity</w:t>
       </w:r>
+      <w:bookmarkEnd w:id="45"/>
     </w:p>
     <w:p>
       <w:pPr>
@@ -6781,6 +6376,7 @@
           <w:szCs w:val="22"/>
         </w:rPr>
       </w:pPr>
+      <w:bookmarkStart w:id="46" w:name="_Toc142353956"/>
       <w:r>
         <w:rPr>
           <w:rFonts w:ascii="Arial" w:hAnsi="Arial" w:cs="Arial"/>
@@ -6792,6 +6388,7 @@
         </w:rPr>
         <w:t>Lenguajes de programación</w:t>
       </w:r>
+      <w:bookmarkEnd w:id="46"/>
     </w:p>
     <w:p>
       <w:pPr>
@@ -6805,6 +6402,7 @@
           <w:szCs w:val="22"/>
         </w:rPr>
       </w:pPr>
+      <w:bookmarkStart w:id="47" w:name="_Toc142353957"/>
       <w:r>
         <w:rPr>
           <w:rFonts w:ascii="Arial" w:hAnsi="Arial" w:cs="Arial"/>
@@ -6816,6 +6414,7 @@
         </w:rPr>
         <w:t>C#</w:t>
       </w:r>
+      <w:bookmarkEnd w:id="47"/>
     </w:p>
     <w:p>
       <w:pPr>
@@ -6823,10 +6422,7 @@
         <w:jc w:val="both"/>
       </w:pPr>
       <w:r>
-        <w:t xml:space="preserve">De acuerdo con </w:t>
-      </w:r>
-      <w:r>
-        <w:t>Microsoft</w:t>
+        <w:t>De acuerdo con Microsoft</w:t>
       </w:r>
       <w:r>
         <w:t xml:space="preserve"> </w:t>
@@ -6879,7 +6475,8 @@
           <w:szCs w:val="22"/>
         </w:rPr>
       </w:pPr>
-      <w:bookmarkStart w:id="32" w:name="_Toc137918064"/>
+      <w:bookmarkStart w:id="48" w:name="_Toc137918064"/>
+      <w:bookmarkStart w:id="49" w:name="_Toc142353958"/>
       <w:r>
         <w:rPr>
           <w:rFonts w:ascii="Arial" w:hAnsi="Arial" w:cs="Arial"/>
@@ -6891,7 +6488,8 @@
         </w:rPr>
         <w:t>Kanban</w:t>
       </w:r>
-      <w:bookmarkEnd w:id="32"/>
+      <w:bookmarkEnd w:id="48"/>
+      <w:bookmarkEnd w:id="49"/>
     </w:p>
     <w:p>
       <w:pPr>
@@ -7036,7 +6634,8 @@
           <w:szCs w:val="22"/>
         </w:rPr>
       </w:pPr>
-      <w:bookmarkStart w:id="33" w:name="_Toc137918065"/>
+      <w:bookmarkStart w:id="50" w:name="_Toc137918065"/>
+      <w:bookmarkStart w:id="51" w:name="_Toc142353959"/>
       <w:r>
         <w:rPr>
           <w:rFonts w:ascii="Arial" w:hAnsi="Arial" w:cs="Arial"/>
@@ -7048,7 +6647,8 @@
         </w:rPr>
         <w:t>¿Porque Kanban y no Scrum?</w:t>
       </w:r>
-      <w:bookmarkEnd w:id="33"/>
+      <w:bookmarkEnd w:id="50"/>
+      <w:bookmarkEnd w:id="51"/>
     </w:p>
     <w:p>
       <w:pPr>
@@ -7199,7 +6799,8 @@
           <w:szCs w:val="22"/>
         </w:rPr>
       </w:pPr>
-      <w:bookmarkStart w:id="34" w:name="_Toc137918066"/>
+      <w:bookmarkStart w:id="52" w:name="_Toc137918066"/>
+      <w:bookmarkStart w:id="53" w:name="_Toc142353960"/>
       <w:r>
         <w:rPr>
           <w:rFonts w:ascii="Arial" w:hAnsi="Arial" w:cs="Arial"/>
@@ -7211,7 +6812,8 @@
         </w:rPr>
         <w:t>Patrón de diseño MVC</w:t>
       </w:r>
-      <w:bookmarkEnd w:id="34"/>
+      <w:bookmarkEnd w:id="52"/>
+      <w:bookmarkEnd w:id="53"/>
     </w:p>
     <w:p>
       <w:pPr>
@@ -7310,8 +6912,8 @@
           <w:color w:val="000000" w:themeColor="text1"/>
         </w:rPr>
       </w:pPr>
-      <w:bookmarkStart w:id="35" w:name="_Toc142271858"/>
-      <w:bookmarkStart w:id="36" w:name="_Toc142271886"/>
+      <w:bookmarkStart w:id="54" w:name="_Toc142271858"/>
+      <w:bookmarkStart w:id="55" w:name="_Toc142353961"/>
       <w:r>
         <w:rPr>
           <w:rFonts w:ascii="Arial MT" w:hAnsi="Arial MT"/>
@@ -7319,8 +6921,8 @@
         </w:rPr>
         <w:t>METODOLOGIA</w:t>
       </w:r>
-      <w:bookmarkEnd w:id="35"/>
-      <w:bookmarkEnd w:id="36"/>
+      <w:bookmarkEnd w:id="54"/>
+      <w:bookmarkEnd w:id="55"/>
     </w:p>
     <w:p>
       <w:pPr>
@@ -7344,8 +6946,8 @@
           <w:szCs w:val="22"/>
         </w:rPr>
       </w:pPr>
-      <w:bookmarkStart w:id="37" w:name="_Toc142271859"/>
-      <w:bookmarkStart w:id="38" w:name="_Toc142271887"/>
+      <w:bookmarkStart w:id="56" w:name="_Toc142271859"/>
+      <w:bookmarkStart w:id="57" w:name="_Toc142353962"/>
       <w:r>
         <w:rPr>
           <w:rFonts w:ascii="Arial MT" w:hAnsi="Arial MT" w:cs="Arial"/>
@@ -7357,8 +6959,8 @@
         </w:rPr>
         <w:t>ENFOQUE DE INVESTIGACION</w:t>
       </w:r>
-      <w:bookmarkEnd w:id="37"/>
-      <w:bookmarkEnd w:id="38"/>
+      <w:bookmarkEnd w:id="56"/>
+      <w:bookmarkEnd w:id="57"/>
     </w:p>
     <w:p>
       <w:pPr>
@@ -7382,8 +6984,8 @@
           <w:szCs w:val="22"/>
         </w:rPr>
       </w:pPr>
-      <w:bookmarkStart w:id="39" w:name="_Toc142271860"/>
-      <w:bookmarkStart w:id="40" w:name="_Toc142271888"/>
+      <w:bookmarkStart w:id="58" w:name="_Toc142271860"/>
+      <w:bookmarkStart w:id="59" w:name="_Toc142353963"/>
       <w:r>
         <w:rPr>
           <w:rFonts w:ascii="Arial MT" w:hAnsi="Arial MT" w:cs="Arial"/>
@@ -7395,8 +6997,8 @@
         </w:rPr>
         <w:t>TIPO DE INVESTIGACION</w:t>
       </w:r>
-      <w:bookmarkEnd w:id="39"/>
-      <w:bookmarkEnd w:id="40"/>
+      <w:bookmarkEnd w:id="58"/>
+      <w:bookmarkEnd w:id="59"/>
     </w:p>
     <w:p>
       <w:pPr>
@@ -7420,8 +7022,8 @@
           <w:szCs w:val="22"/>
         </w:rPr>
       </w:pPr>
-      <w:bookmarkStart w:id="41" w:name="_Toc142271861"/>
-      <w:bookmarkStart w:id="42" w:name="_Toc142271889"/>
+      <w:bookmarkStart w:id="60" w:name="_Toc142271861"/>
+      <w:bookmarkStart w:id="61" w:name="_Toc142353964"/>
       <w:r>
         <w:rPr>
           <w:rFonts w:ascii="Arial MT" w:hAnsi="Arial MT" w:cs="Arial"/>
@@ -7433,8 +7035,8 @@
         </w:rPr>
         <w:t>METODOS</w:t>
       </w:r>
-      <w:bookmarkEnd w:id="41"/>
-      <w:bookmarkEnd w:id="42"/>
+      <w:bookmarkEnd w:id="60"/>
+      <w:bookmarkEnd w:id="61"/>
     </w:p>
     <w:p>
       <w:pPr>
@@ -7480,8 +7082,8 @@
           <w:szCs w:val="22"/>
         </w:rPr>
       </w:pPr>
-      <w:bookmarkStart w:id="43" w:name="_Toc142271862"/>
-      <w:bookmarkStart w:id="44" w:name="_Toc142271890"/>
+      <w:bookmarkStart w:id="62" w:name="_Toc142271862"/>
+      <w:bookmarkStart w:id="63" w:name="_Toc142353965"/>
       <w:r>
         <w:rPr>
           <w:rFonts w:ascii="Arial MT" w:hAnsi="Arial MT" w:cs="Arial"/>
@@ -7493,8 +7095,8 @@
         </w:rPr>
         <w:t>TECNICAS</w:t>
       </w:r>
-      <w:bookmarkEnd w:id="43"/>
-      <w:bookmarkEnd w:id="44"/>
+      <w:bookmarkEnd w:id="62"/>
+      <w:bookmarkEnd w:id="63"/>
     </w:p>
     <w:p>
       <w:pPr>
@@ -7540,8 +7142,8 @@
           <w:szCs w:val="22"/>
         </w:rPr>
       </w:pPr>
-      <w:bookmarkStart w:id="45" w:name="_Toc142271863"/>
-      <w:bookmarkStart w:id="46" w:name="_Toc142271891"/>
+      <w:bookmarkStart w:id="64" w:name="_Toc142271863"/>
+      <w:bookmarkStart w:id="65" w:name="_Toc142353966"/>
       <w:r>
         <w:rPr>
           <w:rFonts w:ascii="Arial MT" w:hAnsi="Arial MT" w:cs="Arial"/>
@@ -7553,8 +7155,8 @@
         </w:rPr>
         <w:t>POBLACION</w:t>
       </w:r>
-      <w:bookmarkEnd w:id="45"/>
-      <w:bookmarkEnd w:id="46"/>
+      <w:bookmarkEnd w:id="64"/>
+      <w:bookmarkEnd w:id="65"/>
     </w:p>
     <w:p>
       <w:pPr>
@@ -7587,8 +7189,8 @@
           <w:szCs w:val="22"/>
         </w:rPr>
       </w:pPr>
-      <w:bookmarkStart w:id="47" w:name="_Toc142271864"/>
-      <w:bookmarkStart w:id="48" w:name="_Toc142271892"/>
+      <w:bookmarkStart w:id="66" w:name="_Toc142271864"/>
+      <w:bookmarkStart w:id="67" w:name="_Toc142353967"/>
       <w:r>
         <w:rPr>
           <w:rFonts w:ascii="Arial MT" w:hAnsi="Arial MT" w:cs="Arial"/>
@@ -7600,8 +7202,8 @@
         </w:rPr>
         <w:t>FUENTES</w:t>
       </w:r>
-      <w:bookmarkEnd w:id="47"/>
-      <w:bookmarkEnd w:id="48"/>
+      <w:bookmarkEnd w:id="66"/>
+      <w:bookmarkEnd w:id="67"/>
     </w:p>
     <w:p>
       <w:pPr>
@@ -7648,8 +7250,8 @@
           <w:color w:val="000000" w:themeColor="text1"/>
         </w:rPr>
       </w:pPr>
-      <w:bookmarkStart w:id="49" w:name="_Toc142271865"/>
-      <w:bookmarkStart w:id="50" w:name="_Toc142271893"/>
+      <w:bookmarkStart w:id="68" w:name="_Toc142271865"/>
+      <w:bookmarkStart w:id="69" w:name="_Toc142353968"/>
       <w:r>
         <w:rPr>
           <w:rFonts w:ascii="Arial MT" w:hAnsi="Arial MT"/>
@@ -7658,8 +7260,8 @@
         <w:lastRenderedPageBreak/>
         <w:t>INDICE TENTATIVO</w:t>
       </w:r>
-      <w:bookmarkEnd w:id="49"/>
-      <w:bookmarkEnd w:id="50"/>
+      <w:bookmarkEnd w:id="68"/>
+      <w:bookmarkEnd w:id="69"/>
     </w:p>
     <w:p>
       <w:pPr>
@@ -8516,8 +8118,8 @@
           <w:color w:val="000000" w:themeColor="text1"/>
         </w:rPr>
       </w:pPr>
-      <w:bookmarkStart w:id="51" w:name="_Toc142271866"/>
-      <w:bookmarkStart w:id="52" w:name="_Toc142271894"/>
+      <w:bookmarkStart w:id="70" w:name="_Toc142271866"/>
+      <w:bookmarkStart w:id="71" w:name="_Toc142353969"/>
       <w:r>
         <w:rPr>
           <w:rFonts w:ascii="Arial MT" w:hAnsi="Arial MT"/>
@@ -8526,8 +8128,8 @@
         <w:lastRenderedPageBreak/>
         <w:t>CRONOGRAMA</w:t>
       </w:r>
-      <w:bookmarkEnd w:id="51"/>
-      <w:bookmarkEnd w:id="52"/>
+      <w:bookmarkEnd w:id="70"/>
+      <w:bookmarkEnd w:id="71"/>
     </w:p>
     <w:p>
       <w:pPr>
@@ -8603,6 +8205,9 @@
         <w:spacing w:after="240" w:line="360" w:lineRule="auto"/>
       </w:pPr>
       <w:r>
+        <w:rPr>
+          <w:noProof/>
+        </w:rPr>
         <w:drawing>
           <wp:inline distT="0" distB="0" distL="0" distR="0" wp14:anchorId="5F8A30BE" wp14:editId="78CA61D7">
             <wp:extent cx="5956274" cy="1998345"/>
@@ -8667,6 +8272,7 @@
         <w:t xml:space="preserve"> Elaboración Propia, 2023.</w:t>
       </w:r>
     </w:p>
+    <w:bookmarkStart w:id="72" w:name="_Toc142353970" w:displacedByCustomXml="next"/>
     <w:sdt>
       <w:sdtPr>
         <w:rPr>
@@ -8689,6 +8295,7 @@
           <w:r>
             <w:t>REFERENCIAS BIBLIOGRÁFICAS</w:t>
           </w:r>
+          <w:bookmarkEnd w:id="72"/>
         </w:p>
         <w:sdt>
           <w:sdtPr>
@@ -11299,8 +10906,13 @@
     <w:autoRedefine/>
     <w:uiPriority w:val="39"/>
     <w:unhideWhenUsed/>
-    <w:rsid w:val="001C6FB3"/>
+    <w:rsid w:val="00642C8A"/>
     <w:pPr>
+      <w:tabs>
+        <w:tab w:val="left" w:pos="880"/>
+        <w:tab w:val="right" w:leader="dot" w:pos="9395"/>
+      </w:tabs>
+      <w:spacing w:before="240" w:after="240" w:line="276" w:lineRule="auto"/>
       <w:ind w:left="220"/>
     </w:pPr>
     <w:rPr>

</xml_diff>

<commit_message>
Corrección de un error
</commit_message>
<xml_diff>
--- a/Perfil de Proyecto de Grado.docx
+++ b/Perfil de Proyecto de Grado.docx
@@ -3923,7 +3923,6 @@
           <w:id w:val="-1305851015"/>
           <w:citation/>
         </w:sdtPr>
-        <w:sdtEndPr/>
         <w:sdtContent>
           <w:r>
             <w:fldChar w:fldCharType="begin"/>
@@ -3968,7 +3967,6 @@
           <w:id w:val="-487334772"/>
           <w:citation/>
         </w:sdtPr>
-        <w:sdtEndPr/>
         <w:sdtContent>
           <w:r>
             <w:fldChar w:fldCharType="begin"/>
@@ -4010,7 +4008,6 @@
           <w:id w:val="1779672070"/>
           <w:citation/>
         </w:sdtPr>
-        <w:sdtEndPr/>
         <w:sdtContent>
           <w:r>
             <w:fldChar w:fldCharType="begin"/>
@@ -4079,7 +4076,6 @@
           <w:id w:val="-1736774752"/>
           <w:citation/>
         </w:sdtPr>
-        <w:sdtEndPr/>
         <w:sdtContent>
           <w:r>
             <w:fldChar w:fldCharType="begin"/>
@@ -5311,7 +5307,6 @@
           <w:id w:val="-150758835"/>
           <w:citation/>
         </w:sdtPr>
-        <w:sdtEndPr/>
         <w:sdtContent>
           <w:r>
             <w:fldChar w:fldCharType="begin"/>
@@ -5439,7 +5434,6 @@
           <w:id w:val="1973470158"/>
           <w:citation/>
         </w:sdtPr>
-        <w:sdtEndPr/>
         <w:sdtContent>
           <w:r>
             <w:rPr>
@@ -5542,22 +5536,13 @@
         <w:t>sistemas aumentativos y alternativos de comunicación</w:t>
       </w:r>
       <w:r>
-        <w:t xml:space="preserve">, para que personas con dificultades de comunicación puedan aumentar su nivel de expresión. Estos sistemas tienen </w:t>
-      </w:r>
-      <w:proofErr w:type="spellStart"/>
-      <w:r>
-        <w:t>APIs</w:t>
-      </w:r>
-      <w:proofErr w:type="spellEnd"/>
-      <w:r>
-        <w:t xml:space="preserve"> que permiten realizar peticiones para obtener los diferentes tipos de pictogramas con los que cuenta el sistema </w:t>
+        <w:t xml:space="preserve">, para que personas con dificultades de comunicación puedan aumentar su nivel de expresión. Estos sistemas tienen APIs que permiten realizar peticiones para obtener los diferentes tipos de pictogramas con los que cuenta el sistema </w:t>
       </w:r>
       <w:sdt>
         <w:sdtPr>
           <w:id w:val="53513042"/>
           <w:citation/>
         </w:sdtPr>
-        <w:sdtEndPr/>
         <w:sdtContent>
           <w:r>
             <w:fldChar w:fldCharType="begin"/>
@@ -5623,7 +5608,6 @@
           <w:id w:val="-1082220784"/>
           <w:citation/>
         </w:sdtPr>
-        <w:sdtEndPr/>
         <w:sdtContent>
           <w:r>
             <w:fldChar w:fldCharType="begin"/>
@@ -5789,7 +5773,6 @@
           <w:id w:val="-1034892390"/>
           <w:citation/>
         </w:sdtPr>
-        <w:sdtEndPr/>
         <w:sdtContent>
           <w:r>
             <w:fldChar w:fldCharType="begin"/>
@@ -5888,7 +5871,6 @@
           <w:id w:val="-1027101703"/>
           <w:citation/>
         </w:sdtPr>
-        <w:sdtEndPr/>
         <w:sdtContent>
           <w:r>
             <w:fldChar w:fldCharType="begin"/>
@@ -5967,11 +5949,9 @@
       <w:r>
         <w:t xml:space="preserve"> y </w:t>
       </w:r>
-      <w:proofErr w:type="spellStart"/>
       <w:r>
         <w:t>Lehe</w:t>
       </w:r>
-      <w:proofErr w:type="spellEnd"/>
       <w:r>
         <w:t xml:space="preserve"> </w:t>
       </w:r>
@@ -5980,7 +5960,6 @@
           <w:id w:val="-1772002207"/>
           <w:citation/>
         </w:sdtPr>
-        <w:sdtEndPr/>
         <w:sdtContent>
           <w:r>
             <w:fldChar w:fldCharType="begin"/>
@@ -6015,22 +5994,13 @@
         <w:jc w:val="both"/>
       </w:pPr>
       <w:r>
-        <w:t xml:space="preserve">Como señala </w:t>
-      </w:r>
-      <w:proofErr w:type="spellStart"/>
-      <w:r>
-        <w:t>Moyotl</w:t>
-      </w:r>
-      <w:proofErr w:type="spellEnd"/>
-      <w:r>
-        <w:t xml:space="preserve"> Hernández y Mónica </w:t>
+        <w:t xml:space="preserve">Como señala Moyotl Hernández y Mónica </w:t>
       </w:r>
       <w:sdt>
         <w:sdtPr>
           <w:id w:val="1820761766"/>
           <w:citation/>
         </w:sdtPr>
-        <w:sdtEndPr/>
         <w:sdtContent>
           <w:r>
             <w:fldChar w:fldCharType="begin"/>
@@ -6068,22 +6038,13 @@
         <w:t>do</w:t>
       </w:r>
       <w:r>
-        <w:t xml:space="preserve"> de consultas, siendo una faceta del procesamiento y generación de texto. En concordancia con la perspectiva de </w:t>
-      </w:r>
-      <w:proofErr w:type="spellStart"/>
-      <w:r>
-        <w:t>Adyatama</w:t>
-      </w:r>
-      <w:proofErr w:type="spellEnd"/>
-      <w:r>
-        <w:t xml:space="preserve"> </w:t>
+        <w:t xml:space="preserve"> de consultas, siendo una faceta del procesamiento y generación de texto. En concordancia con la perspectiva de Adyatama </w:t>
       </w:r>
       <w:sdt>
         <w:sdtPr>
           <w:id w:val="660271646"/>
           <w:citation/>
         </w:sdtPr>
-        <w:sdtEndPr/>
         <w:sdtContent>
           <w:r>
             <w:fldChar w:fldCharType="begin"/>
@@ -6228,7 +6189,6 @@
           <w:id w:val="429328845"/>
           <w:citation/>
         </w:sdtPr>
-        <w:sdtEndPr/>
         <w:sdtContent>
           <w:r>
             <w:fldChar w:fldCharType="begin"/>
@@ -6354,7 +6314,6 @@
           <w:id w:val="711623347"/>
           <w:citation/>
         </w:sdtPr>
-        <w:sdtEndPr/>
         <w:sdtContent>
           <w:r>
             <w:fldChar w:fldCharType="begin"/>
@@ -6462,7 +6421,6 @@
           <w:id w:val="-1447312203"/>
           <w:citation/>
         </w:sdtPr>
-        <w:sdtEndPr/>
         <w:sdtContent>
           <w:r>
             <w:rPr>
@@ -6614,7 +6572,6 @@
           <w:id w:val="1656498718"/>
           <w:citation/>
         </w:sdtPr>
-        <w:sdtEndPr/>
         <w:sdtContent>
           <w:r>
             <w:fldChar w:fldCharType="begin"/>
@@ -6646,15 +6603,7 @@
         <w:t>e</w:t>
       </w:r>
       <w:r>
-        <w:t xml:space="preserve">s un editor de código fuente que ofrece potentes herramientas para desarrolladores, como depuración y finalización de código </w:t>
-      </w:r>
-      <w:proofErr w:type="spellStart"/>
-      <w:r>
-        <w:t>IntelliSense</w:t>
-      </w:r>
-      <w:proofErr w:type="spellEnd"/>
-      <w:r>
-        <w:t>.</w:t>
+        <w:t>s un editor de código fuente que ofrece potentes herramientas para desarrolladores, como depuración y finalización de código IntelliSense.</w:t>
       </w:r>
     </w:p>
     <w:p>
@@ -6746,7 +6695,6 @@
           <w:id w:val="1112788314"/>
           <w:citation/>
         </w:sdtPr>
-        <w:sdtEndPr/>
         <w:sdtContent>
           <w:r>
             <w:fldChar w:fldCharType="begin"/>
@@ -6851,7 +6799,6 @@
           <w:id w:val="-144131728"/>
           <w:citation/>
         </w:sdtPr>
-        <w:sdtEndPr/>
         <w:sdtContent>
           <w:r>
             <w:fldChar w:fldCharType="begin"/>
@@ -6905,22 +6852,9 @@
           <w:sz w:val="22"/>
           <w:szCs w:val="22"/>
         </w:rPr>
-        <w:t xml:space="preserve">Archivos </w:t>
-      </w:r>
-      <w:proofErr w:type="spellStart"/>
-      <w:r>
-        <w:rPr>
-          <w:rFonts w:ascii="Arial" w:hAnsi="Arial" w:cs="Arial"/>
-          <w:b/>
-          <w:bCs/>
-          <w:color w:val="auto"/>
-          <w:sz w:val="22"/>
-          <w:szCs w:val="22"/>
-        </w:rPr>
-        <w:t>Json</w:t>
+        <w:t>Archivos Json</w:t>
       </w:r>
       <w:bookmarkEnd w:id="64"/>
-      <w:proofErr w:type="spellEnd"/>
     </w:p>
     <w:p>
       <w:pPr>
@@ -6964,27 +6898,7 @@
         </w:sdtContent>
       </w:sdt>
       <w:r>
-        <w:t xml:space="preserve">, </w:t>
-      </w:r>
-      <w:proofErr w:type="spellStart"/>
-      <w:r>
-        <w:t>Json</w:t>
-      </w:r>
-      <w:proofErr w:type="spellEnd"/>
-      <w:r>
-        <w:t xml:space="preserve"> es un formato de datos popular entre los desarrolladores debido a su legibilidad, es ligero, requiere menos codificación y tiene un procesamiento más eficiente. Este tipo de formato se presenta como una opción viable para el almacenamiento </w:t>
-      </w:r>
-      <w:r>
-        <w:t>ordenad</w:t>
-      </w:r>
-      <w:r>
-        <w:t>o</w:t>
-      </w:r>
-      <w:r>
-        <w:t xml:space="preserve"> y organizad</w:t>
-      </w:r>
-      <w:r>
-        <w:t xml:space="preserve">o de las transiciones de las Cadenas de Markov, para que de esta manera se pueda realizar consultas de eficientemente al momento de sugerir palabras. </w:t>
+        <w:t xml:space="preserve">, Json es un formato de datos popular entre los desarrolladores debido a su legibilidad, es ligero, requiere menos codificación y tiene un procesamiento más eficiente. Este tipo de formato se presenta como una opción viable para el almacenamiento ordenado y organizado de las transiciones de las Cadenas de Markov, para que de esta manera se pueda realizar consultas eficientemente al momento de sugerir palabras. </w:t>
       </w:r>
     </w:p>
     <w:p>
@@ -7014,20 +6928,14 @@
         <w:spacing w:line="360" w:lineRule="auto"/>
         <w:jc w:val="both"/>
       </w:pPr>
-      <w:proofErr w:type="spellStart"/>
-      <w:r>
-        <w:t>Crisp</w:t>
-      </w:r>
-      <w:proofErr w:type="spellEnd"/>
-      <w:r>
-        <w:t xml:space="preserve"> </w:t>
+      <w:r>
+        <w:t xml:space="preserve">Crisp </w:t>
       </w:r>
       <w:sdt>
         <w:sdtPr>
           <w:id w:val="166060822"/>
           <w:citation/>
         </w:sdtPr>
-        <w:sdtEndPr/>
         <w:sdtContent>
           <w:r>
             <w:fldChar w:fldCharType="begin"/>
@@ -7059,38 +6967,13 @@
         <w:jc w:val="both"/>
       </w:pPr>
       <w:r>
-        <w:t xml:space="preserve">Tal y como indican </w:t>
-      </w:r>
-      <w:proofErr w:type="spellStart"/>
-      <w:r>
-        <w:t>Kniberg</w:t>
-      </w:r>
-      <w:proofErr w:type="spellEnd"/>
-      <w:r>
-        <w:t xml:space="preserve">, </w:t>
-      </w:r>
-      <w:proofErr w:type="spellStart"/>
-      <w:r>
-        <w:t>Skarin</w:t>
-      </w:r>
-      <w:proofErr w:type="spellEnd"/>
-      <w:r>
-        <w:t xml:space="preserve">, </w:t>
-      </w:r>
-      <w:proofErr w:type="spellStart"/>
-      <w:r>
-        <w:t>Poppendieck</w:t>
-      </w:r>
-      <w:proofErr w:type="spellEnd"/>
-      <w:r>
-        <w:t xml:space="preserve"> y Anderson </w:t>
+        <w:t xml:space="preserve">Tal y como indican Kniberg, Skarin, Poppendieck y Anderson </w:t>
       </w:r>
       <w:sdt>
         <w:sdtPr>
           <w:id w:val="1974484349"/>
           <w:citation/>
         </w:sdtPr>
-        <w:sdtEndPr/>
         <w:sdtContent>
           <w:r>
             <w:fldChar w:fldCharType="begin"/>
@@ -7131,15 +7014,7 @@
         <w:jc w:val="both"/>
       </w:pPr>
       <w:r>
-        <w:t xml:space="preserve">Por último, se mide el Lead Time, el tiempo medio para completar un elemento, esto se utiliza como métrica para posteriores </w:t>
-      </w:r>
-      <w:proofErr w:type="spellStart"/>
-      <w:r>
-        <w:t>feedbacks</w:t>
-      </w:r>
-      <w:proofErr w:type="spellEnd"/>
-      <w:r>
-        <w:t>.</w:t>
+        <w:t>Por último, se mide el Lead Time, el tiempo medio para completar un elemento, esto se utiliza como métrica para posteriores feedbacks.</w:t>
       </w:r>
     </w:p>
     <w:p>
@@ -7176,22 +7051,13 @@
         <w:jc w:val="both"/>
       </w:pPr>
       <w:r>
-        <w:t xml:space="preserve">En el libro de </w:t>
-      </w:r>
-      <w:proofErr w:type="spellStart"/>
-      <w:r>
-        <w:t>Kniberg</w:t>
-      </w:r>
-      <w:proofErr w:type="spellEnd"/>
-      <w:r>
-        <w:t xml:space="preserve"> et al. </w:t>
+        <w:t xml:space="preserve">En el libro de Kniberg et al. </w:t>
       </w:r>
       <w:sdt>
         <w:sdtPr>
           <w:id w:val="1390768957"/>
           <w:citation/>
         </w:sdtPr>
-        <w:sdtEndPr/>
         <w:sdtContent>
           <w:r>
             <w:fldChar w:fldCharType="begin"/>
@@ -7228,20 +7094,14 @@
       <w:r>
         <w:t xml:space="preserve"> </w:t>
       </w:r>
-      <w:proofErr w:type="spellStart"/>
-      <w:r>
-        <w:t>Kniberg</w:t>
-      </w:r>
-      <w:proofErr w:type="spellEnd"/>
-      <w:r>
-        <w:t xml:space="preserve"> et al. </w:t>
+      <w:r>
+        <w:t xml:space="preserve">Kniberg et al. </w:t>
       </w:r>
       <w:sdt>
         <w:sdtPr>
           <w:id w:val="64385365"/>
           <w:citation/>
         </w:sdtPr>
-        <w:sdtEndPr/>
         <w:sdtContent>
           <w:r>
             <w:fldChar w:fldCharType="begin"/>
@@ -7283,15 +7143,7 @@
       </w:pPr>
       <w:r>
         <w:lastRenderedPageBreak/>
-        <w:t xml:space="preserve">Scrum prescribe iteraciones de tiempo fijo, es decir, </w:t>
-      </w:r>
-      <w:proofErr w:type="spellStart"/>
-      <w:r>
-        <w:t>sprints</w:t>
-      </w:r>
-      <w:proofErr w:type="spellEnd"/>
-      <w:r>
-        <w:t>, los cuales tienen una serie de etapas que duran un periodo de tiempo determinado. Kanban no prescribe iteraciones de tiempo fijo, se puede elegir el momento de hacer la planificación, mejora de procesos y entrega a gusto o necesidad.</w:t>
+        <w:t>Scrum prescribe iteraciones de tiempo fijo, es decir, sprints, los cuales tienen una serie de etapas que duran un periodo de tiempo determinado. Kanban no prescribe iteraciones de tiempo fijo, se puede elegir el momento de hacer la planificación, mejora de procesos y entrega a gusto o necesidad.</w:t>
       </w:r>
     </w:p>
     <w:p>
@@ -7361,7 +7213,6 @@
           <w:id w:val="1059517672"/>
           <w:citation/>
         </w:sdtPr>
-        <w:sdtEndPr/>
         <w:sdtContent>
           <w:r>
             <w:rPr>
@@ -8003,11 +7854,9 @@
         </w:numPr>
         <w:spacing w:after="240" w:line="360" w:lineRule="auto"/>
       </w:pPr>
-      <w:proofErr w:type="spellStart"/>
       <w:r>
         <w:t>Abstract</w:t>
       </w:r>
-      <w:proofErr w:type="spellEnd"/>
     </w:p>
     <w:p>
       <w:pPr>
@@ -8939,7 +8788,6 @@
           <w:docPartUnique/>
         </w:docPartObj>
       </w:sdtPr>
-      <w:sdtEndPr/>
       <w:sdtContent>
         <w:p>
           <w:pPr>
@@ -9944,7 +9792,6 @@
         <w:docPartUnique/>
       </w:docPartObj>
     </w:sdtPr>
-    <w:sdtEndPr/>
     <w:sdtContent>
       <w:p>
         <w:pPr>

</xml_diff>